<commit_message>
Revisi BAB1 & Update BAB2
</commit_message>
<xml_diff>
--- a/Main/BAB 1/BAB I.docx
+++ b/Main/BAB 1/BAB I.docx
@@ -1060,12 +1060,9 @@
     </w:p>
     <w:p>
       <w:pPr>
-        <w:spacing w:line="720" w:lineRule="auto"/>
+        <w:spacing w:line="960" w:lineRule="auto"/>
         <w:jc w:val="center"/>
         <w:rPr>
-          <w:rFonts w:ascii="Times New Roman" w:hAnsi="Times New Roman" w:cs="Times New Roman"/>
-          <w:b/>
-          <w:bCs/>
           <w:sz w:val="28"/>
           <w:szCs w:val="28"/>
         </w:rPr>
@@ -1080,16 +1077,6 @@
         </w:rPr>
         <w:t>PENDAHULUAN</w:t>
       </w:r>
-    </w:p>
-    <w:p>
-      <w:pPr>
-        <w:spacing w:line="240" w:lineRule="auto"/>
-        <w:jc w:val="center"/>
-        <w:rPr>
-          <w:sz w:val="28"/>
-          <w:szCs w:val="28"/>
-        </w:rPr>
-      </w:pPr>
     </w:p>
     <w:p>
       <w:pPr>
@@ -1099,7 +1086,7 @@
           <w:numId w:val="1"/>
         </w:numPr>
         <w:spacing w:line="480" w:lineRule="auto"/>
-        <w:ind w:left="709" w:hanging="709"/>
+        <w:ind w:left="0" w:firstLine="0"/>
         <w:rPr>
           <w:rFonts w:ascii="Times New Roman" w:hAnsi="Times New Roman" w:cs="Times New Roman"/>
           <w:b/>
@@ -1137,15 +1124,7 @@
           <w:sz w:val="24"/>
           <w:szCs w:val="24"/>
         </w:rPr>
-        <w:t>Pertumbuhan industri teknologi informasi, khususnya di Jakarta, semakin pesat dengan munculnya perusahaan-perusahaan teknologi yang terus berkembang. PT. Rackh Lintas Asia sebagai salah satu pemain utama dalam industri ini, terus menghadapi tantangan untuk menjaga dan meningkatkan kualitas layanan teknologinya. Dalam upaya tersebut, rekrutmen System Engineer menjadi kunci strategis untuk memastikan bahwa perusahaan memiliki tim yang terampil dan berkualitas.</w:t>
-      </w:r>
-      <w:r>
-        <w:rPr>
-          <w:rFonts w:ascii="Times New Roman" w:hAnsi="Times New Roman" w:cs="Times New Roman"/>
-          <w:sz w:val="24"/>
-          <w:szCs w:val="24"/>
-        </w:rPr>
-        <w:t xml:space="preserve"> </w:t>
+        <w:t xml:space="preserve">Pertumbuhan industri teknologi informasi, khususnya di Jakarta, semakin pesat dengan munculnya perusahaan-perusahaan teknologi yang terus berkembang. PT. Rackh Lintas Asia sebagai salah satu pemain utama dalam industri ini, terus menghadapi tantangan untuk menjaga dan meningkatkan kualitas layanan teknologinya. Dalam upaya tersebut, rekrutmen System Engineer menjadi kunci strategis untuk memastikan bahwa perusahaan memiliki tim yang terampil dan berkualitas. </w:t>
       </w:r>
     </w:p>
     <w:p>
@@ -1258,15 +1237,7 @@
           <w:sz w:val="24"/>
           <w:szCs w:val="24"/>
         </w:rPr>
-        <w:t xml:space="preserve"> tidak hanya dapat membantu dalam pemilihan kandidat, tetapi juga menciptakan citra perusahaan sebagai organisasi yang menggunakan teknologi untuk meningkatkan proses bisnisnya.</w:t>
-      </w:r>
-      <w:r>
-        <w:rPr>
-          <w:rFonts w:ascii="Times New Roman" w:hAnsi="Times New Roman" w:cs="Times New Roman"/>
-          <w:sz w:val="24"/>
-          <w:szCs w:val="24"/>
-        </w:rPr>
-        <w:t xml:space="preserve"> </w:t>
+        <w:t xml:space="preserve"> tidak hanya dapat membantu dalam pemilihan kandidat, tetapi juga menciptakan citra perusahaan sebagai organisasi yang menggunakan teknologi untuk meningkatkan proses bisnisnya. </w:t>
       </w:r>
     </w:p>
     <w:p>
@@ -1437,7 +1408,7 @@
           <w:numId w:val="4"/>
         </w:numPr>
         <w:spacing w:line="480" w:lineRule="auto"/>
-        <w:ind w:left="709" w:hanging="283"/>
+        <w:ind w:left="426" w:hanging="426"/>
         <w:jc w:val="both"/>
         <w:rPr>
           <w:rFonts w:ascii="Times New Roman" w:hAnsi="Times New Roman" w:cs="Times New Roman"/>
@@ -1451,15 +1422,7 @@
           <w:sz w:val="24"/>
           <w:szCs w:val="24"/>
         </w:rPr>
-        <w:t>Bagaimana peran Sistem Pendukung Keputusan (SPK) dalam proses rekrutmen System Engineer di PT. Rackh Lintas Asia dapat meningkatkan efisiensi dan efektivitas seleksi kandidat?</w:t>
-      </w:r>
-      <w:r>
-        <w:rPr>
-          <w:rFonts w:ascii="Times New Roman" w:hAnsi="Times New Roman" w:cs="Times New Roman"/>
-          <w:sz w:val="24"/>
-          <w:szCs w:val="24"/>
-        </w:rPr>
-        <w:t xml:space="preserve"> </w:t>
+        <w:t xml:space="preserve">Bagaimana peran Sistem Pendukung Keputusan (SPK) dalam proses rekrutmen System Engineer di PT. Rackh Lintas Asia dapat meningkatkan efisiensi dan efektivitas seleksi kandidat? </w:t>
       </w:r>
     </w:p>
     <w:p>
@@ -1470,7 +1433,7 @@
           <w:numId w:val="4"/>
         </w:numPr>
         <w:spacing w:line="480" w:lineRule="auto"/>
-        <w:ind w:left="709" w:hanging="283"/>
+        <w:ind w:left="426" w:hanging="426"/>
         <w:jc w:val="both"/>
         <w:rPr>
           <w:rFonts w:ascii="Times New Roman" w:hAnsi="Times New Roman" w:cs="Times New Roman"/>
@@ -1495,7 +1458,7 @@
           <w:numId w:val="4"/>
         </w:numPr>
         <w:spacing w:line="480" w:lineRule="auto"/>
-        <w:ind w:left="709" w:hanging="283"/>
+        <w:ind w:left="426" w:hanging="426"/>
         <w:jc w:val="both"/>
         <w:rPr>
           <w:rFonts w:ascii="Times New Roman" w:hAnsi="Times New Roman" w:cs="Times New Roman"/>
@@ -1509,15 +1472,7 @@
           <w:sz w:val="24"/>
           <w:szCs w:val="24"/>
         </w:rPr>
-        <w:t>Bagaimana penggunaan Metode ARAS dalam Sistem Pendukung Keputusan dapat meningkatkan transparansi dan akuntabilitas dalam pengambilan keputusan rekrutmen di PT. Rackh Lintas Asia?</w:t>
-      </w:r>
-      <w:r>
-        <w:rPr>
-          <w:rFonts w:ascii="Times New Roman" w:hAnsi="Times New Roman" w:cs="Times New Roman"/>
-          <w:sz w:val="24"/>
-          <w:szCs w:val="24"/>
-        </w:rPr>
-        <w:t xml:space="preserve"> </w:t>
+        <w:t xml:space="preserve">Bagaimana penggunaan Metode ARAS dalam Sistem Pendukung Keputusan dapat meningkatkan transparansi dan akuntabilitas dalam pengambilan keputusan rekrutmen di PT. Rackh Lintas Asia? </w:t>
       </w:r>
     </w:p>
     <w:p>
@@ -1528,7 +1483,7 @@
           <w:numId w:val="4"/>
         </w:numPr>
         <w:spacing w:line="480" w:lineRule="auto"/>
-        <w:ind w:left="709" w:hanging="283"/>
+        <w:ind w:left="425" w:hanging="425"/>
         <w:jc w:val="both"/>
         <w:rPr>
           <w:rFonts w:ascii="Times New Roman" w:hAnsi="Times New Roman" w:cs="Times New Roman"/>
@@ -1589,7 +1544,7 @@
       <w:pPr>
         <w:pStyle w:val="ListParagraph"/>
         <w:spacing w:line="480" w:lineRule="auto"/>
-        <w:ind w:hanging="11"/>
+        <w:ind w:left="0" w:firstLine="709"/>
         <w:rPr>
           <w:rFonts w:ascii="Times New Roman" w:hAnsi="Times New Roman" w:cs="Times New Roman"/>
           <w:sz w:val="24"/>
@@ -1634,7 +1589,7 @@
           <w:numId w:val="5"/>
         </w:numPr>
         <w:spacing w:line="480" w:lineRule="auto"/>
-        <w:ind w:left="709" w:hanging="283"/>
+        <w:ind w:left="426" w:hanging="426"/>
         <w:jc w:val="both"/>
         <w:rPr>
           <w:rFonts w:ascii="Times New Roman" w:hAnsi="Times New Roman" w:cs="Times New Roman"/>
@@ -1659,7 +1614,7 @@
           <w:numId w:val="5"/>
         </w:numPr>
         <w:spacing w:line="480" w:lineRule="auto"/>
-        <w:ind w:left="709" w:hanging="283"/>
+        <w:ind w:left="426" w:hanging="426"/>
         <w:jc w:val="both"/>
         <w:rPr>
           <w:rFonts w:ascii="Times New Roman" w:hAnsi="Times New Roman" w:cs="Times New Roman"/>
@@ -1685,7 +1640,7 @@
           <w:numId w:val="5"/>
         </w:numPr>
         <w:spacing w:line="480" w:lineRule="auto"/>
-        <w:ind w:left="709" w:hanging="283"/>
+        <w:ind w:left="426" w:hanging="426"/>
         <w:jc w:val="both"/>
         <w:rPr>
           <w:rFonts w:ascii="Times New Roman" w:hAnsi="Times New Roman" w:cs="Times New Roman"/>
@@ -1710,7 +1665,7 @@
           <w:numId w:val="5"/>
         </w:numPr>
         <w:spacing w:line="480" w:lineRule="auto"/>
-        <w:ind w:left="709" w:hanging="283"/>
+        <w:ind w:left="426" w:hanging="426"/>
         <w:jc w:val="both"/>
         <w:rPr>
           <w:rFonts w:ascii="Times New Roman" w:hAnsi="Times New Roman" w:cs="Times New Roman"/>
@@ -1771,12 +1726,44 @@
     <w:p>
       <w:pPr>
         <w:pStyle w:val="ListParagraph"/>
+        <w:spacing w:line="480" w:lineRule="auto"/>
+        <w:ind w:left="426" w:firstLine="283"/>
+        <w:rPr>
+          <w:rFonts w:ascii="Times New Roman" w:hAnsi="Times New Roman" w:cs="Times New Roman"/>
+          <w:b/>
+          <w:bCs/>
+          <w:sz w:val="24"/>
+          <w:szCs w:val="24"/>
+        </w:rPr>
+      </w:pPr>
+      <w:r>
+        <w:rPr>
+          <w:rFonts w:ascii="Times New Roman" w:hAnsi="Times New Roman" w:cs="Times New Roman"/>
+          <w:sz w:val="24"/>
+          <w:szCs w:val="24"/>
+        </w:rPr>
+        <w:t xml:space="preserve">Tujuan dari penelitian ini dilakukan adalah seperti yang tertera berikut </w:t>
+      </w:r>
+      <w:proofErr w:type="gramStart"/>
+      <w:r>
+        <w:rPr>
+          <w:rFonts w:ascii="Times New Roman" w:hAnsi="Times New Roman" w:cs="Times New Roman"/>
+          <w:sz w:val="24"/>
+          <w:szCs w:val="24"/>
+        </w:rPr>
+        <w:t>ini ;</w:t>
+      </w:r>
+      <w:proofErr w:type="gramEnd"/>
+    </w:p>
+    <w:p>
+      <w:pPr>
+        <w:pStyle w:val="ListParagraph"/>
         <w:numPr>
           <w:ilvl w:val="0"/>
           <w:numId w:val="6"/>
         </w:numPr>
         <w:spacing w:line="480" w:lineRule="auto"/>
-        <w:ind w:left="709" w:hanging="283"/>
+        <w:ind w:left="426" w:hanging="426"/>
         <w:jc w:val="both"/>
         <w:rPr>
           <w:rFonts w:ascii="Times New Roman" w:hAnsi="Times New Roman" w:cs="Times New Roman"/>
@@ -1825,7 +1812,7 @@
           <w:numId w:val="6"/>
         </w:numPr>
         <w:spacing w:line="480" w:lineRule="auto"/>
-        <w:ind w:left="709" w:hanging="283"/>
+        <w:ind w:left="426" w:hanging="426"/>
         <w:jc w:val="both"/>
         <w:rPr>
           <w:rFonts w:ascii="Times New Roman" w:hAnsi="Times New Roman" w:cs="Times New Roman"/>
@@ -1850,7 +1837,7 @@
           <w:numId w:val="6"/>
         </w:numPr>
         <w:spacing w:line="480" w:lineRule="auto"/>
-        <w:ind w:left="709" w:hanging="283"/>
+        <w:ind w:left="426" w:hanging="426"/>
         <w:jc w:val="both"/>
         <w:rPr>
           <w:rFonts w:ascii="Times New Roman" w:hAnsi="Times New Roman" w:cs="Times New Roman"/>
@@ -1875,7 +1862,7 @@
           <w:numId w:val="6"/>
         </w:numPr>
         <w:spacing w:line="480" w:lineRule="auto"/>
-        <w:ind w:left="709" w:hanging="283"/>
+        <w:ind w:left="426" w:hanging="426"/>
         <w:jc w:val="both"/>
         <w:rPr>
           <w:rFonts w:ascii="Times New Roman" w:hAnsi="Times New Roman" w:cs="Times New Roman"/>
@@ -1896,7 +1883,7 @@
       <w:pPr>
         <w:pStyle w:val="ListParagraph"/>
         <w:spacing w:line="480" w:lineRule="auto"/>
-        <w:ind w:left="709"/>
+        <w:ind w:left="426"/>
         <w:jc w:val="both"/>
         <w:rPr>
           <w:rFonts w:ascii="Times New Roman" w:hAnsi="Times New Roman" w:cs="Times New Roman"/>
@@ -1971,7 +1958,7 @@
           <w:numId w:val="9"/>
         </w:numPr>
         <w:spacing w:after="0" w:line="480" w:lineRule="auto"/>
-        <w:ind w:hanging="294"/>
+        <w:ind w:left="426" w:hanging="426"/>
         <w:jc w:val="both"/>
       </w:pPr>
       <w:r>
@@ -1981,16 +1968,7 @@
           <w:szCs w:val="24"/>
         </w:rPr>
         <w:lastRenderedPageBreak/>
-        <w:t xml:space="preserve">Implementasi Metode ARAS dan optimasi prosedur sistem di PT. Rackh Lintas Asia diharapkan akan menghasilkan proses rekrutmen System Engineer yang lebih efisien, memperpendek waktu seleksi, dan meningkatkan akurasi pemilihan </w:t>
-      </w:r>
-      <w:proofErr w:type="gramStart"/>
-      <w:r>
-        <w:rPr>
-          <w:rFonts w:ascii="Times New Roman" w:hAnsi="Times New Roman" w:cs="Times New Roman"/>
-          <w:sz w:val="24"/>
-          <w:szCs w:val="24"/>
-        </w:rPr>
-        <w:t>kandidat.</w:t>
+        <w:t>Implementasi Metode ARAS dan optimasi prosedur sistem di PT. Rackh Lintas Asia diharapkan akan menghasilkan proses rekrutmen System Engineer yang lebih efisien, memperpendek waktu seleksi, dan meningkatkan akurasi pemilihan kandidat</w:t>
       </w:r>
       <w:r>
         <w:rPr>
@@ -2000,7 +1978,6 @@
         </w:rPr>
         <w:t>.</w:t>
       </w:r>
-      <w:proofErr w:type="gramEnd"/>
     </w:p>
     <w:p>
       <w:pPr>
@@ -2010,7 +1987,7 @@
           <w:numId w:val="9"/>
         </w:numPr>
         <w:spacing w:after="0" w:line="480" w:lineRule="auto"/>
-        <w:ind w:hanging="294"/>
+        <w:ind w:left="426" w:hanging="426"/>
         <w:jc w:val="both"/>
         <w:rPr>
           <w:rFonts w:ascii="Times New Roman" w:hAnsi="Times New Roman" w:cs="Times New Roman"/>
@@ -2035,7 +2012,7 @@
           <w:numId w:val="9"/>
         </w:numPr>
         <w:spacing w:after="0" w:line="480" w:lineRule="auto"/>
-        <w:ind w:hanging="294"/>
+        <w:ind w:left="426" w:hanging="426"/>
         <w:jc w:val="both"/>
         <w:rPr>
           <w:rFonts w:ascii="Times New Roman" w:hAnsi="Times New Roman" w:cs="Times New Roman"/>
@@ -2058,6 +2035,41 @@
           <w:szCs w:val="24"/>
         </w:rPr>
         <w:t>Dengan fokus pada seleksi System Engineer, penelitian ini diharapkan akan memberikan kontribusi signifikan terhadap peningkatan kualitas pemilihan karyawan di PT. Rackh Lintas Asia. Metode ARAS dapat membantu mengidentifikasi kandidat yang paling sesuai dengan kebutuhan perusahaan.</w:t>
+      </w:r>
+    </w:p>
+    <w:p>
+      <w:pPr>
+        <w:pStyle w:val="ListParagraph"/>
+        <w:numPr>
+          <w:ilvl w:val="0"/>
+          <w:numId w:val="9"/>
+        </w:numPr>
+        <w:spacing w:after="0" w:line="480" w:lineRule="auto"/>
+        <w:ind w:left="426" w:hanging="426"/>
+        <w:jc w:val="both"/>
+        <w:rPr>
+          <w:rFonts w:ascii="Times New Roman" w:hAnsi="Times New Roman" w:cs="Times New Roman"/>
+          <w:kern w:val="0"/>
+          <w:sz w:val="24"/>
+          <w:szCs w:val="24"/>
+          <w14:ligatures w14:val="none"/>
+        </w:rPr>
+      </w:pPr>
+      <w:r>
+        <w:rPr>
+          <w:rFonts w:ascii="Times New Roman" w:hAnsi="Times New Roman" w:cs="Times New Roman"/>
+          <w:sz w:val="24"/>
+          <w:szCs w:val="24"/>
+        </w:rPr>
+        <w:t>Pe</w:t>
+      </w:r>
+      <w:r>
+        <w:rPr>
+          <w:rFonts w:ascii="Times New Roman" w:hAnsi="Times New Roman" w:cs="Times New Roman"/>
+          <w:sz w:val="24"/>
+          <w:szCs w:val="24"/>
+        </w:rPr>
+        <w:t>nggunaan contoh data yang representatif dari PT. Rackh Lintas Asia dapat memberikan kontribusi nyata terhadap pengembangan praktek rekrutmen berbasis data. Temuan dari penelitian ini dapat menjadi landasan untuk peningkatan proses rekrutmen di perusahaan sejenis dalam industri teknologi informasi.</w:t>
       </w:r>
     </w:p>
     <w:p>
@@ -2087,22 +2099,3278 @@
           <w:docGrid w:linePitch="299"/>
         </w:sectPr>
       </w:pPr>
-      <w:r>
-        <w:rPr>
-          <w:rFonts w:ascii="Times New Roman" w:hAnsi="Times New Roman" w:cs="Times New Roman"/>
-          <w:sz w:val="24"/>
-          <w:szCs w:val="24"/>
-        </w:rPr>
-        <w:t>Pe</w:t>
-      </w:r>
-      <w:r>
-        <w:rPr>
-          <w:rFonts w:ascii="Times New Roman" w:hAnsi="Times New Roman" w:cs="Times New Roman"/>
-          <w:sz w:val="24"/>
-          <w:szCs w:val="24"/>
-        </w:rPr>
-        <w:t>nggunaan contoh data yang representatif dari PT. Rackh Lintas Asia dapat memberikan kontribusi nyata terhadap pengembangan praktek rekrutmen berbasis data. Temuan dari penelitian ini dapat menjadi landasan untuk peningkatan proses rekrutmen di perusahaan sejenis dalam industri teknologi informasi.</w:t>
-      </w:r>
+    </w:p>
+    <w:p>
+      <w:pPr>
+        <w:pStyle w:val="ListParagraph"/>
+        <w:spacing w:line="480" w:lineRule="auto"/>
+        <w:ind w:left="0"/>
+        <w:jc w:val="center"/>
+        <w:rPr>
+          <w:rFonts w:ascii="Times New Roman" w:hAnsi="Times New Roman" w:cs="Times New Roman"/>
+          <w:b/>
+          <w:bCs/>
+          <w:sz w:val="28"/>
+          <w:szCs w:val="28"/>
+        </w:rPr>
+      </w:pPr>
+      <w:r>
+        <w:rPr>
+          <w:rFonts w:ascii="Times New Roman" w:hAnsi="Times New Roman" w:cs="Times New Roman"/>
+          <w:b/>
+          <w:bCs/>
+          <w:sz w:val="28"/>
+          <w:szCs w:val="28"/>
+        </w:rPr>
+        <w:lastRenderedPageBreak/>
+        <w:t>BAB II</w:t>
+      </w:r>
+    </w:p>
+    <w:p>
+      <w:pPr>
+        <w:pStyle w:val="ListParagraph"/>
+        <w:spacing w:line="960" w:lineRule="auto"/>
+        <w:ind w:left="0"/>
+        <w:jc w:val="center"/>
+        <w:rPr>
+          <w:rFonts w:ascii="Times New Roman" w:hAnsi="Times New Roman" w:cs="Times New Roman"/>
+          <w:b/>
+          <w:bCs/>
+          <w:sz w:val="28"/>
+          <w:szCs w:val="28"/>
+        </w:rPr>
+      </w:pPr>
+      <w:r>
+        <w:rPr>
+          <w:rFonts w:ascii="Times New Roman" w:hAnsi="Times New Roman" w:cs="Times New Roman"/>
+          <w:b/>
+          <w:bCs/>
+          <w:sz w:val="28"/>
+          <w:szCs w:val="28"/>
+        </w:rPr>
+        <w:t>TINJAUAN PUSTAKA</w:t>
+      </w:r>
+    </w:p>
+    <w:p>
+      <w:pPr>
+        <w:spacing w:line="480" w:lineRule="auto"/>
+        <w:jc w:val="both"/>
+        <w:rPr>
+          <w:rFonts w:ascii="Times New Roman" w:hAnsi="Times New Roman" w:cs="Times New Roman"/>
+          <w:b/>
+          <w:bCs/>
+          <w:sz w:val="24"/>
+          <w:szCs w:val="24"/>
+        </w:rPr>
+      </w:pPr>
+      <w:r>
+        <w:rPr>
+          <w:rFonts w:ascii="Times New Roman" w:hAnsi="Times New Roman" w:cs="Times New Roman"/>
+          <w:b/>
+          <w:bCs/>
+          <w:sz w:val="24"/>
+          <w:szCs w:val="24"/>
+        </w:rPr>
+        <w:t>2.</w:t>
+      </w:r>
+      <w:r>
+        <w:rPr>
+          <w:rFonts w:ascii="Times New Roman" w:hAnsi="Times New Roman" w:cs="Times New Roman"/>
+          <w:b/>
+          <w:bCs/>
+          <w:sz w:val="24"/>
+          <w:szCs w:val="24"/>
+        </w:rPr>
+        <w:t>1.</w:t>
+      </w:r>
+      <w:r>
+        <w:rPr>
+          <w:rFonts w:ascii="Times New Roman" w:hAnsi="Times New Roman" w:cs="Times New Roman"/>
+          <w:b/>
+          <w:bCs/>
+          <w:sz w:val="24"/>
+          <w:szCs w:val="24"/>
+        </w:rPr>
+        <w:tab/>
+      </w:r>
+      <w:r>
+        <w:rPr>
+          <w:rFonts w:ascii="Times New Roman" w:hAnsi="Times New Roman" w:cs="Times New Roman"/>
+          <w:b/>
+          <w:bCs/>
+          <w:sz w:val="24"/>
+          <w:szCs w:val="24"/>
+        </w:rPr>
+        <w:t>PT. Rackh Lintas Asia</w:t>
+      </w:r>
+    </w:p>
+    <w:p>
+      <w:pPr>
+        <w:pStyle w:val="ListParagraph"/>
+        <w:spacing w:line="480" w:lineRule="auto"/>
+        <w:ind w:left="0" w:firstLine="709"/>
+        <w:jc w:val="both"/>
+        <w:rPr>
+          <w:rFonts w:ascii="Times New Roman" w:hAnsi="Times New Roman" w:cs="Times New Roman"/>
+          <w:sz w:val="24"/>
+          <w:szCs w:val="24"/>
+        </w:rPr>
+      </w:pPr>
+      <w:r>
+        <w:rPr>
+          <w:rFonts w:ascii="Times New Roman" w:hAnsi="Times New Roman" w:cs="Times New Roman"/>
+          <w:b/>
+          <w:bCs/>
+          <w:sz w:val="24"/>
+          <w:szCs w:val="24"/>
+        </w:rPr>
+        <w:tab/>
+      </w:r>
+      <w:r>
+        <w:rPr>
+          <w:rFonts w:ascii="Times New Roman" w:hAnsi="Times New Roman" w:cs="Times New Roman"/>
+          <w:sz w:val="24"/>
+          <w:szCs w:val="24"/>
+        </w:rPr>
+        <w:t>PT. Rackh Lintas Asia adalah salah satu penyedia layanan Internet Service Provider (ISP) yang telah membangun reputasi yang kuat dalam industri telekomunikasi. Dengan kantor pusatnya yang berlokasi di Medan, perusahaan ini telah meluaskan jangkauannya dengan membuka cabang di Jakarta, memperkuat kehadirannya di pusat bisnis dan teknologi Indonesia. Sebagai penyedia layanan internet terkemuka, PT. Rackh Lintas Asia tidak hanya menawarkan konektivitas internet berkualitas tinggi tetapi juga berkomitmen untuk memberikan solusi teknologi informasi yang inovatif kepada pelanggan di seluruh wilayah.</w:t>
+      </w:r>
+    </w:p>
+    <w:p>
+      <w:pPr>
+        <w:pStyle w:val="ListParagraph"/>
+        <w:spacing w:line="480" w:lineRule="auto"/>
+        <w:ind w:left="0" w:firstLine="709"/>
+        <w:jc w:val="both"/>
+        <w:rPr>
+          <w:rFonts w:ascii="Times New Roman" w:hAnsi="Times New Roman" w:cs="Times New Roman"/>
+          <w:sz w:val="24"/>
+          <w:szCs w:val="24"/>
+        </w:rPr>
+      </w:pPr>
+      <w:r>
+        <w:rPr>
+          <w:rFonts w:ascii="Times New Roman" w:hAnsi="Times New Roman" w:cs="Times New Roman"/>
+          <w:sz w:val="24"/>
+          <w:szCs w:val="24"/>
+        </w:rPr>
+        <w:tab/>
+      </w:r>
+      <w:r>
+        <w:rPr>
+          <w:rFonts w:ascii="Times New Roman" w:hAnsi="Times New Roman" w:cs="Times New Roman"/>
+          <w:sz w:val="24"/>
+          <w:szCs w:val="24"/>
+        </w:rPr>
+        <w:t>Cabang PT. Rackh Lintas Asia di Jakarta menjadi pusat strategis untuk mendukung kebutuhan pelanggan di ibu kota. Dengan infrastruktur yang canggih dan tim teknis yang terampil, cabang ini berperan penting dalam memberikan layanan yang handal dan terjangkau kepada pelanggan korporat dan individu di Jakarta. Selain itu, keberadaan PT. Rackh Lintas Asia di Jakarta juga mencerminkan komitmennya untuk mendukung pertumbuhan sektor teknologi informasi dan komunikasi di wilayah ini.</w:t>
+      </w:r>
+    </w:p>
+    <w:p>
+      <w:pPr>
+        <w:pStyle w:val="ListParagraph"/>
+        <w:spacing w:line="480" w:lineRule="auto"/>
+        <w:ind w:left="0" w:firstLine="709"/>
+        <w:jc w:val="both"/>
+        <w:rPr>
+          <w:rFonts w:ascii="Times New Roman" w:hAnsi="Times New Roman" w:cs="Times New Roman"/>
+          <w:sz w:val="24"/>
+          <w:szCs w:val="24"/>
+        </w:rPr>
+      </w:pPr>
+      <w:r>
+        <w:rPr>
+          <w:rFonts w:ascii="Times New Roman" w:hAnsi="Times New Roman" w:cs="Times New Roman"/>
+          <w:sz w:val="24"/>
+          <w:szCs w:val="24"/>
+        </w:rPr>
+        <w:tab/>
+      </w:r>
+      <w:r>
+        <w:rPr>
+          <w:rFonts w:ascii="Times New Roman" w:hAnsi="Times New Roman" w:cs="Times New Roman"/>
+          <w:sz w:val="24"/>
+          <w:szCs w:val="24"/>
+        </w:rPr>
+        <w:t xml:space="preserve">Melalui rekrutmen cabang Jakarta, PT. Rackh Lintas Asia menunjukkan komitmen terhadap pengembangan sumber daya manusia lokal, meningkatkan lapangan kerja, dan mendukung pertumbuhan ekonomi di Jakarta. Dengan membangun tim yang beragam dan terampil di tingkat lokal, perusahaan dapat </w:t>
+      </w:r>
+      <w:r>
+        <w:rPr>
+          <w:rFonts w:ascii="Times New Roman" w:hAnsi="Times New Roman" w:cs="Times New Roman"/>
+          <w:sz w:val="24"/>
+          <w:szCs w:val="24"/>
+        </w:rPr>
+        <w:lastRenderedPageBreak/>
+        <w:t>meraih peluang yang lebih luas dan memberikan kontribusi positif terhadap perkembangan sektor teknologi informasi dan komunikasi di ibu kota. Oleh karena itu, rekrutmen untuk cabang Jakarta menjadi langkah strategis untuk memperkuat keberlanjutan dan dominasi pasar PT. Rackh Lintas Asia dalam industri ISP di Indonesia.</w:t>
+      </w:r>
+    </w:p>
+    <w:p>
+      <w:pPr>
+        <w:pStyle w:val="ListParagraph"/>
+        <w:spacing w:line="480" w:lineRule="auto"/>
+        <w:ind w:left="0" w:firstLine="709"/>
+        <w:jc w:val="both"/>
+        <w:rPr>
+          <w:rFonts w:ascii="Times New Roman" w:hAnsi="Times New Roman" w:cs="Times New Roman"/>
+          <w:sz w:val="24"/>
+          <w:szCs w:val="24"/>
+        </w:rPr>
+      </w:pPr>
+    </w:p>
+    <w:p>
+      <w:pPr>
+        <w:spacing w:line="480" w:lineRule="auto"/>
+        <w:rPr>
+          <w:rFonts w:ascii="Times New Roman" w:hAnsi="Times New Roman" w:cs="Times New Roman"/>
+          <w:b/>
+          <w:bCs/>
+          <w:sz w:val="24"/>
+          <w:szCs w:val="24"/>
+        </w:rPr>
+      </w:pPr>
+      <w:r>
+        <w:rPr>
+          <w:rFonts w:ascii="Times New Roman" w:hAnsi="Times New Roman" w:cs="Times New Roman"/>
+          <w:b/>
+          <w:bCs/>
+          <w:sz w:val="24"/>
+          <w:szCs w:val="24"/>
+        </w:rPr>
+        <w:t>2.2.</w:t>
+      </w:r>
+      <w:r>
+        <w:rPr>
+          <w:rFonts w:ascii="Times New Roman" w:hAnsi="Times New Roman" w:cs="Times New Roman"/>
+          <w:b/>
+          <w:bCs/>
+          <w:sz w:val="24"/>
+          <w:szCs w:val="24"/>
+        </w:rPr>
+        <w:tab/>
+        <w:t>Sistem Pendukung Keputusan (SPK)</w:t>
+      </w:r>
+    </w:p>
+    <w:p>
+      <w:pPr>
+        <w:autoSpaceDE w:val="0"/>
+        <w:autoSpaceDN w:val="0"/>
+        <w:adjustRightInd w:val="0"/>
+        <w:spacing w:after="0" w:line="480" w:lineRule="auto"/>
+        <w:ind w:firstLine="709"/>
+        <w:jc w:val="both"/>
+        <w:rPr>
+          <w:rFonts w:ascii="Times New Roman" w:hAnsi="Times New Roman" w:cs="Times New Roman"/>
+          <w:sz w:val="24"/>
+          <w:szCs w:val="24"/>
+        </w:rPr>
+      </w:pPr>
+      <w:r>
+        <w:rPr>
+          <w:rFonts w:ascii="Times New Roman" w:hAnsi="Times New Roman" w:cs="Times New Roman"/>
+          <w:sz w:val="24"/>
+          <w:szCs w:val="24"/>
+        </w:rPr>
+        <w:t xml:space="preserve">Sistem Pendukung Keputusan (SPK) adalah platform berbasis komputer yang membantu menyelesaikan masalah dengan memanajemen mengatasi berbagai masalah </w:t>
+      </w:r>
+      <w:r>
+        <w:rPr>
+          <w:rFonts w:ascii="Times New Roman" w:hAnsi="Times New Roman" w:cs="Times New Roman"/>
+          <w:sz w:val="24"/>
+          <w:szCs w:val="24"/>
+          <w:lang w:val="en-US"/>
+        </w:rPr>
+        <w:t>terstruktur</w:t>
+      </w:r>
+      <w:r>
+        <w:rPr>
+          <w:rFonts w:ascii="Times New Roman" w:hAnsi="Times New Roman" w:cs="Times New Roman"/>
+          <w:sz w:val="24"/>
+          <w:szCs w:val="24"/>
+        </w:rPr>
+        <w:t xml:space="preserve"> dan tidak terstruktur dengan menggunakan data dan model yang disiapkan</w:t>
+      </w:r>
+      <w:r>
+        <w:rPr>
+          <w:rFonts w:ascii="Times New Roman" w:hAnsi="Times New Roman" w:cs="Times New Roman"/>
+          <w:sz w:val="24"/>
+          <w:szCs w:val="24"/>
+        </w:rPr>
+        <w:fldChar w:fldCharType="begin" w:fldLock="1"/>
+      </w:r>
+      <w:r>
+        <w:rPr>
+          <w:rFonts w:ascii="Times New Roman" w:hAnsi="Times New Roman" w:cs="Times New Roman"/>
+          <w:sz w:val="24"/>
+          <w:szCs w:val="24"/>
+        </w:rPr>
+        <w:instrText>ADDIN CSL_CITATION {"citationItems":[{"id":"ITEM-1","itemData":{"DOI":"10.37817/tekinfo.v23i2.2594","ISSN":"1411-3635","abstract":"Teknologi informasi merupakan salah satu implementasi untuk mengolah data, meliputi pengumpulan,pengolahan, penyusunan, penyimpanan, dan pengolahan data dari berbagai cara untuk menghasilkan informasiyang berkualitas. Kewirausahaan membutuhkan semangat, sifat, perilaku, serta kemampuan seseorang untukmengelola usaha yang mengarah pada upaya untuk menciptakan, dan mengimplementasikan cara-cara baruyang efektif dalam melakukan sesuatu. dan menghasilkan keuntungan yang besar.Memutuskan atau memilih ruko untuk membuka usaha merupakan salah satu hal penting yang harusdiperhatikan dalam mendirikan usaha baru, faktor penting yang dipertimbangkan untuk meminimalkan risikokerugian di kemudian hari, sehingga tujuan perusahaan dapat dicapai secara maksimal. Terdapat hal yang perludipertimbangkan saat memilih lokasi yaitu visibilitas, lalu lintas, persaingan, traffic, parkir, biaya sewa, dankeamanan.Berdasarkan temuan di atas, untuk membantu mengidentifikasi lokasi yang memenuhi kriteria yangdiinginkan bagi mereka yang ingin berbisnis, diperlukan program aplikasi sistem perekomendasian berbasisweb untuk dapat membantu pengambilan keputusan yang tepat. Sistem rekomendasi dirancang untukmemecahkan masalah terstruktur. Metode Composite Performance Index (CPI) dipilih karena menggunakanpemecahan masalah sebagai beberapa kriteria keputusan sistem.Maka penulis ingin membuat sistem perekomendasian lokasi usaha dengan menggunakan algoritmaComposite Performance Index (CPI) berbasis Laravel (Studi Kasus : Lokasi Usaha di Jakarta).","author":[{"dropping-particle":"","family":"Pratama","given":"Dendi","non-dropping-particle":"","parse-names":false,"suffix":""},{"dropping-particle":"","family":"Basry","given":"Asril","non-dropping-particle":"","parse-names":false,"suffix":""}],"container-title":"Tekinfo: Jurnal Bidang Teknik Industri dan Teknik Informatika","id":"ITEM-1","issue":"2","issued":{"date-parts":[["2022"]]},"page":"24-38","title":"Rancang Bangun Sistem Perekomendasian Lokasi Usaha Menggunakan Metode Composite Performance Index Berbasis Laravel (Studi Kasus : Lokasi Usaha Di Jakarta)","type":"article-journal","volume":"23"},"uris":["http://www.mendeley.com/documents/?uuid=5c2b5203-8d5d-47c2-bfd8-930f8401dc56"]}],"mendeley":{"formattedCitation":"[7]","plainTextFormattedCitation":"[7]","previouslyFormattedCitation":"[7]"},"properties":{"noteIndex":0},"schema":"https://github.com/citation-style-language/schema/raw/master/csl-citation.json"}</w:instrText>
+      </w:r>
+      <w:r>
+        <w:rPr>
+          <w:rFonts w:ascii="Times New Roman" w:hAnsi="Times New Roman" w:cs="Times New Roman"/>
+          <w:sz w:val="24"/>
+          <w:szCs w:val="24"/>
+        </w:rPr>
+        <w:fldChar w:fldCharType="separate"/>
+      </w:r>
+      <w:r>
+        <w:rPr>
+          <w:rFonts w:ascii="Times New Roman" w:hAnsi="Times New Roman" w:cs="Times New Roman"/>
+          <w:noProof/>
+          <w:sz w:val="24"/>
+          <w:szCs w:val="24"/>
+        </w:rPr>
+        <w:t>[7]</w:t>
+      </w:r>
+      <w:r>
+        <w:rPr>
+          <w:rFonts w:ascii="Times New Roman" w:hAnsi="Times New Roman" w:cs="Times New Roman"/>
+          <w:sz w:val="24"/>
+          <w:szCs w:val="24"/>
+        </w:rPr>
+        <w:fldChar w:fldCharType="end"/>
+      </w:r>
+      <w:r>
+        <w:rPr>
+          <w:rFonts w:ascii="Times New Roman" w:hAnsi="Times New Roman" w:cs="Times New Roman"/>
+          <w:sz w:val="24"/>
+          <w:szCs w:val="24"/>
+        </w:rPr>
+        <w:t>. Menjadi alat yang penting dalam konteks pengambilan keputusan di era informasi digital, membantu organisasi dalam mengidentifikasi masalah, mengumpulkan data yang diperlukan, dan menganalisis situasi dengan cermat. Dari analisis ini, SPK dapat memberikan berbagai pilihan keputusan yang relevan yang memungkinan para pengambil keputusan untuk membuat keputusan yang lebih terinformasi dan efektif</w:t>
+      </w:r>
+      <w:r>
+        <w:rPr>
+          <w:rFonts w:ascii="Times New Roman" w:hAnsi="Times New Roman" w:cs="Times New Roman"/>
+          <w:sz w:val="24"/>
+          <w:szCs w:val="24"/>
+        </w:rPr>
+        <w:fldChar w:fldCharType="begin" w:fldLock="1"/>
+      </w:r>
+      <w:r>
+        <w:rPr>
+          <w:rFonts w:ascii="Times New Roman" w:hAnsi="Times New Roman" w:cs="Times New Roman"/>
+          <w:sz w:val="24"/>
+          <w:szCs w:val="24"/>
+        </w:rPr>
+        <w:instrText>ADDIN CSL_CITATION {"citationItems":[{"id":"ITEM-1","itemData":{"abstract":"… Metode Composite Performance Index (CPI) digunakan sebagai sarana untuk penentuan TPA baru … Kesimpulan dari penelitian ini metode Composite Performance Index (CPI) dapat …","author":[{"dropping-particle":"","family":"Arifin","given":"M","non-dropping-particle":"","parse-names":false,"suffix":""}],"container-title":"Seminar Nasional Humaniora dan Aplikasi …","id":"ITEM-1","issue":"1","issued":{"date-parts":[["2022"]]},"page":"22-26","title":"Sistem Informasi Geografis (SIG) Penentuan Tempat Pembuangan Akhir Sampah (TPA) Kabupaten Pamekasan Menggunakan Metode Composite Performance Index …","type":"article-journal","volume":"8"},"uris":["http://www.mendeley.com/documents/?uuid=1642f547-8acb-41df-aa37-85288570966b"]}],"mendeley":{"formattedCitation":"[8]","plainTextFormattedCitation":"[8]","previouslyFormattedCitation":"[8]"},"properties":{"noteIndex":0},"schema":"https://github.com/citation-style-language/schema/raw/master/csl-citation.json"}</w:instrText>
+      </w:r>
+      <w:r>
+        <w:rPr>
+          <w:rFonts w:ascii="Times New Roman" w:hAnsi="Times New Roman" w:cs="Times New Roman"/>
+          <w:sz w:val="24"/>
+          <w:szCs w:val="24"/>
+        </w:rPr>
+        <w:fldChar w:fldCharType="separate"/>
+      </w:r>
+      <w:r>
+        <w:rPr>
+          <w:rFonts w:ascii="Times New Roman" w:hAnsi="Times New Roman" w:cs="Times New Roman"/>
+          <w:noProof/>
+          <w:sz w:val="24"/>
+          <w:szCs w:val="24"/>
+        </w:rPr>
+        <w:t>[8]</w:t>
+      </w:r>
+      <w:r>
+        <w:rPr>
+          <w:rFonts w:ascii="Times New Roman" w:hAnsi="Times New Roman" w:cs="Times New Roman"/>
+          <w:sz w:val="24"/>
+          <w:szCs w:val="24"/>
+        </w:rPr>
+        <w:fldChar w:fldCharType="end"/>
+      </w:r>
+      <w:r>
+        <w:rPr>
+          <w:rFonts w:ascii="Times New Roman" w:hAnsi="Times New Roman" w:cs="Times New Roman"/>
+          <w:sz w:val="24"/>
+          <w:szCs w:val="24"/>
+        </w:rPr>
+        <w:t>.</w:t>
+      </w:r>
+    </w:p>
+    <w:p>
+      <w:pPr>
+        <w:autoSpaceDE w:val="0"/>
+        <w:autoSpaceDN w:val="0"/>
+        <w:adjustRightInd w:val="0"/>
+        <w:spacing w:after="0" w:line="480" w:lineRule="auto"/>
+        <w:ind w:firstLine="709"/>
+        <w:jc w:val="both"/>
+        <w:rPr>
+          <w:rFonts w:ascii="Times New Roman" w:hAnsi="Times New Roman" w:cs="Times New Roman"/>
+          <w:sz w:val="24"/>
+          <w:szCs w:val="24"/>
+        </w:rPr>
+      </w:pPr>
+    </w:p>
+    <w:p>
+      <w:pPr>
+        <w:autoSpaceDE w:val="0"/>
+        <w:autoSpaceDN w:val="0"/>
+        <w:adjustRightInd w:val="0"/>
+        <w:spacing w:after="0" w:line="480" w:lineRule="auto"/>
+        <w:jc w:val="both"/>
+        <w:rPr>
+          <w:rFonts w:ascii="Times New Roman" w:hAnsi="Times New Roman" w:cs="Times New Roman"/>
+          <w:b/>
+          <w:bCs/>
+          <w:sz w:val="24"/>
+          <w:szCs w:val="24"/>
+        </w:rPr>
+      </w:pPr>
+      <w:r>
+        <w:rPr>
+          <w:rFonts w:ascii="Times New Roman" w:hAnsi="Times New Roman" w:cs="Times New Roman"/>
+          <w:b/>
+          <w:bCs/>
+          <w:sz w:val="24"/>
+          <w:szCs w:val="24"/>
+        </w:rPr>
+        <w:t>2.2.1.</w:t>
+      </w:r>
+      <w:r>
+        <w:rPr>
+          <w:rFonts w:ascii="Times New Roman" w:hAnsi="Times New Roman" w:cs="Times New Roman"/>
+          <w:b/>
+          <w:bCs/>
+          <w:sz w:val="24"/>
+          <w:szCs w:val="24"/>
+        </w:rPr>
+        <w:tab/>
+      </w:r>
+      <w:r>
+        <w:rPr>
+          <w:rFonts w:ascii="Times New Roman" w:hAnsi="Times New Roman" w:cs="Times New Roman"/>
+          <w:b/>
+          <w:bCs/>
+          <w:sz w:val="24"/>
+          <w:szCs w:val="24"/>
+        </w:rPr>
+        <w:t>Konsep Sistem Pendukung Keputusan</w:t>
+      </w:r>
+    </w:p>
+    <w:p>
+      <w:pPr>
+        <w:autoSpaceDE w:val="0"/>
+        <w:autoSpaceDN w:val="0"/>
+        <w:adjustRightInd w:val="0"/>
+        <w:spacing w:after="0" w:line="480" w:lineRule="auto"/>
+        <w:ind w:firstLine="709"/>
+        <w:jc w:val="both"/>
+        <w:rPr>
+          <w:rFonts w:ascii="Times New Roman" w:hAnsi="Times New Roman" w:cs="Times New Roman"/>
+          <w:sz w:val="24"/>
+          <w:szCs w:val="24"/>
+        </w:rPr>
+      </w:pPr>
+      <w:r>
+        <w:rPr>
+          <w:rFonts w:ascii="Times New Roman" w:hAnsi="Times New Roman" w:cs="Times New Roman"/>
+          <w:sz w:val="24"/>
+          <w:szCs w:val="24"/>
+        </w:rPr>
+        <w:t xml:space="preserve">Konsep Sistem Pendukung Keputusan (SPK) pertama kali diungkapkan pada tahun 1971 oleh </w:t>
+      </w:r>
+      <w:r>
+        <w:rPr>
+          <w:rFonts w:ascii="Times New Roman" w:hAnsi="Times New Roman" w:cs="Times New Roman"/>
+          <w:i/>
+          <w:iCs/>
+          <w:sz w:val="24"/>
+          <w:szCs w:val="24"/>
+        </w:rPr>
+        <w:t>Michael Scoot Morton</w:t>
+      </w:r>
+      <w:r>
+        <w:rPr>
+          <w:rFonts w:ascii="Times New Roman" w:hAnsi="Times New Roman" w:cs="Times New Roman"/>
+          <w:sz w:val="24"/>
+          <w:szCs w:val="24"/>
+        </w:rPr>
+        <w:t xml:space="preserve"> dengan istilah </w:t>
+      </w:r>
+      <w:r>
+        <w:rPr>
+          <w:rFonts w:ascii="Times New Roman" w:hAnsi="Times New Roman" w:cs="Times New Roman"/>
+          <w:i/>
+          <w:iCs/>
+          <w:sz w:val="24"/>
+          <w:szCs w:val="24"/>
+        </w:rPr>
+        <w:t>Management Decision System.</w:t>
+      </w:r>
+      <w:r>
+        <w:rPr>
+          <w:rFonts w:ascii="Times New Roman" w:hAnsi="Times New Roman" w:cs="Times New Roman"/>
+          <w:sz w:val="24"/>
+          <w:szCs w:val="24"/>
+        </w:rPr>
+        <w:t xml:space="preserve"> Setelah itu sejumlah perusahaan, lembaga penelitian dan perguruan tinggi mulai melakukan penelitian dan membangun sistem pendukung keputusan, sehingga dari produksi yang dihasilkan dapat disimpulkan bahwa sistem ini merupakan suatu sistem yang berbasis komputer yang ditujukan untuk membantu </w:t>
+      </w:r>
+      <w:r>
+        <w:rPr>
+          <w:rFonts w:ascii="Times New Roman" w:hAnsi="Times New Roman" w:cs="Times New Roman"/>
+          <w:sz w:val="24"/>
+          <w:szCs w:val="24"/>
+        </w:rPr>
+        <w:lastRenderedPageBreak/>
+        <w:t>pengambilan keputusan dalam memanfaatkan data dan model tertentu untuk memecahkan berbagai persoalan yang tidak terstruktur’</w:t>
+      </w:r>
+      <w:r>
+        <w:rPr>
+          <w:rFonts w:ascii="Times New Roman" w:hAnsi="Times New Roman" w:cs="Times New Roman"/>
+          <w:sz w:val="24"/>
+          <w:szCs w:val="24"/>
+        </w:rPr>
+        <w:fldChar w:fldCharType="begin" w:fldLock="1"/>
+      </w:r>
+      <w:r>
+        <w:rPr>
+          <w:rFonts w:ascii="Times New Roman" w:hAnsi="Times New Roman" w:cs="Times New Roman"/>
+          <w:sz w:val="24"/>
+          <w:szCs w:val="24"/>
+        </w:rPr>
+        <w:instrText>ADDIN CSL_CITATION {"citationItems":[{"id":"ITEM-1","itemData":{"DOI":"10.30865/mib.v7i2.6064","author":[{"dropping-particle":"","family":"Adytia","given":"Pitrasacha","non-dropping-particle":"","parse-names":false,"suffix":""},{"dropping-particle":"","family":"Fahmi","given":"Muhammad","non-dropping-particle":"","parse-names":false,"suffix":""},{"dropping-particle":"","family":"Andrea","given":"Reza","non-dropping-particle":"","parse-names":false,"suffix":""}],"container-title":"Jurnal Media Informatika Budidarma","id":"ITEM-1","issue":"2","issued":{"date-parts":[["2023"]]},"page":"809-818","title":"Analisis Dalam Pendukung Keputusan Seleksi Reporter dengan Menerapkan Metode EDAS dan Pembobotan ROC","type":"article-journal","volume":"7"},"uris":["http://www.mendeley.com/documents/?uuid=816f85a1-08c0-4772-9981-b39490eeca56"]}],"mendeley":{"formattedCitation":"[9]","plainTextFormattedCitation":"[9]","previouslyFormattedCitation":"[9]"},"properties":{"noteIndex":0},"schema":"https://github.com/citation-style-language/schema/raw/master/csl-citation.json"}</w:instrText>
+      </w:r>
+      <w:r>
+        <w:rPr>
+          <w:rFonts w:ascii="Times New Roman" w:hAnsi="Times New Roman" w:cs="Times New Roman"/>
+          <w:sz w:val="24"/>
+          <w:szCs w:val="24"/>
+        </w:rPr>
+        <w:fldChar w:fldCharType="separate"/>
+      </w:r>
+      <w:r>
+        <w:rPr>
+          <w:rFonts w:ascii="Times New Roman" w:hAnsi="Times New Roman" w:cs="Times New Roman"/>
+          <w:noProof/>
+          <w:sz w:val="24"/>
+          <w:szCs w:val="24"/>
+        </w:rPr>
+        <w:t>[9]</w:t>
+      </w:r>
+      <w:r>
+        <w:rPr>
+          <w:rFonts w:ascii="Times New Roman" w:hAnsi="Times New Roman" w:cs="Times New Roman"/>
+          <w:sz w:val="24"/>
+          <w:szCs w:val="24"/>
+        </w:rPr>
+        <w:fldChar w:fldCharType="end"/>
+      </w:r>
+      <w:r>
+        <w:rPr>
+          <w:rFonts w:ascii="Times New Roman" w:hAnsi="Times New Roman" w:cs="Times New Roman"/>
+          <w:sz w:val="24"/>
+          <w:szCs w:val="24"/>
+        </w:rPr>
+        <w:t>.</w:t>
+      </w:r>
+    </w:p>
+    <w:p>
+      <w:pPr>
+        <w:autoSpaceDE w:val="0"/>
+        <w:autoSpaceDN w:val="0"/>
+        <w:adjustRightInd w:val="0"/>
+        <w:spacing w:after="0" w:line="480" w:lineRule="auto"/>
+        <w:ind w:firstLine="709"/>
+        <w:jc w:val="both"/>
+        <w:rPr>
+          <w:rFonts w:ascii="Times New Roman" w:hAnsi="Times New Roman" w:cs="Times New Roman"/>
+          <w:sz w:val="24"/>
+          <w:szCs w:val="24"/>
+        </w:rPr>
+      </w:pPr>
+      <w:r>
+        <w:rPr>
+          <w:rFonts w:ascii="Times New Roman" w:hAnsi="Times New Roman" w:cs="Times New Roman"/>
+          <w:i/>
+          <w:iCs/>
+          <w:sz w:val="24"/>
+          <w:szCs w:val="24"/>
+        </w:rPr>
+        <w:t>Decision Support</w:t>
+      </w:r>
+      <w:r>
+        <w:rPr>
+          <w:rFonts w:ascii="Times New Roman" w:hAnsi="Times New Roman" w:cs="Times New Roman"/>
+          <w:i/>
+          <w:iCs/>
+          <w:sz w:val="24"/>
+          <w:szCs w:val="24"/>
+          <w:lang w:val="en-US"/>
+        </w:rPr>
+        <w:t xml:space="preserve"> Sy</w:t>
+      </w:r>
+      <w:r>
+        <w:rPr>
+          <w:rFonts w:ascii="Times New Roman" w:hAnsi="Times New Roman" w:cs="Times New Roman"/>
+          <w:i/>
+          <w:iCs/>
+          <w:sz w:val="24"/>
+          <w:szCs w:val="24"/>
+        </w:rPr>
+        <w:t>stem</w:t>
+      </w:r>
+      <w:r>
+        <w:rPr>
+          <w:rFonts w:ascii="Times New Roman" w:hAnsi="Times New Roman" w:cs="Times New Roman"/>
+          <w:sz w:val="24"/>
+          <w:szCs w:val="24"/>
+        </w:rPr>
+        <w:t xml:space="preserve"> (DSS) merupakan sistem yang memberikan fasilitas yang menyediakan informasi, permodelan, dan pemanipulasian data. Sistem itu digunakan untuk membantu pengambilan keputusan dalam situasi yang semi struktur dan situasi yang tidak terstruktur, dimana tidak ada seorang</w:t>
+      </w:r>
+      <w:r>
+        <w:rPr>
+          <w:rFonts w:ascii="Times New Roman" w:hAnsi="Times New Roman" w:cs="Times New Roman"/>
+          <w:sz w:val="24"/>
+          <w:szCs w:val="24"/>
+          <w:lang w:val="en-US"/>
+        </w:rPr>
+        <w:t xml:space="preserve"> </w:t>
+      </w:r>
+      <w:r>
+        <w:rPr>
+          <w:rFonts w:ascii="Times New Roman" w:hAnsi="Times New Roman" w:cs="Times New Roman"/>
+          <w:sz w:val="24"/>
+          <w:szCs w:val="24"/>
+        </w:rPr>
+        <w:t xml:space="preserve">pun tahu secara pasti bagaimana keputusan seharusnya dibuat. Sistem merupakan kumpulan sub-sub sistem (elemen) yang saling berkorelasi satu dengan yang lainnya untuk mencapai tujuan tertentu. Sistem merupakan kumpulan elemen yang saling berkaitan yang bertanggung jawab memproses masukan </w:t>
+      </w:r>
+      <w:r>
+        <w:rPr>
+          <w:rFonts w:ascii="Times New Roman" w:hAnsi="Times New Roman" w:cs="Times New Roman"/>
+          <w:i/>
+          <w:iCs/>
+          <w:sz w:val="24"/>
+          <w:szCs w:val="24"/>
+        </w:rPr>
+        <w:t xml:space="preserve">(input) </w:t>
+      </w:r>
+      <w:r>
+        <w:rPr>
+          <w:rFonts w:ascii="Times New Roman" w:hAnsi="Times New Roman" w:cs="Times New Roman"/>
+          <w:sz w:val="24"/>
+          <w:szCs w:val="24"/>
+        </w:rPr>
+        <w:t xml:space="preserve">sehingga menghasilkan keluaran </w:t>
+      </w:r>
+      <w:r>
+        <w:rPr>
+          <w:rFonts w:ascii="Times New Roman" w:hAnsi="Times New Roman" w:cs="Times New Roman"/>
+          <w:i/>
+          <w:iCs/>
+          <w:sz w:val="24"/>
+          <w:szCs w:val="24"/>
+        </w:rPr>
+        <w:t>(output)</w:t>
+      </w:r>
+      <w:r>
+        <w:rPr>
+          <w:rFonts w:ascii="Times New Roman" w:hAnsi="Times New Roman" w:cs="Times New Roman"/>
+          <w:i/>
+          <w:iCs/>
+          <w:sz w:val="24"/>
+          <w:szCs w:val="24"/>
+        </w:rPr>
+        <w:fldChar w:fldCharType="begin" w:fldLock="1"/>
+      </w:r>
+      <w:r>
+        <w:rPr>
+          <w:rFonts w:ascii="Times New Roman" w:hAnsi="Times New Roman" w:cs="Times New Roman"/>
+          <w:i/>
+          <w:iCs/>
+          <w:sz w:val="24"/>
+          <w:szCs w:val="24"/>
+        </w:rPr>
+        <w:instrText>ADDIN CSL_CITATION {"citationItems":[{"id":"ITEM-1","itemData":{"DOI":"10.47065/bits.v4i3.2494","ISSN":"2684-8910","abstract":"Technological developments have occurred at this time. The rapid development of technology forces students to be wiser in using it. One of the functions of technology is to become a learning medium like a cell phone. HP, which has become an obligation for students, has given rise to ideas for experts to bring up many new applications, especially in the field of mathematics. The emergence of these various applications makes students confused to choose which one is feasible to choose. To solve this problem, a Decision Support System is needed. SPK is a computer-based system whose function is to assist parties or individuals who need it, especially in making a decision. SPK can function properly, if you use the method. The method used in Ono's research is the EDAS method. The EDAS method is a method that uses a formula or formula, where the decision is generated from positive and negative distances. Based on this study, the results were found, namely alternative A1 with the name of the application, namely QANDA with a value of 0.0767 as the highest score","author":[{"dropping-particle":"","family":"Karim","given":"Abdul","non-dropping-particle":"","parse-names":false,"suffix":""},{"dropping-particle":"","family":"Esabella","given":"Shinta","non-dropping-particle":"","parse-names":false,"suffix":""},{"dropping-particle":"","family":"Hidayatullah","given":"Muhammad","non-dropping-particle":"","parse-names":false,"suffix":""},{"dropping-particle":"","family":"Andriani","given":"Titi","non-dropping-particle":"","parse-names":false,"suffix":""}],"container-title":"Building of Informatics, Technology and Science (BITS)","id":"ITEM-1","issue":"3","issued":{"date-parts":[["2022"]]},"title":"Sistem Pendukung Keputusan Aplikasi Bantu Pembelajaran Matematika Menggunakan Metode EDAS","type":"article-journal","volume":"4"},"uris":["http://www.mendeley.com/documents/?uuid=0ec715e7-3e01-4ddf-be80-52dee27159b7"]}],"mendeley":{"formattedCitation":"[10]","plainTextFormattedCitation":"[10]","previouslyFormattedCitation":"[10]"},"properties":{"noteIndex":0},"schema":"https://github.com/citation-style-language/schema/raw/master/csl-citation.json"}</w:instrText>
+      </w:r>
+      <w:r>
+        <w:rPr>
+          <w:rFonts w:ascii="Times New Roman" w:hAnsi="Times New Roman" w:cs="Times New Roman"/>
+          <w:i/>
+          <w:iCs/>
+          <w:sz w:val="24"/>
+          <w:szCs w:val="24"/>
+        </w:rPr>
+        <w:fldChar w:fldCharType="separate"/>
+      </w:r>
+      <w:r>
+        <w:rPr>
+          <w:rFonts w:ascii="Times New Roman" w:hAnsi="Times New Roman" w:cs="Times New Roman"/>
+          <w:iCs/>
+          <w:noProof/>
+          <w:sz w:val="24"/>
+          <w:szCs w:val="24"/>
+        </w:rPr>
+        <w:t>[10]</w:t>
+      </w:r>
+      <w:r>
+        <w:rPr>
+          <w:rFonts w:ascii="Times New Roman" w:hAnsi="Times New Roman" w:cs="Times New Roman"/>
+          <w:i/>
+          <w:iCs/>
+          <w:sz w:val="24"/>
+          <w:szCs w:val="24"/>
+        </w:rPr>
+        <w:fldChar w:fldCharType="end"/>
+      </w:r>
+      <w:r>
+        <w:rPr>
+          <w:rFonts w:ascii="Times New Roman" w:hAnsi="Times New Roman" w:cs="Times New Roman"/>
+          <w:sz w:val="24"/>
+          <w:szCs w:val="24"/>
+        </w:rPr>
+        <w:t>.</w:t>
+      </w:r>
+    </w:p>
+    <w:p>
+      <w:pPr>
+        <w:tabs>
+          <w:tab w:val="left" w:pos="680"/>
+        </w:tabs>
+        <w:autoSpaceDE w:val="0"/>
+        <w:autoSpaceDN w:val="0"/>
+        <w:adjustRightInd w:val="0"/>
+        <w:spacing w:after="0" w:line="480" w:lineRule="auto"/>
+        <w:ind w:firstLine="709"/>
+        <w:jc w:val="both"/>
+        <w:rPr>
+          <w:rFonts w:ascii="Times New Roman" w:hAnsi="Times New Roman" w:cs="Times New Roman"/>
+          <w:b/>
+          <w:bCs/>
+          <w:sz w:val="24"/>
+          <w:szCs w:val="24"/>
+        </w:rPr>
+      </w:pPr>
+      <w:r>
+        <w:rPr>
+          <w:rFonts w:ascii="Times New Roman" w:hAnsi="Times New Roman" w:cs="Times New Roman"/>
+          <w:sz w:val="24"/>
+          <w:szCs w:val="24"/>
+        </w:rPr>
+        <w:tab/>
+        <w:t>Secara Sederhana Sistem dapat diartikan sebagai suatu kumpulan atau himpunan dari unsur, komponen, atau variabel yang terorganisir, saling berinteraksi, saling tergantung satu sama lain, terpadu</w:t>
+      </w:r>
+      <w:r>
+        <w:rPr>
+          <w:rFonts w:ascii="Times New Roman" w:hAnsi="Times New Roman" w:cs="Times New Roman"/>
+          <w:sz w:val="24"/>
+          <w:szCs w:val="24"/>
+        </w:rPr>
+        <w:fldChar w:fldCharType="begin" w:fldLock="1"/>
+      </w:r>
+      <w:r>
+        <w:rPr>
+          <w:rFonts w:ascii="Times New Roman" w:hAnsi="Times New Roman" w:cs="Times New Roman"/>
+          <w:sz w:val="24"/>
+          <w:szCs w:val="24"/>
+        </w:rPr>
+        <w:instrText>ADDIN CSL_CITATION {"citationItems":[{"id":"ITEM-1","itemData":{"DOI":"10.47065/bits.v5i1.3558","author":[{"dropping-particle":"","family":"Purnama","given":"Iwan","non-dropping-particle":"","parse-names":false,"suffix":""},{"dropping-particle":"","family":"Bobbi","given":"Muhammad","non-dropping-particle":"","parse-names":false,"suffix":""},{"dropping-particle":"","family":"Nasution","given":"Kurniawan","non-dropping-particle":"","parse-names":false,"suffix":""},{"dropping-particle":"","family":"Karim","given":"Abdul","non-dropping-particle":"","parse-names":false,"suffix":""},{"dropping-particle":"","family":"Trianovie","given":"Sri","non-dropping-particle":"","parse-names":false,"suffix":""}],"id":"ITEM-1","issue":"1","issued":{"date-parts":[["2023"]]},"page":"181-190","title":"Sistem Pendukung Keputusan Pemilihan Sales Supervisor Menerapkan Metode EDAS berdasarkan Pembobotan ROC","type":"article-journal","volume":"5"},"uris":["http://www.mendeley.com/documents/?uuid=9426b11f-17fb-4b36-9046-d16f43cdf7ac"]}],"mendeley":{"formattedCitation":"[11]","plainTextFormattedCitation":"[11]","previouslyFormattedCitation":"[11]"},"properties":{"noteIndex":0},"schema":"https://github.com/citation-style-language/schema/raw/master/csl-citation.json"}</w:instrText>
+      </w:r>
+      <w:r>
+        <w:rPr>
+          <w:rFonts w:ascii="Times New Roman" w:hAnsi="Times New Roman" w:cs="Times New Roman"/>
+          <w:sz w:val="24"/>
+          <w:szCs w:val="24"/>
+        </w:rPr>
+        <w:fldChar w:fldCharType="separate"/>
+      </w:r>
+      <w:r>
+        <w:rPr>
+          <w:rFonts w:ascii="Times New Roman" w:hAnsi="Times New Roman" w:cs="Times New Roman"/>
+          <w:noProof/>
+          <w:sz w:val="24"/>
+          <w:szCs w:val="24"/>
+        </w:rPr>
+        <w:t>[11]</w:t>
+      </w:r>
+      <w:r>
+        <w:rPr>
+          <w:rFonts w:ascii="Times New Roman" w:hAnsi="Times New Roman" w:cs="Times New Roman"/>
+          <w:sz w:val="24"/>
+          <w:szCs w:val="24"/>
+        </w:rPr>
+        <w:fldChar w:fldCharType="end"/>
+      </w:r>
+      <w:r>
+        <w:rPr>
+          <w:rFonts w:ascii="Times New Roman" w:hAnsi="Times New Roman" w:cs="Times New Roman"/>
+          <w:sz w:val="24"/>
+          <w:szCs w:val="24"/>
+        </w:rPr>
+        <w:t>. Keputusan merupakan kegiatan memilih suatu strategi atau tindakan dalam pemecahan masalah tertentu. Tindakan memilih strategi atau aksi yang diyakini</w:t>
+      </w:r>
+      <w:r>
+        <w:rPr>
+          <w:rFonts w:ascii="Times New Roman" w:hAnsi="Times New Roman" w:cs="Times New Roman"/>
+          <w:sz w:val="24"/>
+          <w:szCs w:val="24"/>
+          <w:lang w:val="en-US"/>
+        </w:rPr>
+        <w:t xml:space="preserve"> </w:t>
+      </w:r>
+      <w:r>
+        <w:rPr>
+          <w:rFonts w:ascii="Times New Roman" w:hAnsi="Times New Roman" w:cs="Times New Roman"/>
+          <w:i/>
+          <w:iCs/>
+          <w:sz w:val="24"/>
+          <w:szCs w:val="24"/>
+          <w:lang w:val="en-US"/>
+        </w:rPr>
+        <w:t>supervisor</w:t>
+      </w:r>
+      <w:r>
+        <w:rPr>
+          <w:rFonts w:ascii="Times New Roman" w:hAnsi="Times New Roman" w:cs="Times New Roman"/>
+          <w:sz w:val="24"/>
+          <w:szCs w:val="24"/>
+        </w:rPr>
+        <w:t xml:space="preserve"> akan memberikan solusi terbaik atas sesuatu disebut pengambilan keputusan.</w:t>
+      </w:r>
+    </w:p>
+    <w:p>
+      <w:pPr>
+        <w:tabs>
+          <w:tab w:val="left" w:pos="0"/>
+          <w:tab w:val="left" w:pos="709"/>
+        </w:tabs>
+        <w:autoSpaceDE w:val="0"/>
+        <w:autoSpaceDN w:val="0"/>
+        <w:adjustRightInd w:val="0"/>
+        <w:spacing w:after="0" w:line="480" w:lineRule="auto"/>
+        <w:ind w:firstLine="709"/>
+        <w:jc w:val="both"/>
+        <w:rPr>
+          <w:rFonts w:ascii="Times New Roman" w:hAnsi="Times New Roman" w:cs="Times New Roman"/>
+          <w:sz w:val="24"/>
+          <w:szCs w:val="24"/>
+        </w:rPr>
+      </w:pPr>
+      <w:r>
+        <w:rPr>
+          <w:rFonts w:ascii="Times New Roman" w:hAnsi="Times New Roman" w:cs="Times New Roman"/>
+          <w:b/>
+          <w:bCs/>
+          <w:sz w:val="24"/>
+          <w:szCs w:val="24"/>
+        </w:rPr>
+        <w:tab/>
+      </w:r>
+      <w:r>
+        <w:rPr>
+          <w:rFonts w:ascii="Times New Roman" w:hAnsi="Times New Roman" w:cs="Times New Roman"/>
+          <w:sz w:val="24"/>
+          <w:szCs w:val="24"/>
+        </w:rPr>
+        <w:t>Suatu keputusan yang diambil untuk menyelesaikan suatu masalah dilihat dari rekonstruksi pendukung yang bisa dibagi menjadi bermacam macam klasifikasi dalam sistem pendukung keputusan guna untuk mempermudah penerapan ilmu sistem pendukung keputusan dalam berbagai aspek permasalahan. Jenis-jenis keputusan juga bisa membantu dalam menganalisis sebuah permasalahan yang akan di selesaikan dengan sistem, berikut adalah jenis-jenis keputusan:</w:t>
+      </w:r>
+    </w:p>
+    <w:p>
+      <w:pPr>
+        <w:tabs>
+          <w:tab w:val="left" w:pos="0"/>
+          <w:tab w:val="left" w:pos="709"/>
+        </w:tabs>
+        <w:autoSpaceDE w:val="0"/>
+        <w:autoSpaceDN w:val="0"/>
+        <w:adjustRightInd w:val="0"/>
+        <w:spacing w:after="0" w:line="480" w:lineRule="auto"/>
+        <w:ind w:firstLine="709"/>
+        <w:jc w:val="both"/>
+        <w:rPr>
+          <w:rFonts w:ascii="Times New Roman" w:hAnsi="Times New Roman" w:cs="Times New Roman"/>
+          <w:sz w:val="24"/>
+          <w:szCs w:val="24"/>
+        </w:rPr>
+      </w:pPr>
+    </w:p>
+    <w:p>
+      <w:pPr>
+        <w:numPr>
+          <w:ilvl w:val="0"/>
+          <w:numId w:val="10"/>
+        </w:numPr>
+        <w:autoSpaceDE w:val="0"/>
+        <w:autoSpaceDN w:val="0"/>
+        <w:adjustRightInd w:val="0"/>
+        <w:spacing w:after="0" w:line="480" w:lineRule="auto"/>
+        <w:ind w:left="426" w:hanging="426"/>
+        <w:jc w:val="both"/>
+        <w:rPr>
+          <w:rFonts w:ascii="Times New Roman" w:hAnsi="Times New Roman" w:cs="Times New Roman"/>
+          <w:sz w:val="24"/>
+          <w:szCs w:val="24"/>
+        </w:rPr>
+      </w:pPr>
+      <w:r>
+        <w:rPr>
+          <w:rFonts w:ascii="Times New Roman" w:hAnsi="Times New Roman" w:cs="Times New Roman"/>
+          <w:sz w:val="24"/>
+          <w:szCs w:val="24"/>
+        </w:rPr>
+        <w:lastRenderedPageBreak/>
+        <w:t>Keputusan terstruktur (</w:t>
+      </w:r>
+      <w:r>
+        <w:rPr>
+          <w:rFonts w:ascii="Times New Roman" w:hAnsi="Times New Roman" w:cs="Times New Roman"/>
+          <w:i/>
+          <w:iCs/>
+          <w:sz w:val="24"/>
+          <w:szCs w:val="24"/>
+        </w:rPr>
+        <w:t>structure decision</w:t>
+      </w:r>
+      <w:r>
+        <w:rPr>
+          <w:rFonts w:ascii="Times New Roman" w:hAnsi="Times New Roman" w:cs="Times New Roman"/>
+          <w:sz w:val="24"/>
+          <w:szCs w:val="24"/>
+        </w:rPr>
+        <w:t>)</w:t>
+      </w:r>
+    </w:p>
+    <w:p>
+      <w:pPr>
+        <w:autoSpaceDE w:val="0"/>
+        <w:autoSpaceDN w:val="0"/>
+        <w:adjustRightInd w:val="0"/>
+        <w:spacing w:after="0" w:line="480" w:lineRule="auto"/>
+        <w:ind w:left="426"/>
+        <w:jc w:val="both"/>
+        <w:rPr>
+          <w:rFonts w:ascii="Times New Roman" w:hAnsi="Times New Roman" w:cs="Times New Roman"/>
+          <w:sz w:val="24"/>
+          <w:szCs w:val="24"/>
+        </w:rPr>
+      </w:pPr>
+      <w:r>
+        <w:rPr>
+          <w:rFonts w:ascii="Times New Roman" w:hAnsi="Times New Roman" w:cs="Times New Roman"/>
+          <w:sz w:val="24"/>
+          <w:szCs w:val="24"/>
+        </w:rPr>
+        <w:t>Keputusan terstruktur adalah keputusan yang dilakukan secara berulang-ulang dan bersikap rutin. Misalnya, keputusan pemesanan barang dan keputusan penagihan piutang.</w:t>
+      </w:r>
+    </w:p>
+    <w:p>
+      <w:pPr>
+        <w:numPr>
+          <w:ilvl w:val="0"/>
+          <w:numId w:val="10"/>
+        </w:numPr>
+        <w:autoSpaceDE w:val="0"/>
+        <w:autoSpaceDN w:val="0"/>
+        <w:adjustRightInd w:val="0"/>
+        <w:spacing w:after="0" w:line="480" w:lineRule="auto"/>
+        <w:ind w:left="426" w:hanging="426"/>
+        <w:jc w:val="both"/>
+        <w:rPr>
+          <w:rFonts w:ascii="Times New Roman" w:hAnsi="Times New Roman" w:cs="Times New Roman"/>
+          <w:sz w:val="24"/>
+          <w:szCs w:val="24"/>
+        </w:rPr>
+      </w:pPr>
+      <w:r>
+        <w:rPr>
+          <w:rFonts w:ascii="Times New Roman" w:hAnsi="Times New Roman" w:cs="Times New Roman"/>
+          <w:sz w:val="24"/>
+          <w:szCs w:val="24"/>
+        </w:rPr>
+        <w:t>Keputusan semi</w:t>
+      </w:r>
+      <w:r>
+        <w:rPr>
+          <w:rFonts w:ascii="Times New Roman" w:hAnsi="Times New Roman" w:cs="Times New Roman"/>
+          <w:sz w:val="24"/>
+          <w:szCs w:val="24"/>
+          <w:lang w:val="en-US"/>
+        </w:rPr>
+        <w:t>-</w:t>
+      </w:r>
+      <w:r>
+        <w:rPr>
+          <w:rFonts w:ascii="Times New Roman" w:hAnsi="Times New Roman" w:cs="Times New Roman"/>
+          <w:sz w:val="24"/>
+          <w:szCs w:val="24"/>
+        </w:rPr>
+        <w:t>terstruktur (</w:t>
+      </w:r>
+      <w:r>
+        <w:rPr>
+          <w:rFonts w:ascii="Times New Roman" w:hAnsi="Times New Roman" w:cs="Times New Roman"/>
+          <w:i/>
+          <w:iCs/>
+          <w:sz w:val="24"/>
+          <w:szCs w:val="24"/>
+        </w:rPr>
+        <w:t>semistructured decision</w:t>
+      </w:r>
+      <w:r>
+        <w:rPr>
+          <w:rFonts w:ascii="Times New Roman" w:hAnsi="Times New Roman" w:cs="Times New Roman"/>
+          <w:sz w:val="24"/>
+          <w:szCs w:val="24"/>
+        </w:rPr>
+        <w:t>)</w:t>
+      </w:r>
+    </w:p>
+    <w:p>
+      <w:pPr>
+        <w:tabs>
+          <w:tab w:val="left" w:pos="426"/>
+        </w:tabs>
+        <w:autoSpaceDE w:val="0"/>
+        <w:autoSpaceDN w:val="0"/>
+        <w:adjustRightInd w:val="0"/>
+        <w:spacing w:line="480" w:lineRule="auto"/>
+        <w:ind w:left="426"/>
+        <w:jc w:val="both"/>
+        <w:rPr>
+          <w:rFonts w:ascii="Times New Roman" w:hAnsi="Times New Roman" w:cs="Times New Roman"/>
+          <w:sz w:val="24"/>
+          <w:szCs w:val="24"/>
+        </w:rPr>
+      </w:pPr>
+      <w:r>
+        <w:rPr>
+          <w:rFonts w:ascii="Times New Roman" w:hAnsi="Times New Roman" w:cs="Times New Roman"/>
+          <w:sz w:val="24"/>
+          <w:szCs w:val="24"/>
+        </w:rPr>
+        <w:t>Keputusan semi</w:t>
+      </w:r>
+      <w:r>
+        <w:rPr>
+          <w:rFonts w:ascii="Times New Roman" w:hAnsi="Times New Roman" w:cs="Times New Roman"/>
+          <w:sz w:val="24"/>
+          <w:szCs w:val="24"/>
+          <w:lang w:val="en-US"/>
+        </w:rPr>
+        <w:t>-</w:t>
+      </w:r>
+      <w:r>
+        <w:rPr>
+          <w:rFonts w:ascii="Times New Roman" w:hAnsi="Times New Roman" w:cs="Times New Roman"/>
+          <w:sz w:val="24"/>
+          <w:szCs w:val="24"/>
+        </w:rPr>
+        <w:t xml:space="preserve">terstruktur adalah keputusan yang memiliki dua sifat. Sebagian keputusan bisa </w:t>
+      </w:r>
+      <w:r>
+        <w:rPr>
+          <w:rFonts w:ascii="Times New Roman" w:hAnsi="Times New Roman" w:cs="Times New Roman"/>
+          <w:sz w:val="24"/>
+          <w:szCs w:val="24"/>
+          <w:lang w:val="en-US"/>
+        </w:rPr>
+        <w:t>atasi</w:t>
+      </w:r>
+      <w:r>
+        <w:rPr>
+          <w:rFonts w:ascii="Times New Roman" w:hAnsi="Times New Roman" w:cs="Times New Roman"/>
+          <w:sz w:val="24"/>
+          <w:szCs w:val="24"/>
+        </w:rPr>
+        <w:t xml:space="preserve"> oleh komputer </w:t>
+      </w:r>
+      <w:r>
+        <w:rPr>
+          <w:rFonts w:ascii="Times New Roman" w:hAnsi="Times New Roman" w:cs="Times New Roman"/>
+          <w:sz w:val="24"/>
+          <w:szCs w:val="24"/>
+          <w:lang w:val="en-US"/>
+        </w:rPr>
+        <w:t xml:space="preserve">namun </w:t>
+      </w:r>
+      <w:r>
+        <w:rPr>
+          <w:rFonts w:ascii="Times New Roman" w:hAnsi="Times New Roman" w:cs="Times New Roman"/>
+          <w:sz w:val="24"/>
+          <w:szCs w:val="24"/>
+        </w:rPr>
+        <w:t>tetap harus dilakukan oleh pengambil keputusan. Contoh keputusan jenis ini adalah pengevaluasian kredit, penjadwalan produksi, dan pengendalian sediaan.</w:t>
+      </w:r>
+    </w:p>
+    <w:p>
+      <w:pPr>
+        <w:numPr>
+          <w:ilvl w:val="0"/>
+          <w:numId w:val="10"/>
+        </w:numPr>
+        <w:tabs>
+          <w:tab w:val="left" w:pos="0"/>
+        </w:tabs>
+        <w:autoSpaceDE w:val="0"/>
+        <w:autoSpaceDN w:val="0"/>
+        <w:adjustRightInd w:val="0"/>
+        <w:spacing w:after="0" w:line="480" w:lineRule="auto"/>
+        <w:ind w:left="426" w:hanging="426"/>
+        <w:jc w:val="both"/>
+        <w:rPr>
+          <w:rFonts w:ascii="Times New Roman" w:hAnsi="Times New Roman" w:cs="Times New Roman"/>
+          <w:sz w:val="24"/>
+          <w:szCs w:val="24"/>
+        </w:rPr>
+      </w:pPr>
+      <w:r>
+        <w:rPr>
+          <w:rFonts w:ascii="Times New Roman" w:hAnsi="Times New Roman" w:cs="Times New Roman"/>
+          <w:sz w:val="24"/>
+          <w:szCs w:val="24"/>
+        </w:rPr>
+        <w:t xml:space="preserve">Keputusan </w:t>
+      </w:r>
+      <w:r>
+        <w:rPr>
+          <w:rFonts w:ascii="Times New Roman" w:hAnsi="Times New Roman" w:cs="Times New Roman"/>
+          <w:sz w:val="24"/>
+          <w:szCs w:val="24"/>
+          <w:lang w:val="en-US"/>
+        </w:rPr>
+        <w:t>tidak</w:t>
+      </w:r>
+      <w:r>
+        <w:rPr>
+          <w:rFonts w:ascii="Times New Roman" w:hAnsi="Times New Roman" w:cs="Times New Roman"/>
+          <w:sz w:val="24"/>
+          <w:szCs w:val="24"/>
+        </w:rPr>
+        <w:t xml:space="preserve"> terstruktur (</w:t>
+      </w:r>
+      <w:r>
+        <w:rPr>
+          <w:rFonts w:ascii="Times New Roman" w:hAnsi="Times New Roman" w:cs="Times New Roman"/>
+          <w:i/>
+          <w:iCs/>
+          <w:sz w:val="24"/>
+          <w:szCs w:val="24"/>
+        </w:rPr>
+        <w:t>unstructured decision</w:t>
+      </w:r>
+      <w:r>
+        <w:rPr>
+          <w:rFonts w:ascii="Times New Roman" w:hAnsi="Times New Roman" w:cs="Times New Roman"/>
+          <w:sz w:val="24"/>
+          <w:szCs w:val="24"/>
+        </w:rPr>
+        <w:t>)</w:t>
+      </w:r>
+    </w:p>
+    <w:p>
+      <w:pPr>
+        <w:autoSpaceDE w:val="0"/>
+        <w:autoSpaceDN w:val="0"/>
+        <w:adjustRightInd w:val="0"/>
+        <w:spacing w:after="0" w:line="480" w:lineRule="auto"/>
+        <w:ind w:left="426"/>
+        <w:jc w:val="both"/>
+        <w:rPr>
+          <w:rFonts w:ascii="Times New Roman" w:hAnsi="Times New Roman" w:cs="Times New Roman"/>
+          <w:sz w:val="24"/>
+          <w:szCs w:val="24"/>
+        </w:rPr>
+      </w:pPr>
+      <w:r>
+        <w:rPr>
+          <w:rFonts w:ascii="Times New Roman" w:hAnsi="Times New Roman" w:cs="Times New Roman"/>
+          <w:sz w:val="24"/>
+          <w:szCs w:val="24"/>
+        </w:rPr>
+        <w:t xml:space="preserve">Keputusan </w:t>
+      </w:r>
+      <w:r>
+        <w:rPr>
+          <w:rFonts w:ascii="Times New Roman" w:hAnsi="Times New Roman" w:cs="Times New Roman"/>
+          <w:sz w:val="24"/>
+          <w:szCs w:val="24"/>
+          <w:lang w:val="en-US"/>
+        </w:rPr>
+        <w:t>tidak</w:t>
+      </w:r>
+      <w:r>
+        <w:rPr>
+          <w:rFonts w:ascii="Times New Roman" w:hAnsi="Times New Roman" w:cs="Times New Roman"/>
+          <w:sz w:val="24"/>
+          <w:szCs w:val="24"/>
+        </w:rPr>
+        <w:t xml:space="preserve"> terstruktur adalah keputusan yang penanganannya rumit karena</w:t>
+      </w:r>
+      <w:r>
+        <w:rPr>
+          <w:rFonts w:ascii="Times New Roman" w:hAnsi="Times New Roman" w:cs="Times New Roman"/>
+          <w:sz w:val="24"/>
+          <w:szCs w:val="24"/>
+        </w:rPr>
+        <w:t xml:space="preserve"> </w:t>
+      </w:r>
+      <w:r>
+        <w:rPr>
+          <w:rFonts w:ascii="Times New Roman" w:hAnsi="Times New Roman" w:cs="Times New Roman"/>
+          <w:sz w:val="24"/>
+          <w:szCs w:val="24"/>
+        </w:rPr>
+        <w:t>tidak terjadi berulang-ulang atau tidak selalu terjadi</w:t>
+      </w:r>
+      <w:r>
+        <w:rPr>
+          <w:rFonts w:ascii="Times New Roman" w:hAnsi="Times New Roman" w:cs="Times New Roman"/>
+          <w:sz w:val="24"/>
+          <w:szCs w:val="24"/>
+        </w:rPr>
+        <w:fldChar w:fldCharType="begin" w:fldLock="1"/>
+      </w:r>
+      <w:r>
+        <w:rPr>
+          <w:rFonts w:ascii="Times New Roman" w:hAnsi="Times New Roman" w:cs="Times New Roman"/>
+          <w:sz w:val="24"/>
+          <w:szCs w:val="24"/>
+        </w:rPr>
+        <w:instrText>ADDIN CSL_CITATION {"citationItems":[{"id":"ITEM-1","itemData":{"DOI":"10.37817/tekinfo.v23i2.2594","ISSN":"1411-3635","abstract":"Teknologi informasi merupakan salah satu implementasi untuk mengolah data, meliputi pengumpulan,pengolahan, penyusunan, penyimpanan, dan pengolahan data dari berbagai cara untuk menghasilkan informasiyang berkualitas. Kewirausahaan membutuhkan semangat, sifat, perilaku, serta kemampuan seseorang untukmengelola usaha yang mengarah pada upaya untuk menciptakan, dan mengimplementasikan cara-cara baruyang efektif dalam melakukan sesuatu. dan menghasilkan keuntungan yang besar.Memutuskan atau memilih ruko untuk membuka usaha merupakan salah satu hal penting yang harusdiperhatikan dalam mendirikan usaha baru, faktor penting yang dipertimbangkan untuk meminimalkan risikokerugian di kemudian hari, sehingga tujuan perusahaan dapat dicapai secara maksimal. Terdapat hal yang perludipertimbangkan saat memilih lokasi yaitu visibilitas, lalu lintas, persaingan, traffic, parkir, biaya sewa, dankeamanan.Berdasarkan temuan di atas, untuk membantu mengidentifikasi lokasi yang memenuhi kriteria yangdiinginkan bagi mereka yang ingin berbisnis, diperlukan program aplikasi sistem perekomendasian berbasisweb untuk dapat membantu pengambilan keputusan yang tepat. Sistem rekomendasi dirancang untukmemecahkan masalah terstruktur. Metode Composite Performance Index (CPI) dipilih karena menggunakanpemecahan masalah sebagai beberapa kriteria keputusan sistem.Maka penulis ingin membuat sistem perekomendasian lokasi usaha dengan menggunakan algoritmaComposite Performance Index (CPI) berbasis Laravel (Studi Kasus : Lokasi Usaha di Jakarta).","author":[{"dropping-particle":"","family":"Pratama","given":"Dendi","non-dropping-particle":"","parse-names":false,"suffix":""},{"dropping-particle":"","family":"Basry","given":"Asril","non-dropping-particle":"","parse-names":false,"suffix":""}],"container-title":"Tekinfo: Jurnal Bidang Teknik Industri dan Teknik Informatika","id":"ITEM-1","issue":"2","issued":{"date-parts":[["2022"]]},"page":"24-38","title":"Rancang Bangun Sistem Perekomendasian Lokasi Usaha Menggunakan Metode Composite Performance Index Berbasis Laravel (Studi Kasus : Lokasi Usaha Di Jakarta)","type":"article-journal","volume":"23"},"uris":["http://www.mendeley.com/documents/?uuid=5c2b5203-8d5d-47c2-bfd8-930f8401dc56"]}],"mendeley":{"formattedCitation":"[7]","plainTextFormattedCitation":"[7]","previouslyFormattedCitation":"[7]"},"properties":{"noteIndex":0},"schema":"https://github.com/citation-style-language/schema/raw/master/csl-citation.json"}</w:instrText>
+      </w:r>
+      <w:r>
+        <w:rPr>
+          <w:rFonts w:ascii="Times New Roman" w:hAnsi="Times New Roman" w:cs="Times New Roman"/>
+          <w:sz w:val="24"/>
+          <w:szCs w:val="24"/>
+        </w:rPr>
+        <w:fldChar w:fldCharType="separate"/>
+      </w:r>
+      <w:r>
+        <w:rPr>
+          <w:rFonts w:ascii="Times New Roman" w:hAnsi="Times New Roman" w:cs="Times New Roman"/>
+          <w:noProof/>
+          <w:sz w:val="24"/>
+          <w:szCs w:val="24"/>
+        </w:rPr>
+        <w:t>[7]</w:t>
+      </w:r>
+      <w:r>
+        <w:rPr>
+          <w:rFonts w:ascii="Times New Roman" w:hAnsi="Times New Roman" w:cs="Times New Roman"/>
+          <w:sz w:val="24"/>
+          <w:szCs w:val="24"/>
+        </w:rPr>
+        <w:fldChar w:fldCharType="end"/>
+      </w:r>
+      <w:r>
+        <w:rPr>
+          <w:rFonts w:ascii="Times New Roman" w:hAnsi="Times New Roman" w:cs="Times New Roman"/>
+          <w:sz w:val="24"/>
+          <w:szCs w:val="24"/>
+        </w:rPr>
+        <w:t>.</w:t>
+      </w:r>
+    </w:p>
+    <w:p>
+      <w:pPr>
+        <w:autoSpaceDE w:val="0"/>
+        <w:autoSpaceDN w:val="0"/>
+        <w:adjustRightInd w:val="0"/>
+        <w:spacing w:after="0" w:line="480" w:lineRule="auto"/>
+        <w:ind w:firstLine="426"/>
+        <w:jc w:val="both"/>
+        <w:rPr>
+          <w:rFonts w:ascii="Times New Roman" w:hAnsi="Times New Roman" w:cs="Times New Roman"/>
+          <w:sz w:val="24"/>
+          <w:szCs w:val="24"/>
+        </w:rPr>
+      </w:pPr>
+    </w:p>
+    <w:p>
+      <w:pPr>
+        <w:spacing w:line="480" w:lineRule="auto"/>
+        <w:rPr>
+          <w:rFonts w:ascii="Times New Roman" w:hAnsi="Times New Roman" w:cs="Times New Roman"/>
+          <w:b/>
+          <w:bCs/>
+          <w:sz w:val="24"/>
+          <w:szCs w:val="24"/>
+        </w:rPr>
+      </w:pPr>
+      <w:r>
+        <w:rPr>
+          <w:rFonts w:ascii="Times New Roman" w:hAnsi="Times New Roman" w:cs="Times New Roman"/>
+          <w:b/>
+          <w:bCs/>
+          <w:sz w:val="24"/>
+          <w:szCs w:val="24"/>
+        </w:rPr>
+        <w:t>2.2.2.</w:t>
+      </w:r>
+      <w:r>
+        <w:rPr>
+          <w:rFonts w:ascii="Times New Roman" w:hAnsi="Times New Roman" w:cs="Times New Roman"/>
+          <w:b/>
+          <w:bCs/>
+          <w:sz w:val="24"/>
+          <w:szCs w:val="24"/>
+        </w:rPr>
+        <w:tab/>
+        <w:t>Komponen-Komponen Sistem Pendukung Keputusan</w:t>
+      </w:r>
+    </w:p>
+    <w:p>
+      <w:pPr>
+        <w:tabs>
+          <w:tab w:val="left" w:pos="680"/>
+          <w:tab w:val="left" w:pos="709"/>
+        </w:tabs>
+        <w:autoSpaceDE w:val="0"/>
+        <w:autoSpaceDN w:val="0"/>
+        <w:adjustRightInd w:val="0"/>
+        <w:spacing w:after="0" w:line="480" w:lineRule="auto"/>
+        <w:ind w:firstLine="709"/>
+        <w:jc w:val="both"/>
+        <w:rPr>
+          <w:rFonts w:ascii="Times New Roman" w:hAnsi="Times New Roman" w:cs="Times New Roman"/>
+          <w:sz w:val="24"/>
+          <w:szCs w:val="24"/>
+        </w:rPr>
+      </w:pPr>
+      <w:r>
+        <w:rPr>
+          <w:rFonts w:ascii="Times New Roman" w:hAnsi="Times New Roman" w:cs="Times New Roman"/>
+          <w:sz w:val="24"/>
+          <w:szCs w:val="24"/>
+        </w:rPr>
+        <w:tab/>
+        <w:t>Komponen-komponen Sistem Pendukung Keputusan terdiri dari:</w:t>
+      </w:r>
+    </w:p>
+    <w:p>
+      <w:pPr>
+        <w:numPr>
+          <w:ilvl w:val="0"/>
+          <w:numId w:val="11"/>
+        </w:numPr>
+        <w:autoSpaceDE w:val="0"/>
+        <w:autoSpaceDN w:val="0"/>
+        <w:adjustRightInd w:val="0"/>
+        <w:spacing w:after="0" w:line="480" w:lineRule="auto"/>
+        <w:ind w:left="426" w:hanging="426"/>
+        <w:jc w:val="both"/>
+        <w:rPr>
+          <w:rFonts w:ascii="Times New Roman" w:hAnsi="Times New Roman" w:cs="Times New Roman"/>
+          <w:sz w:val="24"/>
+          <w:szCs w:val="24"/>
+        </w:rPr>
+      </w:pPr>
+      <w:r>
+        <w:rPr>
+          <w:rFonts w:ascii="Times New Roman" w:hAnsi="Times New Roman" w:cs="Times New Roman"/>
+          <w:sz w:val="24"/>
+          <w:szCs w:val="24"/>
+        </w:rPr>
+        <w:t xml:space="preserve">Data </w:t>
+      </w:r>
+      <w:r>
+        <w:rPr>
+          <w:rFonts w:ascii="Times New Roman" w:hAnsi="Times New Roman" w:cs="Times New Roman"/>
+          <w:i/>
+          <w:iCs/>
+          <w:sz w:val="24"/>
+          <w:szCs w:val="24"/>
+        </w:rPr>
+        <w:t>Management</w:t>
+      </w:r>
+    </w:p>
+    <w:p>
+      <w:pPr>
+        <w:autoSpaceDE w:val="0"/>
+        <w:autoSpaceDN w:val="0"/>
+        <w:adjustRightInd w:val="0"/>
+        <w:spacing w:after="0" w:line="480" w:lineRule="auto"/>
+        <w:ind w:left="426"/>
+        <w:jc w:val="both"/>
+        <w:rPr>
+          <w:rFonts w:ascii="Times New Roman" w:hAnsi="Times New Roman" w:cs="Times New Roman"/>
+          <w:sz w:val="24"/>
+          <w:szCs w:val="24"/>
+        </w:rPr>
+      </w:pPr>
+      <w:r>
+        <w:rPr>
+          <w:rFonts w:ascii="Times New Roman" w:hAnsi="Times New Roman" w:cs="Times New Roman"/>
+          <w:sz w:val="24"/>
+          <w:szCs w:val="24"/>
+        </w:rPr>
+        <w:t xml:space="preserve">Termasuk </w:t>
+      </w:r>
+      <w:r>
+        <w:rPr>
+          <w:rFonts w:ascii="Times New Roman" w:hAnsi="Times New Roman" w:cs="Times New Roman"/>
+          <w:i/>
+          <w:iCs/>
+          <w:sz w:val="24"/>
+          <w:szCs w:val="24"/>
+        </w:rPr>
+        <w:t xml:space="preserve">database, </w:t>
+      </w:r>
+      <w:r>
+        <w:rPr>
+          <w:rFonts w:ascii="Times New Roman" w:hAnsi="Times New Roman" w:cs="Times New Roman"/>
+          <w:sz w:val="24"/>
+          <w:szCs w:val="24"/>
+        </w:rPr>
+        <w:t xml:space="preserve">yang mengandung data yang relevan untuk berbagai situasi dan diatur oleh </w:t>
+      </w:r>
+      <w:r>
+        <w:rPr>
+          <w:rFonts w:ascii="Times New Roman" w:hAnsi="Times New Roman" w:cs="Times New Roman"/>
+          <w:i/>
+          <w:iCs/>
+          <w:sz w:val="24"/>
+          <w:szCs w:val="24"/>
+        </w:rPr>
+        <w:t xml:space="preserve">software </w:t>
+      </w:r>
+      <w:r>
+        <w:rPr>
+          <w:rFonts w:ascii="Times New Roman" w:hAnsi="Times New Roman" w:cs="Times New Roman"/>
+          <w:sz w:val="24"/>
+          <w:szCs w:val="24"/>
+        </w:rPr>
+        <w:t xml:space="preserve">yang disebut </w:t>
+      </w:r>
+      <w:r>
+        <w:rPr>
+          <w:rFonts w:ascii="Times New Roman" w:hAnsi="Times New Roman" w:cs="Times New Roman"/>
+          <w:i/>
+          <w:iCs/>
+          <w:sz w:val="24"/>
+          <w:szCs w:val="24"/>
+        </w:rPr>
+        <w:t xml:space="preserve">Database Management System </w:t>
+      </w:r>
+      <w:r>
+        <w:rPr>
+          <w:rFonts w:ascii="Times New Roman" w:hAnsi="Times New Roman" w:cs="Times New Roman"/>
+          <w:sz w:val="24"/>
+          <w:szCs w:val="24"/>
+        </w:rPr>
+        <w:t>(DBMS)</w:t>
+      </w:r>
+      <w:r>
+        <w:rPr>
+          <w:rFonts w:ascii="Times New Roman" w:hAnsi="Times New Roman" w:cs="Times New Roman"/>
+          <w:sz w:val="24"/>
+          <w:szCs w:val="24"/>
+        </w:rPr>
+        <w:fldChar w:fldCharType="begin" w:fldLock="1"/>
+      </w:r>
+      <w:r>
+        <w:rPr>
+          <w:rFonts w:ascii="Times New Roman" w:hAnsi="Times New Roman" w:cs="Times New Roman"/>
+          <w:sz w:val="24"/>
+          <w:szCs w:val="24"/>
+        </w:rPr>
+        <w:instrText>ADDIN CSL_CITATION {"citationItems":[{"id":"ITEM-1","itemData":{"DOI":"10.1108/VJIKMS-11-2020-0202","ISBN":"1120200202","ISSN":"20595891","abstract":"Purpose: This paper aims to identify the impact of demographical and organizational variables such as age, gender, experiences use of knowledge management system (KMS), education and job level on knowledge sharing (KS) performance of knowledge workers in knowledge activities of a KMS. Specifically, it seeks to explore that is there any relationship between the KS behavior patterns of high KS performance knowledge workers with their performance. Furthermore, this study using its conceptual attitude model aims to show that whether knowledge workers’ behavior patterns in sharing information and knowledge throughout a KMS have any specific effect or not. Design/methodology/approach: This paper proposed a framework to mine knowledge workers’ raw data using data mining techniques such as clustering and association rules mining. Also, this research uses a case-based approach to a knowledge-intensive company in Iran that works in the field of information technology with 730 numbers of workers. Findings: Findings suggest that demographical and organizational variables such as age, education and experience use of KMS have positive effects on knowledge worker’s KS behavior in KMSs. In fact, people who have lower age, higher education degrees and more experience use of KMS, have more participation in KS in KMS. Also, results depict that the experienced use of KMS has the most impact on the intention of KS in this KMS. Findings emphasize on the importance of the influence of the behavioral, organizational environments and psychological factors such as reward system, top management support, openness and trust, on KS performance of knowledge workers in the KMS. In fact, according to data, the KMS reward system caused to increasing participation of the users in KS, also in each knowledge activity that top managers participate in, the scores were higher. Practical implications: This research helps top managers in designing policies and strategies to improve the participation of knowledge workers in KS and helps human resource managers to improve their membership policies. Also, assist Information Technology (IT) managers to enhance KMSs’ design to leverage with organization strategies in the field of improving KS and encourage people to participate in KMS. Originality/value: This research has two key values. First, this paper applies a data mining framework to mining and analyzing data and this paper uses actual data of a KMS in a specialist company in Iran, with about …","author":[{"dropping-particle":"","family":"Nezafati","given":"Navid","non-dropping-particle":"","parse-names":false,"suffix":""},{"dropping-particle":"","family":"Razaghi","given":"Shokouh","non-dropping-particle":"","parse-names":false,"suffix":""},{"dropping-particle":"","family":"Moradi","given":"Hossein","non-dropping-particle":"","parse-names":false,"suffix":""},{"dropping-particle":"","family":"Shokouhyar","given":"Sajjad","non-dropping-particle":"","parse-names":false,"suffix":""},{"dropping-particle":"","family":"Jafari","given":"Sepideh","non-dropping-particle":"","parse-names":false,"suffix":""}],"container-title":"VINE Journal of Information and Knowledge Management Systems","id":"ITEM-1","issue":"4","issued":{"date-parts":[["2023"]]},"page":"637-662","title":"Promoting knowledge sharing performance in a knowledge management system: do knowledge workers’ behavior patterns matter?","type":"article-journal","volume":"53"},"uris":["http://www.mendeley.com/documents/?uuid=c06f35b1-ab3d-4419-b3dc-69171b91baa9"]}],"mendeley":{"formattedCitation":"[12]","plainTextFormattedCitation":"[12]","previouslyFormattedCitation":"[12]"},"properties":{"noteIndex":0},"schema":"https://github.com/citation-style-language/schema/raw/master/csl-citation.json"}</w:instrText>
+      </w:r>
+      <w:r>
+        <w:rPr>
+          <w:rFonts w:ascii="Times New Roman" w:hAnsi="Times New Roman" w:cs="Times New Roman"/>
+          <w:sz w:val="24"/>
+          <w:szCs w:val="24"/>
+        </w:rPr>
+        <w:fldChar w:fldCharType="separate"/>
+      </w:r>
+      <w:r>
+        <w:rPr>
+          <w:rFonts w:ascii="Times New Roman" w:hAnsi="Times New Roman" w:cs="Times New Roman"/>
+          <w:noProof/>
+          <w:sz w:val="24"/>
+          <w:szCs w:val="24"/>
+        </w:rPr>
+        <w:t>[12]</w:t>
+      </w:r>
+      <w:r>
+        <w:rPr>
+          <w:rFonts w:ascii="Times New Roman" w:hAnsi="Times New Roman" w:cs="Times New Roman"/>
+          <w:sz w:val="24"/>
+          <w:szCs w:val="24"/>
+        </w:rPr>
+        <w:fldChar w:fldCharType="end"/>
+      </w:r>
+      <w:r>
+        <w:rPr>
+          <w:rFonts w:ascii="Times New Roman" w:hAnsi="Times New Roman" w:cs="Times New Roman"/>
+          <w:sz w:val="24"/>
+          <w:szCs w:val="24"/>
+        </w:rPr>
+        <w:t>.</w:t>
+      </w:r>
+    </w:p>
+    <w:p>
+      <w:pPr>
+        <w:numPr>
+          <w:ilvl w:val="0"/>
+          <w:numId w:val="11"/>
+        </w:numPr>
+        <w:autoSpaceDE w:val="0"/>
+        <w:autoSpaceDN w:val="0"/>
+        <w:adjustRightInd w:val="0"/>
+        <w:spacing w:after="0" w:line="480" w:lineRule="auto"/>
+        <w:ind w:left="426" w:hanging="426"/>
+        <w:jc w:val="both"/>
+        <w:rPr>
+          <w:rFonts w:ascii="Times New Roman" w:hAnsi="Times New Roman" w:cs="Times New Roman"/>
+          <w:sz w:val="24"/>
+          <w:szCs w:val="24"/>
+        </w:rPr>
+      </w:pPr>
+      <w:r>
+        <w:rPr>
+          <w:rFonts w:ascii="Times New Roman" w:hAnsi="Times New Roman" w:cs="Times New Roman"/>
+          <w:sz w:val="24"/>
+          <w:szCs w:val="24"/>
+        </w:rPr>
+        <w:t xml:space="preserve">Model </w:t>
+      </w:r>
+      <w:r>
+        <w:rPr>
+          <w:rFonts w:ascii="Times New Roman" w:hAnsi="Times New Roman" w:cs="Times New Roman"/>
+          <w:i/>
+          <w:iCs/>
+          <w:sz w:val="24"/>
+          <w:szCs w:val="24"/>
+        </w:rPr>
+        <w:t>Management</w:t>
+      </w:r>
+    </w:p>
+    <w:p>
+      <w:pPr>
+        <w:tabs>
+          <w:tab w:val="left" w:pos="426"/>
+        </w:tabs>
+        <w:autoSpaceDE w:val="0"/>
+        <w:autoSpaceDN w:val="0"/>
+        <w:adjustRightInd w:val="0"/>
+        <w:spacing w:after="0" w:line="480" w:lineRule="auto"/>
+        <w:ind w:left="426"/>
+        <w:jc w:val="both"/>
+        <w:rPr>
+          <w:rFonts w:ascii="Times New Roman" w:hAnsi="Times New Roman" w:cs="Times New Roman"/>
+          <w:sz w:val="24"/>
+          <w:szCs w:val="24"/>
+        </w:rPr>
+      </w:pPr>
+      <w:r>
+        <w:rPr>
+          <w:rFonts w:ascii="Times New Roman" w:hAnsi="Times New Roman" w:cs="Times New Roman"/>
+          <w:sz w:val="24"/>
+          <w:szCs w:val="24"/>
+        </w:rPr>
+        <w:t xml:space="preserve">Melibatkan model finansial, statistikal, </w:t>
+      </w:r>
+      <w:r>
+        <w:rPr>
+          <w:rFonts w:ascii="Times New Roman" w:hAnsi="Times New Roman" w:cs="Times New Roman"/>
+          <w:i/>
+          <w:iCs/>
+          <w:sz w:val="24"/>
+          <w:szCs w:val="24"/>
+        </w:rPr>
+        <w:t xml:space="preserve">management science, </w:t>
+      </w:r>
+      <w:r>
+        <w:rPr>
+          <w:rFonts w:ascii="Times New Roman" w:hAnsi="Times New Roman" w:cs="Times New Roman"/>
+          <w:sz w:val="24"/>
+          <w:szCs w:val="24"/>
+        </w:rPr>
+        <w:t xml:space="preserve">atau berbagai model kuantitatif lainnya, sehingga dapat memberikan ke sistem suatu kemampuan analitis, dan manajemen </w:t>
+      </w:r>
+      <w:r>
+        <w:rPr>
+          <w:rFonts w:ascii="Times New Roman" w:hAnsi="Times New Roman" w:cs="Times New Roman"/>
+          <w:i/>
+          <w:iCs/>
+          <w:sz w:val="24"/>
+          <w:szCs w:val="24"/>
+        </w:rPr>
+        <w:t xml:space="preserve">software </w:t>
+      </w:r>
+      <w:r>
+        <w:rPr>
+          <w:rFonts w:ascii="Times New Roman" w:hAnsi="Times New Roman" w:cs="Times New Roman"/>
+          <w:sz w:val="24"/>
+          <w:szCs w:val="24"/>
+        </w:rPr>
+        <w:t>yang diperlukan.</w:t>
+      </w:r>
+    </w:p>
+    <w:p>
+      <w:pPr>
+        <w:tabs>
+          <w:tab w:val="left" w:pos="426"/>
+        </w:tabs>
+        <w:autoSpaceDE w:val="0"/>
+        <w:autoSpaceDN w:val="0"/>
+        <w:adjustRightInd w:val="0"/>
+        <w:spacing w:after="0" w:line="480" w:lineRule="auto"/>
+        <w:jc w:val="both"/>
+        <w:rPr>
+          <w:rFonts w:ascii="Times New Roman" w:hAnsi="Times New Roman" w:cs="Times New Roman"/>
+          <w:sz w:val="24"/>
+          <w:szCs w:val="24"/>
+        </w:rPr>
+      </w:pPr>
+    </w:p>
+    <w:p>
+      <w:pPr>
+        <w:numPr>
+          <w:ilvl w:val="0"/>
+          <w:numId w:val="11"/>
+        </w:numPr>
+        <w:tabs>
+          <w:tab w:val="left" w:pos="426"/>
+        </w:tabs>
+        <w:autoSpaceDE w:val="0"/>
+        <w:autoSpaceDN w:val="0"/>
+        <w:adjustRightInd w:val="0"/>
+        <w:spacing w:after="0" w:line="480" w:lineRule="auto"/>
+        <w:ind w:left="0" w:firstLine="0"/>
+        <w:jc w:val="both"/>
+        <w:rPr>
+          <w:rFonts w:ascii="Times New Roman" w:hAnsi="Times New Roman" w:cs="Times New Roman"/>
+          <w:sz w:val="24"/>
+          <w:szCs w:val="24"/>
+        </w:rPr>
+      </w:pPr>
+      <w:r>
+        <w:rPr>
+          <w:rFonts w:ascii="Times New Roman" w:hAnsi="Times New Roman" w:cs="Times New Roman"/>
+          <w:i/>
+          <w:iCs/>
+          <w:sz w:val="24"/>
+          <w:szCs w:val="24"/>
+        </w:rPr>
+        <w:lastRenderedPageBreak/>
+        <w:t xml:space="preserve">Communication </w:t>
+      </w:r>
+      <w:r>
+        <w:rPr>
+          <w:rFonts w:ascii="Times New Roman" w:hAnsi="Times New Roman" w:cs="Times New Roman"/>
+          <w:sz w:val="24"/>
+          <w:szCs w:val="24"/>
+        </w:rPr>
+        <w:t>(dialog subsistem)</w:t>
+      </w:r>
+    </w:p>
+    <w:p>
+      <w:pPr>
+        <w:tabs>
+          <w:tab w:val="left" w:pos="426"/>
+        </w:tabs>
+        <w:autoSpaceDE w:val="0"/>
+        <w:autoSpaceDN w:val="0"/>
+        <w:adjustRightInd w:val="0"/>
+        <w:spacing w:after="0" w:line="480" w:lineRule="auto"/>
+        <w:ind w:left="426"/>
+        <w:jc w:val="both"/>
+        <w:rPr>
+          <w:rFonts w:ascii="Times New Roman" w:hAnsi="Times New Roman" w:cs="Times New Roman"/>
+          <w:sz w:val="24"/>
+          <w:szCs w:val="24"/>
+        </w:rPr>
+      </w:pPr>
+      <w:r>
+        <w:rPr>
+          <w:rFonts w:ascii="Times New Roman" w:hAnsi="Times New Roman" w:cs="Times New Roman"/>
+          <w:sz w:val="24"/>
+          <w:szCs w:val="24"/>
+        </w:rPr>
+        <w:t>Melalui subsistem ini, pengguna dapat berkomunikasi dan memberikan perintah pada DSS. Ini berarti menyediakan antarmuka.</w:t>
+      </w:r>
+    </w:p>
+    <w:p>
+      <w:pPr>
+        <w:numPr>
+          <w:ilvl w:val="0"/>
+          <w:numId w:val="11"/>
+        </w:numPr>
+        <w:tabs>
+          <w:tab w:val="left" w:pos="426"/>
+        </w:tabs>
+        <w:autoSpaceDE w:val="0"/>
+        <w:autoSpaceDN w:val="0"/>
+        <w:adjustRightInd w:val="0"/>
+        <w:spacing w:after="0" w:line="480" w:lineRule="auto"/>
+        <w:ind w:left="0" w:firstLine="0"/>
+        <w:jc w:val="both"/>
+        <w:rPr>
+          <w:rFonts w:ascii="Times New Roman" w:hAnsi="Times New Roman" w:cs="Times New Roman"/>
+          <w:sz w:val="24"/>
+          <w:szCs w:val="24"/>
+        </w:rPr>
+      </w:pPr>
+      <w:r>
+        <w:rPr>
+          <w:rFonts w:ascii="Times New Roman" w:hAnsi="Times New Roman" w:cs="Times New Roman"/>
+          <w:i/>
+          <w:iCs/>
+          <w:sz w:val="24"/>
+          <w:szCs w:val="24"/>
+        </w:rPr>
+        <w:t>Knowledge Management</w:t>
+      </w:r>
+    </w:p>
+    <w:p>
+      <w:pPr>
+        <w:tabs>
+          <w:tab w:val="left" w:pos="426"/>
+        </w:tabs>
+        <w:autoSpaceDE w:val="0"/>
+        <w:autoSpaceDN w:val="0"/>
+        <w:adjustRightInd w:val="0"/>
+        <w:spacing w:after="0" w:line="480" w:lineRule="auto"/>
+        <w:ind w:left="426"/>
+        <w:jc w:val="both"/>
+        <w:rPr>
+          <w:rFonts w:ascii="Times New Roman" w:hAnsi="Times New Roman" w:cs="Times New Roman"/>
+          <w:sz w:val="24"/>
+          <w:szCs w:val="24"/>
+        </w:rPr>
+      </w:pPr>
+      <w:r>
+        <w:rPr>
+          <w:rFonts w:ascii="Times New Roman" w:hAnsi="Times New Roman" w:cs="Times New Roman"/>
+          <w:sz w:val="24"/>
+          <w:szCs w:val="24"/>
+        </w:rPr>
+        <w:t>Subsistem optional ini dapat mendukung subsistem lain atau bertindak sebagai komponen yang berdiri sendiri</w:t>
+      </w:r>
+      <w:r>
+        <w:rPr>
+          <w:rFonts w:ascii="Times New Roman" w:hAnsi="Times New Roman" w:cs="Times New Roman"/>
+          <w:sz w:val="24"/>
+          <w:szCs w:val="24"/>
+        </w:rPr>
+        <w:fldChar w:fldCharType="begin" w:fldLock="1"/>
+      </w:r>
+      <w:r>
+        <w:rPr>
+          <w:rFonts w:ascii="Times New Roman" w:hAnsi="Times New Roman" w:cs="Times New Roman"/>
+          <w:sz w:val="24"/>
+          <w:szCs w:val="24"/>
+        </w:rPr>
+        <w:instrText>ADDIN CSL_CITATION {"citationItems":[{"id":"ITEM-1","itemData":{"DOI":"10.1108/VJIKMS-11-2020-0202","ISBN":"1120200202","ISSN":"20595891","abstract":"Purpose: This paper aims to identify the impact of demographical and organizational variables such as age, gender, experiences use of knowledge management system (KMS), education and job level on knowledge sharing (KS) performance of knowledge workers in knowledge activities of a KMS. Specifically, it seeks to explore that is there any relationship between the KS behavior patterns of high KS performance knowledge workers with their performance. Furthermore, this study using its conceptual attitude model aims to show that whether knowledge workers’ behavior patterns in sharing information and knowledge throughout a KMS have any specific effect or not. Design/methodology/approach: This paper proposed a framework to mine knowledge workers’ raw data using data mining techniques such as clustering and association rules mining. Also, this research uses a case-based approach to a knowledge-intensive company in Iran that works in the field of information technology with 730 numbers of workers. Findings: Findings suggest that demographical and organizational variables such as age, education and experience use of KMS have positive effects on knowledge worker’s KS behavior in KMSs. In fact, people who have lower age, higher education degrees and more experience use of KMS, have more participation in KS in KMS. Also, results depict that the experienced use of KMS has the most impact on the intention of KS in this KMS. Findings emphasize on the importance of the influence of the behavioral, organizational environments and psychological factors such as reward system, top management support, openness and trust, on KS performance of knowledge workers in the KMS. In fact, according to data, the KMS reward system caused to increasing participation of the users in KS, also in each knowledge activity that top managers participate in, the scores were higher. Practical implications: This research helps top managers in designing policies and strategies to improve the participation of knowledge workers in KS and helps human resource managers to improve their membership policies. Also, assist Information Technology (IT) managers to enhance KMSs’ design to leverage with organization strategies in the field of improving KS and encourage people to participate in KMS. Originality/value: This research has two key values. First, this paper applies a data mining framework to mining and analyzing data and this paper uses actual data of a KMS in a specialist company in Iran, with about …","author":[{"dropping-particle":"","family":"Nezafati","given":"Navid","non-dropping-particle":"","parse-names":false,"suffix":""},{"dropping-particle":"","family":"Razaghi","given":"Shokouh","non-dropping-particle":"","parse-names":false,"suffix":""},{"dropping-particle":"","family":"Moradi","given":"Hossein","non-dropping-particle":"","parse-names":false,"suffix":""},{"dropping-particle":"","family":"Shokouhyar","given":"Sajjad","non-dropping-particle":"","parse-names":false,"suffix":""},{"dropping-particle":"","family":"Jafari","given":"Sepideh","non-dropping-particle":"","parse-names":false,"suffix":""}],"container-title":"VINE Journal of Information and Knowledge Management Systems","id":"ITEM-1","issue":"4","issued":{"date-parts":[["2023"]]},"page":"637-662","title":"Promoting knowledge sharing performance in a knowledge management system: do knowledge workers’ behavior patterns matter?","type":"article-journal","volume":"53"},"uris":["http://www.mendeley.com/documents/?uuid=c06f35b1-ab3d-4419-b3dc-69171b91baa9"]}],"mendeley":{"formattedCitation":"[12]","plainTextFormattedCitation":"[12]","previouslyFormattedCitation":"[12]"},"properties":{"noteIndex":0},"schema":"https://github.com/citation-style-language/schema/raw/master/csl-citation.json"}</w:instrText>
+      </w:r>
+      <w:r>
+        <w:rPr>
+          <w:rFonts w:ascii="Times New Roman" w:hAnsi="Times New Roman" w:cs="Times New Roman"/>
+          <w:sz w:val="24"/>
+          <w:szCs w:val="24"/>
+        </w:rPr>
+        <w:fldChar w:fldCharType="separate"/>
+      </w:r>
+      <w:r>
+        <w:rPr>
+          <w:rFonts w:ascii="Times New Roman" w:hAnsi="Times New Roman" w:cs="Times New Roman"/>
+          <w:noProof/>
+          <w:sz w:val="24"/>
+          <w:szCs w:val="24"/>
+        </w:rPr>
+        <w:t>[12]</w:t>
+      </w:r>
+      <w:r>
+        <w:rPr>
+          <w:rFonts w:ascii="Times New Roman" w:hAnsi="Times New Roman" w:cs="Times New Roman"/>
+          <w:sz w:val="24"/>
+          <w:szCs w:val="24"/>
+        </w:rPr>
+        <w:fldChar w:fldCharType="end"/>
+      </w:r>
+      <w:r>
+        <w:rPr>
+          <w:rFonts w:ascii="Times New Roman" w:hAnsi="Times New Roman" w:cs="Times New Roman"/>
+          <w:sz w:val="24"/>
+          <w:szCs w:val="24"/>
+        </w:rPr>
+        <w:t>.</w:t>
+      </w:r>
+    </w:p>
+    <w:p>
+      <w:pPr>
+        <w:pStyle w:val="ListParagraph"/>
+        <w:spacing w:line="480" w:lineRule="auto"/>
+        <w:ind w:left="0" w:firstLine="709"/>
+        <w:rPr>
+          <w:rFonts w:ascii="Times New Roman" w:hAnsi="Times New Roman" w:cs="Times New Roman"/>
+          <w:b/>
+          <w:bCs/>
+          <w:sz w:val="24"/>
+          <w:szCs w:val="24"/>
+        </w:rPr>
+      </w:pPr>
+    </w:p>
+    <w:p>
+      <w:pPr>
+        <w:pStyle w:val="ListParagraph"/>
+        <w:tabs>
+          <w:tab w:val="left" w:pos="709"/>
+        </w:tabs>
+        <w:spacing w:line="480" w:lineRule="auto"/>
+        <w:ind w:left="0"/>
+        <w:rPr>
+          <w:rFonts w:ascii="Times New Roman" w:hAnsi="Times New Roman" w:cs="Times New Roman"/>
+          <w:b/>
+          <w:bCs/>
+          <w:sz w:val="24"/>
+          <w:szCs w:val="24"/>
+        </w:rPr>
+      </w:pPr>
+      <w:r>
+        <w:rPr>
+          <w:rFonts w:ascii="Times New Roman" w:hAnsi="Times New Roman" w:cs="Times New Roman"/>
+          <w:b/>
+          <w:bCs/>
+          <w:sz w:val="24"/>
+          <w:szCs w:val="24"/>
+        </w:rPr>
+        <w:t>2.2.3.</w:t>
+      </w:r>
+      <w:r>
+        <w:rPr>
+          <w:rFonts w:ascii="Times New Roman" w:hAnsi="Times New Roman" w:cs="Times New Roman"/>
+          <w:b/>
+          <w:bCs/>
+          <w:sz w:val="24"/>
+          <w:szCs w:val="24"/>
+        </w:rPr>
+        <w:tab/>
+        <w:t>Tujuan Sistem Pendukung keputusan</w:t>
+      </w:r>
+    </w:p>
+    <w:p>
+      <w:pPr>
+        <w:tabs>
+          <w:tab w:val="left" w:pos="709"/>
+        </w:tabs>
+        <w:autoSpaceDE w:val="0"/>
+        <w:autoSpaceDN w:val="0"/>
+        <w:adjustRightInd w:val="0"/>
+        <w:spacing w:after="0" w:line="480" w:lineRule="auto"/>
+        <w:ind w:firstLine="709"/>
+        <w:jc w:val="both"/>
+        <w:rPr>
+          <w:rFonts w:ascii="Times New Roman" w:hAnsi="Times New Roman" w:cs="Times New Roman"/>
+          <w:sz w:val="24"/>
+          <w:szCs w:val="24"/>
+        </w:rPr>
+      </w:pPr>
+      <w:r>
+        <w:rPr>
+          <w:rFonts w:ascii="Times New Roman" w:hAnsi="Times New Roman" w:cs="Times New Roman"/>
+          <w:sz w:val="24"/>
+          <w:szCs w:val="24"/>
+        </w:rPr>
+        <w:t>Tujuan Sistem Pendukung Keputusan (SPK) yaitu:</w:t>
+      </w:r>
+    </w:p>
+    <w:p>
+      <w:pPr>
+        <w:numPr>
+          <w:ilvl w:val="0"/>
+          <w:numId w:val="12"/>
+        </w:numPr>
+        <w:autoSpaceDE w:val="0"/>
+        <w:autoSpaceDN w:val="0"/>
+        <w:adjustRightInd w:val="0"/>
+        <w:spacing w:after="0" w:line="480" w:lineRule="auto"/>
+        <w:ind w:left="426" w:hanging="426"/>
+        <w:jc w:val="both"/>
+        <w:rPr>
+          <w:rFonts w:ascii="Times New Roman" w:hAnsi="Times New Roman" w:cs="Times New Roman"/>
+          <w:sz w:val="24"/>
+          <w:szCs w:val="24"/>
+        </w:rPr>
+      </w:pPr>
+      <w:r>
+        <w:rPr>
+          <w:rFonts w:ascii="Times New Roman" w:hAnsi="Times New Roman" w:cs="Times New Roman"/>
+          <w:sz w:val="24"/>
+          <w:szCs w:val="24"/>
+        </w:rPr>
+        <w:t>Membantu</w:t>
+      </w:r>
+      <w:r>
+        <w:rPr>
+          <w:rFonts w:ascii="Times New Roman" w:hAnsi="Times New Roman" w:cs="Times New Roman"/>
+          <w:sz w:val="24"/>
+          <w:szCs w:val="24"/>
+          <w:lang w:val="en-US"/>
+        </w:rPr>
+        <w:t xml:space="preserve"> </w:t>
+      </w:r>
+      <w:r>
+        <w:rPr>
+          <w:rFonts w:ascii="Times New Roman" w:hAnsi="Times New Roman" w:cs="Times New Roman"/>
+          <w:i/>
+          <w:iCs/>
+          <w:sz w:val="24"/>
+          <w:szCs w:val="24"/>
+          <w:lang w:val="en-US"/>
+        </w:rPr>
+        <w:t>supervisor</w:t>
+      </w:r>
+      <w:r>
+        <w:rPr>
+          <w:rFonts w:ascii="Times New Roman" w:hAnsi="Times New Roman" w:cs="Times New Roman"/>
+          <w:sz w:val="24"/>
+          <w:szCs w:val="24"/>
+        </w:rPr>
+        <w:t xml:space="preserve"> membuat keputusan untuk memecahkan masalah semi terstruktur.</w:t>
+      </w:r>
+    </w:p>
+    <w:p>
+      <w:pPr>
+        <w:numPr>
+          <w:ilvl w:val="0"/>
+          <w:numId w:val="12"/>
+        </w:numPr>
+        <w:autoSpaceDE w:val="0"/>
+        <w:autoSpaceDN w:val="0"/>
+        <w:adjustRightInd w:val="0"/>
+        <w:spacing w:after="0" w:line="480" w:lineRule="auto"/>
+        <w:ind w:left="426" w:hanging="426"/>
+        <w:jc w:val="both"/>
+        <w:rPr>
+          <w:rFonts w:ascii="Times New Roman" w:hAnsi="Times New Roman" w:cs="Times New Roman"/>
+          <w:sz w:val="24"/>
+          <w:szCs w:val="24"/>
+        </w:rPr>
+      </w:pPr>
+      <w:r>
+        <w:rPr>
+          <w:rFonts w:ascii="Times New Roman" w:hAnsi="Times New Roman" w:cs="Times New Roman"/>
+          <w:sz w:val="24"/>
+          <w:szCs w:val="24"/>
+        </w:rPr>
+        <w:t xml:space="preserve">Mendukung penilaian </w:t>
+      </w:r>
+      <w:r>
+        <w:rPr>
+          <w:rFonts w:ascii="Times New Roman" w:hAnsi="Times New Roman" w:cs="Times New Roman"/>
+          <w:i/>
+          <w:iCs/>
+          <w:sz w:val="24"/>
+          <w:szCs w:val="24"/>
+          <w:lang w:val="en-US"/>
+        </w:rPr>
+        <w:t>supervisor</w:t>
+      </w:r>
+      <w:r>
+        <w:rPr>
+          <w:rFonts w:ascii="Times New Roman" w:hAnsi="Times New Roman" w:cs="Times New Roman"/>
+          <w:sz w:val="24"/>
+          <w:szCs w:val="24"/>
+        </w:rPr>
+        <w:t xml:space="preserve"> bukan mencoba untuk menggantikannya.</w:t>
+      </w:r>
+    </w:p>
+    <w:p>
+      <w:pPr>
+        <w:numPr>
+          <w:ilvl w:val="0"/>
+          <w:numId w:val="12"/>
+        </w:numPr>
+        <w:autoSpaceDE w:val="0"/>
+        <w:autoSpaceDN w:val="0"/>
+        <w:adjustRightInd w:val="0"/>
+        <w:spacing w:after="0" w:line="480" w:lineRule="auto"/>
+        <w:ind w:left="426" w:hanging="426"/>
+        <w:jc w:val="both"/>
+        <w:rPr>
+          <w:rFonts w:ascii="Times New Roman" w:hAnsi="Times New Roman" w:cs="Times New Roman"/>
+          <w:sz w:val="24"/>
+          <w:szCs w:val="24"/>
+        </w:rPr>
+      </w:pPr>
+      <w:r>
+        <w:rPr>
+          <w:rFonts w:ascii="Times New Roman" w:hAnsi="Times New Roman" w:cs="Times New Roman"/>
+          <w:sz w:val="24"/>
+          <w:szCs w:val="24"/>
+        </w:rPr>
+        <w:t>Meningkatkan efektifitas pengambilan keputusan</w:t>
+      </w:r>
+      <w:r>
+        <w:rPr>
+          <w:rFonts w:ascii="Times New Roman" w:hAnsi="Times New Roman" w:cs="Times New Roman"/>
+          <w:sz w:val="24"/>
+          <w:szCs w:val="24"/>
+          <w:lang w:val="en-US"/>
+        </w:rPr>
+        <w:t xml:space="preserve"> </w:t>
+      </w:r>
+      <w:r>
+        <w:rPr>
+          <w:rFonts w:ascii="Times New Roman" w:hAnsi="Times New Roman" w:cs="Times New Roman"/>
+          <w:i/>
+          <w:iCs/>
+          <w:sz w:val="24"/>
+          <w:szCs w:val="24"/>
+          <w:lang w:val="en-US"/>
+        </w:rPr>
+        <w:t>supervisor</w:t>
+      </w:r>
+      <w:r>
+        <w:rPr>
+          <w:rFonts w:ascii="Times New Roman" w:hAnsi="Times New Roman" w:cs="Times New Roman"/>
+          <w:sz w:val="24"/>
+          <w:szCs w:val="24"/>
+        </w:rPr>
+        <w:t xml:space="preserve"> daripada efisiensinya.</w:t>
+      </w:r>
+    </w:p>
+    <w:p>
+      <w:pPr>
+        <w:pStyle w:val="ListParagraph"/>
+        <w:numPr>
+          <w:ilvl w:val="0"/>
+          <w:numId w:val="12"/>
+        </w:numPr>
+        <w:tabs>
+          <w:tab w:val="left" w:pos="680"/>
+        </w:tabs>
+        <w:autoSpaceDE w:val="0"/>
+        <w:autoSpaceDN w:val="0"/>
+        <w:adjustRightInd w:val="0"/>
+        <w:spacing w:after="0" w:line="480" w:lineRule="auto"/>
+        <w:ind w:left="426" w:hanging="426"/>
+        <w:jc w:val="both"/>
+        <w:rPr>
+          <w:rFonts w:ascii="Times New Roman" w:hAnsi="Times New Roman" w:cs="Times New Roman"/>
+          <w:sz w:val="24"/>
+          <w:szCs w:val="24"/>
+        </w:rPr>
+      </w:pPr>
+      <w:r>
+        <w:rPr>
+          <w:rFonts w:ascii="Times New Roman" w:hAnsi="Times New Roman" w:cs="Times New Roman"/>
+          <w:sz w:val="24"/>
+          <w:szCs w:val="24"/>
+        </w:rPr>
+        <w:t>Kecepatan komputasi. Komputer memungkinkan para pengambil keputusan untuk melakukan banyak komputasi secara cepat dengan biaya yang rendah.</w:t>
+      </w:r>
+    </w:p>
+    <w:p>
+      <w:pPr>
+        <w:pStyle w:val="ListParagraph"/>
+        <w:numPr>
+          <w:ilvl w:val="0"/>
+          <w:numId w:val="12"/>
+        </w:numPr>
+        <w:tabs>
+          <w:tab w:val="left" w:pos="680"/>
+        </w:tabs>
+        <w:autoSpaceDE w:val="0"/>
+        <w:autoSpaceDN w:val="0"/>
+        <w:adjustRightInd w:val="0"/>
+        <w:spacing w:after="0" w:line="480" w:lineRule="auto"/>
+        <w:ind w:left="426" w:hanging="426"/>
+        <w:jc w:val="both"/>
+        <w:rPr>
+          <w:rFonts w:ascii="Times New Roman" w:hAnsi="Times New Roman" w:cs="Times New Roman"/>
+          <w:sz w:val="24"/>
+          <w:szCs w:val="24"/>
+        </w:rPr>
+      </w:pPr>
+      <w:r>
+        <w:rPr>
+          <w:rFonts w:ascii="Times New Roman" w:hAnsi="Times New Roman" w:cs="Times New Roman"/>
+          <w:sz w:val="24"/>
+          <w:szCs w:val="24"/>
+        </w:rPr>
+        <w:t xml:space="preserve">Peningkatan produktivitas. Konstruksi suatu tim pengambil keputusan, terutama yang terdiri dari para ahli, dapat menimbulkan biaya yang signifikan. Solusi terkomputerisasi dapat meminimalkan ukuran tim dan memfasilitasi partisipasi anggota tim dari lokasi yang berbeda (mengurangi biaya perjalanan). Lebih lanjut, produktivitas staf pendukung, seperti analis keuangan dan hukum, dapat ditingkatkan melalui penggunaan peralatan optimisasi yang merancang strategi terbaik untuk mengelola </w:t>
+      </w:r>
+      <w:proofErr w:type="gramStart"/>
+      <w:r>
+        <w:rPr>
+          <w:rFonts w:ascii="Times New Roman" w:hAnsi="Times New Roman" w:cs="Times New Roman"/>
+          <w:sz w:val="24"/>
+          <w:szCs w:val="24"/>
+        </w:rPr>
+        <w:t>bisnis..</w:t>
+      </w:r>
+      <w:proofErr w:type="gramEnd"/>
+    </w:p>
+    <w:p>
+      <w:pPr>
+        <w:pStyle w:val="ListParagraph"/>
+        <w:numPr>
+          <w:ilvl w:val="0"/>
+          <w:numId w:val="12"/>
+        </w:numPr>
+        <w:tabs>
+          <w:tab w:val="left" w:pos="680"/>
+        </w:tabs>
+        <w:autoSpaceDE w:val="0"/>
+        <w:autoSpaceDN w:val="0"/>
+        <w:adjustRightInd w:val="0"/>
+        <w:spacing w:after="0" w:line="480" w:lineRule="auto"/>
+        <w:ind w:left="426" w:hanging="426"/>
+        <w:jc w:val="both"/>
+        <w:rPr>
+          <w:rFonts w:ascii="Times New Roman" w:hAnsi="Times New Roman" w:cs="Times New Roman"/>
+          <w:sz w:val="24"/>
+          <w:szCs w:val="24"/>
+        </w:rPr>
+      </w:pPr>
+      <w:r>
+        <w:rPr>
+          <w:rFonts w:ascii="Times New Roman" w:hAnsi="Times New Roman" w:cs="Times New Roman"/>
+          <w:sz w:val="24"/>
+          <w:szCs w:val="24"/>
+        </w:rPr>
+        <w:lastRenderedPageBreak/>
+        <w:t>Dukungan kualitas. Komputer Dapat meningkatkan mutu keputusan yang dihasilkan. Sebagai contoh, semakin besar akses terhadap data, semakin banyak alternatif yang dapat dievaluasi.</w:t>
+      </w:r>
+    </w:p>
+    <w:p>
+      <w:pPr>
+        <w:pStyle w:val="ListParagraph"/>
+        <w:numPr>
+          <w:ilvl w:val="0"/>
+          <w:numId w:val="12"/>
+        </w:numPr>
+        <w:tabs>
+          <w:tab w:val="left" w:pos="680"/>
+        </w:tabs>
+        <w:autoSpaceDE w:val="0"/>
+        <w:autoSpaceDN w:val="0"/>
+        <w:adjustRightInd w:val="0"/>
+        <w:spacing w:after="0" w:line="480" w:lineRule="auto"/>
+        <w:ind w:left="426" w:hanging="426"/>
+        <w:jc w:val="both"/>
+        <w:rPr>
+          <w:rFonts w:ascii="Times New Roman" w:hAnsi="Times New Roman" w:cs="Times New Roman"/>
+          <w:sz w:val="24"/>
+          <w:szCs w:val="24"/>
+        </w:rPr>
+      </w:pPr>
+      <w:r>
+        <w:rPr>
+          <w:rFonts w:ascii="Times New Roman" w:hAnsi="Times New Roman" w:cs="Times New Roman"/>
+          <w:sz w:val="24"/>
+          <w:szCs w:val="24"/>
+        </w:rPr>
+        <w:t>Berdaya saing. Manajemen dan pemberdayaan sumber daya perusahaan. Tekanan persaingan menyebabkan tugas pengambilan keputusan menjadi sulit.</w:t>
+      </w:r>
+    </w:p>
+    <w:p>
+      <w:pPr>
+        <w:pStyle w:val="ListParagraph"/>
+        <w:numPr>
+          <w:ilvl w:val="0"/>
+          <w:numId w:val="12"/>
+        </w:numPr>
+        <w:tabs>
+          <w:tab w:val="left" w:pos="680"/>
+        </w:tabs>
+        <w:autoSpaceDE w:val="0"/>
+        <w:autoSpaceDN w:val="0"/>
+        <w:adjustRightInd w:val="0"/>
+        <w:spacing w:after="0" w:line="480" w:lineRule="auto"/>
+        <w:ind w:left="426" w:hanging="426"/>
+        <w:jc w:val="both"/>
+        <w:rPr>
+          <w:rFonts w:ascii="Times New Roman" w:hAnsi="Times New Roman" w:cs="Times New Roman"/>
+          <w:sz w:val="24"/>
+          <w:szCs w:val="24"/>
+        </w:rPr>
+      </w:pPr>
+      <w:r>
+        <w:rPr>
+          <w:rFonts w:ascii="Times New Roman" w:hAnsi="Times New Roman" w:cs="Times New Roman"/>
+          <w:sz w:val="24"/>
+          <w:szCs w:val="24"/>
+        </w:rPr>
+        <w:t>Mengatasi keterbatasan kognitif dalam pemrosesan dan penyimpanan.</w:t>
+      </w:r>
+      <w:r>
+        <w:rPr>
+          <w:rFonts w:ascii="Times New Roman" w:hAnsi="Times New Roman" w:cs="Times New Roman"/>
+          <w:sz w:val="24"/>
+          <w:szCs w:val="24"/>
+        </w:rPr>
+        <w:fldChar w:fldCharType="begin" w:fldLock="1"/>
+      </w:r>
+      <w:r>
+        <w:rPr>
+          <w:rFonts w:ascii="Times New Roman" w:hAnsi="Times New Roman" w:cs="Times New Roman"/>
+          <w:sz w:val="24"/>
+          <w:szCs w:val="24"/>
+        </w:rPr>
+        <w:instrText>ADDIN CSL_CITATION {"citationItems":[{"id":"ITEM-1","itemData":{"abstract":"Banyaknya lulusan lembaga kursus dan pelatihan komputer (LKPK) widya informatika selat panjang yang belum bekerja dan \nada pula bekerja tidak sesuai dengan kompetensinya, dapat disebabkan karena salah memilih tempat bekerja, namun tidak dapat \ndipungkiri banyak lulusan perguruan tinggi yang tidak bekerja sesuai kompetensinya karena kesulitan mencari tempat kerja. \nKarena tidak memiliki banyak referensi tempat kerja yang sesuai dengan kompetensi. Tujuan dari penelitian ini selain untuk \nmelanjutkan penelitian sebelumnya yaitu untuk memudahkan alumni dalam mengetahui kompetensi yang dimilikinya sekaligus \nmemberikan usulan tempat kerja yang sesuai dengan kompetensi lulusan. Secara tidak langsung peneliti ingin menghindari \nterbentuknya pemikiran pada masyarakat bahwa lembaga kursus pada yang ada tidak mampu memfasilitasi seseorang dalam \nmencari pekerjaan, sehingga masyarakat akan lebih termotivasi untuk terus belajar dan berprestasi khususnya di lembaga kursus \ndan pelatihan komputer khususnya di widya informatika selat panjang. SPK adalah sistem pendukung keputusan mencari \nsolusi terbaik dari berbagai penentuan. Untuk mengatasi permasalahan alumni belum bekerja dan alumni yang bekerja tidak \nsesuai dengan kompetensinya maka dilakukan analisa dengan SPK. SPK yang digunakan untuk analisa tersebut adalah Metode \nEDAS. Metode Edas mampus menghasilkan rekomendasi pekerjaan bagi alumni.","author":[{"dropping-particle":"","family":"Safitri","given":"Ria","non-dropping-particle":"","parse-names":false,"suffix":""},{"dropping-particle":"","family":"Firdaus","given":"Iman","non-dropping-particle":"","parse-names":false,"suffix":""}],"container-title":"Jurnal Informasi Komputer Logika","id":"ITEM-1","issue":"4","issued":{"date-parts":[["2020"]]},"title":"SPK Rekomendasi Pekerjaan Dengan Metode EDAS ( Studi Kasus : Lembaga Kursus dan Pelatihan Komputer Widya Informatika Selat Panjang )","type":"article-journal","volume":"1"},"uris":["http://www.mendeley.com/documents/?uuid=15ece0a7-7cee-4b68-a341-3ddf3f99735e"]}],"mendeley":{"formattedCitation":"[13]","plainTextFormattedCitation":"[13]","previouslyFormattedCitation":"[13]"},"properties":{"noteIndex":0},"schema":"https://github.com/citation-style-language/schema/raw/master/csl-citation.json"}</w:instrText>
+      </w:r>
+      <w:r>
+        <w:rPr>
+          <w:rFonts w:ascii="Times New Roman" w:hAnsi="Times New Roman" w:cs="Times New Roman"/>
+          <w:sz w:val="24"/>
+          <w:szCs w:val="24"/>
+        </w:rPr>
+        <w:fldChar w:fldCharType="separate"/>
+      </w:r>
+      <w:r>
+        <w:rPr>
+          <w:rFonts w:ascii="Times New Roman" w:hAnsi="Times New Roman" w:cs="Times New Roman"/>
+          <w:noProof/>
+          <w:sz w:val="24"/>
+          <w:szCs w:val="24"/>
+        </w:rPr>
+        <w:t>[13]</w:t>
+      </w:r>
+      <w:r>
+        <w:rPr>
+          <w:rFonts w:ascii="Times New Roman" w:hAnsi="Times New Roman" w:cs="Times New Roman"/>
+          <w:sz w:val="24"/>
+          <w:szCs w:val="24"/>
+        </w:rPr>
+        <w:fldChar w:fldCharType="end"/>
+      </w:r>
+    </w:p>
+    <w:p>
+      <w:pPr>
+        <w:pStyle w:val="ListParagraph"/>
+        <w:spacing w:line="480" w:lineRule="auto"/>
+        <w:ind w:left="0" w:firstLine="709"/>
+        <w:rPr>
+          <w:rFonts w:ascii="Times New Roman" w:hAnsi="Times New Roman" w:cs="Times New Roman"/>
+          <w:b/>
+          <w:bCs/>
+          <w:sz w:val="24"/>
+          <w:szCs w:val="24"/>
+        </w:rPr>
+      </w:pPr>
+    </w:p>
+    <w:p>
+      <w:pPr>
+        <w:pStyle w:val="ListParagraph"/>
+        <w:spacing w:line="480" w:lineRule="auto"/>
+        <w:ind w:left="0"/>
+        <w:rPr>
+          <w:rFonts w:ascii="Times New Roman" w:hAnsi="Times New Roman" w:cs="Times New Roman"/>
+          <w:b/>
+          <w:bCs/>
+          <w:sz w:val="24"/>
+          <w:szCs w:val="24"/>
+        </w:rPr>
+      </w:pPr>
+      <w:r>
+        <w:rPr>
+          <w:rFonts w:ascii="Times New Roman" w:hAnsi="Times New Roman" w:cs="Times New Roman"/>
+          <w:b/>
+          <w:bCs/>
+          <w:sz w:val="24"/>
+          <w:szCs w:val="24"/>
+        </w:rPr>
+        <w:t>2.2.4.</w:t>
+      </w:r>
+      <w:r>
+        <w:rPr>
+          <w:rFonts w:ascii="Times New Roman" w:hAnsi="Times New Roman" w:cs="Times New Roman"/>
+          <w:b/>
+          <w:bCs/>
+          <w:sz w:val="24"/>
+          <w:szCs w:val="24"/>
+        </w:rPr>
+        <w:tab/>
+      </w:r>
+      <w:r>
+        <w:rPr>
+          <w:rFonts w:ascii="Times New Roman" w:hAnsi="Times New Roman" w:cs="Times New Roman"/>
+          <w:b/>
+          <w:bCs/>
+          <w:sz w:val="24"/>
+          <w:szCs w:val="24"/>
+        </w:rPr>
+        <w:t>ProsesPengambilan Keputusan Dalam Sistem Pendukung Keputusan</w:t>
+      </w:r>
+    </w:p>
+    <w:p>
+      <w:pPr>
+        <w:autoSpaceDE w:val="0"/>
+        <w:autoSpaceDN w:val="0"/>
+        <w:adjustRightInd w:val="0"/>
+        <w:spacing w:after="0" w:line="480" w:lineRule="auto"/>
+        <w:ind w:firstLine="709"/>
+        <w:jc w:val="both"/>
+        <w:rPr>
+          <w:rFonts w:ascii="Times New Roman" w:hAnsi="Times New Roman" w:cs="Times New Roman"/>
+          <w:sz w:val="24"/>
+          <w:szCs w:val="24"/>
+        </w:rPr>
+      </w:pPr>
+      <w:r>
+        <w:rPr>
+          <w:rFonts w:ascii="Times New Roman" w:hAnsi="Times New Roman" w:cs="Times New Roman"/>
+          <w:sz w:val="24"/>
+          <w:szCs w:val="24"/>
+        </w:rPr>
+        <w:t>Ada tiga fase dalam proses pengambilan keputusan.</w:t>
+      </w:r>
+    </w:p>
+    <w:p>
+      <w:pPr>
+        <w:pStyle w:val="ListParagraph"/>
+        <w:numPr>
+          <w:ilvl w:val="0"/>
+          <w:numId w:val="13"/>
+        </w:numPr>
+        <w:autoSpaceDE w:val="0"/>
+        <w:autoSpaceDN w:val="0"/>
+        <w:adjustRightInd w:val="0"/>
+        <w:spacing w:after="0" w:line="480" w:lineRule="auto"/>
+        <w:ind w:left="426" w:hanging="426"/>
+        <w:jc w:val="both"/>
+        <w:rPr>
+          <w:rFonts w:ascii="Times New Roman" w:hAnsi="Times New Roman" w:cs="Times New Roman"/>
+          <w:sz w:val="24"/>
+          <w:szCs w:val="24"/>
+        </w:rPr>
+      </w:pPr>
+      <w:r>
+        <w:rPr>
+          <w:rFonts w:ascii="Times New Roman" w:hAnsi="Times New Roman" w:cs="Times New Roman"/>
+          <w:i/>
+          <w:iCs/>
+          <w:sz w:val="24"/>
+          <w:szCs w:val="24"/>
+        </w:rPr>
+        <w:t>Intelligence</w:t>
+      </w:r>
+    </w:p>
+    <w:p>
+      <w:pPr>
+        <w:autoSpaceDE w:val="0"/>
+        <w:autoSpaceDN w:val="0"/>
+        <w:adjustRightInd w:val="0"/>
+        <w:spacing w:after="0" w:line="480" w:lineRule="auto"/>
+        <w:ind w:left="426" w:hanging="426"/>
+        <w:jc w:val="both"/>
+        <w:rPr>
+          <w:rFonts w:ascii="Times New Roman" w:hAnsi="Times New Roman" w:cs="Times New Roman"/>
+          <w:sz w:val="24"/>
+          <w:szCs w:val="24"/>
+        </w:rPr>
+      </w:pPr>
+      <w:r>
+        <w:rPr>
+          <w:rFonts w:ascii="Times New Roman" w:hAnsi="Times New Roman" w:cs="Times New Roman"/>
+          <w:sz w:val="24"/>
+          <w:szCs w:val="24"/>
+        </w:rPr>
+        <w:tab/>
+        <w:t>Tahap ini merupakan proses penelusuran dan pendeteksian ruang lingkup problematika secara proses pengenalan masalah masukan diperoleh, diproses dan diuji dalam rangka mengidentifikasikan masalah.</w:t>
+      </w:r>
+    </w:p>
+    <w:p>
+      <w:pPr>
+        <w:pStyle w:val="ListParagraph"/>
+        <w:numPr>
+          <w:ilvl w:val="0"/>
+          <w:numId w:val="13"/>
+        </w:numPr>
+        <w:autoSpaceDE w:val="0"/>
+        <w:autoSpaceDN w:val="0"/>
+        <w:adjustRightInd w:val="0"/>
+        <w:spacing w:after="0" w:line="480" w:lineRule="auto"/>
+        <w:ind w:left="426" w:hanging="426"/>
+        <w:jc w:val="both"/>
+        <w:rPr>
+          <w:rFonts w:ascii="Times New Roman" w:hAnsi="Times New Roman" w:cs="Times New Roman"/>
+          <w:i/>
+          <w:iCs/>
+          <w:sz w:val="24"/>
+          <w:szCs w:val="24"/>
+        </w:rPr>
+      </w:pPr>
+      <w:r>
+        <w:rPr>
+          <w:rFonts w:ascii="Times New Roman" w:hAnsi="Times New Roman" w:cs="Times New Roman"/>
+          <w:i/>
+          <w:iCs/>
+          <w:sz w:val="24"/>
+          <w:szCs w:val="24"/>
+        </w:rPr>
+        <w:t>Design</w:t>
+      </w:r>
+    </w:p>
+    <w:p>
+      <w:pPr>
+        <w:autoSpaceDE w:val="0"/>
+        <w:autoSpaceDN w:val="0"/>
+        <w:adjustRightInd w:val="0"/>
+        <w:spacing w:after="0" w:line="480" w:lineRule="auto"/>
+        <w:ind w:left="426" w:hanging="426"/>
+        <w:jc w:val="both"/>
+        <w:rPr>
+          <w:rFonts w:ascii="Times New Roman" w:hAnsi="Times New Roman" w:cs="Times New Roman"/>
+          <w:sz w:val="24"/>
+          <w:szCs w:val="24"/>
+        </w:rPr>
+      </w:pPr>
+      <w:r>
+        <w:rPr>
+          <w:rFonts w:ascii="Times New Roman" w:hAnsi="Times New Roman" w:cs="Times New Roman"/>
+          <w:sz w:val="24"/>
+          <w:szCs w:val="24"/>
+        </w:rPr>
+        <w:tab/>
+        <w:t xml:space="preserve">Tahap ini merupakan proses menemukan, mengembangkan dan menganalisis </w:t>
+      </w:r>
+      <w:r>
+        <w:rPr>
+          <w:rFonts w:ascii="Times New Roman" w:hAnsi="Times New Roman" w:cs="Times New Roman"/>
+          <w:i/>
+          <w:iCs/>
+          <w:sz w:val="24"/>
+          <w:szCs w:val="24"/>
+          <w:lang w:val="en-US"/>
+        </w:rPr>
+        <w:t>alternative</w:t>
+      </w:r>
+      <w:r>
+        <w:rPr>
+          <w:rFonts w:ascii="Times New Roman" w:hAnsi="Times New Roman" w:cs="Times New Roman"/>
+          <w:sz w:val="24"/>
+          <w:szCs w:val="24"/>
+        </w:rPr>
+        <w:t xml:space="preserve"> tindakan yang bisa dilakukan. Tahap ini meliputi kelayakan solusi.</w:t>
+      </w:r>
+    </w:p>
+    <w:p>
+      <w:pPr>
+        <w:pStyle w:val="ListParagraph"/>
+        <w:numPr>
+          <w:ilvl w:val="0"/>
+          <w:numId w:val="13"/>
+        </w:numPr>
+        <w:autoSpaceDE w:val="0"/>
+        <w:autoSpaceDN w:val="0"/>
+        <w:adjustRightInd w:val="0"/>
+        <w:spacing w:after="0" w:line="480" w:lineRule="auto"/>
+        <w:ind w:left="426" w:hanging="426"/>
+        <w:jc w:val="both"/>
+        <w:rPr>
+          <w:rFonts w:ascii="Times New Roman" w:hAnsi="Times New Roman" w:cs="Times New Roman"/>
+          <w:i/>
+          <w:iCs/>
+          <w:sz w:val="24"/>
+          <w:szCs w:val="24"/>
+        </w:rPr>
+      </w:pPr>
+      <w:r>
+        <w:rPr>
+          <w:rFonts w:ascii="Times New Roman" w:hAnsi="Times New Roman" w:cs="Times New Roman"/>
+          <w:i/>
+          <w:iCs/>
+          <w:sz w:val="24"/>
+          <w:szCs w:val="24"/>
+        </w:rPr>
+        <w:t>Choice</w:t>
+      </w:r>
+    </w:p>
+    <w:p>
+      <w:pPr>
+        <w:tabs>
+          <w:tab w:val="left" w:pos="709"/>
+        </w:tabs>
+        <w:autoSpaceDE w:val="0"/>
+        <w:autoSpaceDN w:val="0"/>
+        <w:adjustRightInd w:val="0"/>
+        <w:spacing w:after="0" w:line="480" w:lineRule="auto"/>
+        <w:ind w:left="426" w:hanging="426"/>
+        <w:jc w:val="both"/>
+        <w:rPr>
+          <w:rFonts w:ascii="Times New Roman" w:hAnsi="Times New Roman" w:cs="Times New Roman"/>
+          <w:sz w:val="24"/>
+          <w:szCs w:val="24"/>
+        </w:rPr>
+      </w:pPr>
+      <w:r>
+        <w:rPr>
+          <w:rFonts w:ascii="Times New Roman" w:hAnsi="Times New Roman" w:cs="Times New Roman"/>
+          <w:sz w:val="24"/>
+          <w:szCs w:val="24"/>
+        </w:rPr>
+        <w:tab/>
+        <w:t>Pada fase ini, dilakukan seleksi antara berbagai alternatif tindakan yang potensial untuk dijalankan. Hasil dari proses seleksi tersebut selanjutnya diaplikasikan dalam tahap pengambilan keputusan.</w:t>
+      </w:r>
+    </w:p>
+    <w:p>
+      <w:pPr>
+        <w:pStyle w:val="ListParagraph"/>
+        <w:spacing w:line="480" w:lineRule="auto"/>
+        <w:ind w:left="0" w:firstLine="709"/>
+        <w:rPr>
+          <w:rFonts w:ascii="Times New Roman" w:hAnsi="Times New Roman" w:cs="Times New Roman"/>
+          <w:b/>
+          <w:bCs/>
+          <w:sz w:val="24"/>
+          <w:szCs w:val="24"/>
+        </w:rPr>
+      </w:pPr>
+    </w:p>
+    <w:p>
+      <w:pPr>
+        <w:pStyle w:val="ListParagraph"/>
+        <w:spacing w:line="480" w:lineRule="auto"/>
+        <w:ind w:left="0" w:firstLine="709"/>
+        <w:rPr>
+          <w:rFonts w:ascii="Times New Roman" w:hAnsi="Times New Roman" w:cs="Times New Roman"/>
+          <w:b/>
+          <w:bCs/>
+          <w:sz w:val="24"/>
+          <w:szCs w:val="24"/>
+        </w:rPr>
+      </w:pPr>
+    </w:p>
+    <w:p>
+      <w:pPr>
+        <w:pStyle w:val="ListParagraph"/>
+        <w:spacing w:line="480" w:lineRule="auto"/>
+        <w:ind w:left="0" w:firstLine="709"/>
+        <w:rPr>
+          <w:rFonts w:ascii="Times New Roman" w:hAnsi="Times New Roman" w:cs="Times New Roman"/>
+          <w:b/>
+          <w:bCs/>
+          <w:sz w:val="24"/>
+          <w:szCs w:val="24"/>
+        </w:rPr>
+      </w:pPr>
+    </w:p>
+    <w:p>
+      <w:pPr>
+        <w:pStyle w:val="ListParagraph"/>
+        <w:spacing w:line="480" w:lineRule="auto"/>
+        <w:ind w:left="0" w:firstLine="709"/>
+        <w:rPr>
+          <w:rFonts w:ascii="Times New Roman" w:hAnsi="Times New Roman" w:cs="Times New Roman"/>
+          <w:b/>
+          <w:bCs/>
+          <w:sz w:val="24"/>
+          <w:szCs w:val="24"/>
+        </w:rPr>
+      </w:pPr>
+    </w:p>
+    <w:p>
+      <w:pPr>
+        <w:pStyle w:val="ListParagraph"/>
+        <w:spacing w:line="480" w:lineRule="auto"/>
+        <w:ind w:left="709" w:hanging="709"/>
+        <w:rPr>
+          <w:rFonts w:ascii="Times New Roman" w:hAnsi="Times New Roman" w:cs="Times New Roman"/>
+          <w:b/>
+          <w:bCs/>
+          <w:sz w:val="24"/>
+          <w:szCs w:val="24"/>
+        </w:rPr>
+      </w:pPr>
+      <w:r>
+        <w:rPr>
+          <w:rFonts w:ascii="Times New Roman" w:hAnsi="Times New Roman" w:cs="Times New Roman"/>
+          <w:b/>
+          <w:bCs/>
+          <w:sz w:val="24"/>
+          <w:szCs w:val="24"/>
+        </w:rPr>
+        <w:lastRenderedPageBreak/>
+        <w:t>2.2.5.</w:t>
+      </w:r>
+      <w:r>
+        <w:rPr>
+          <w:rFonts w:ascii="Times New Roman" w:hAnsi="Times New Roman" w:cs="Times New Roman"/>
+          <w:b/>
+          <w:bCs/>
+          <w:sz w:val="24"/>
+          <w:szCs w:val="24"/>
+        </w:rPr>
+        <w:tab/>
+      </w:r>
+      <w:r>
+        <w:rPr>
+          <w:rFonts w:ascii="Times New Roman" w:hAnsi="Times New Roman" w:cs="Times New Roman"/>
+          <w:b/>
+          <w:bCs/>
+          <w:sz w:val="24"/>
+          <w:szCs w:val="24"/>
+        </w:rPr>
+        <w:t>Elemen Sistem Pendukung Keputusan</w:t>
+      </w:r>
+    </w:p>
+    <w:p>
+      <w:pPr>
+        <w:pStyle w:val="ListParagraph"/>
+        <w:spacing w:line="480" w:lineRule="auto"/>
+        <w:ind w:left="0" w:firstLine="709"/>
+        <w:rPr>
+          <w:rFonts w:ascii="Times New Roman" w:hAnsi="Times New Roman" w:cs="Times New Roman"/>
+          <w:sz w:val="24"/>
+          <w:szCs w:val="24"/>
+        </w:rPr>
+      </w:pPr>
+      <w:r>
+        <w:rPr>
+          <w:rFonts w:ascii="Times New Roman" w:hAnsi="Times New Roman" w:cs="Times New Roman"/>
+          <w:sz w:val="24"/>
+          <w:szCs w:val="24"/>
+        </w:rPr>
+        <w:t>Elemen sistem pendukung keputusan adalah suatu pembagian ataupun entitas yang ada pada sistem pendukung keputusan itu sendiri. Secara konsep ada 3 (tiga) elemen yang terkait dengan sistem pendukung keputusan, yaitu:</w:t>
+      </w:r>
+    </w:p>
+    <w:p>
+      <w:pPr>
+        <w:numPr>
+          <w:ilvl w:val="0"/>
+          <w:numId w:val="14"/>
+        </w:numPr>
+        <w:autoSpaceDE w:val="0"/>
+        <w:autoSpaceDN w:val="0"/>
+        <w:adjustRightInd w:val="0"/>
+        <w:spacing w:after="0" w:line="480" w:lineRule="auto"/>
+        <w:ind w:left="426" w:hanging="426"/>
+        <w:jc w:val="both"/>
+        <w:rPr>
+          <w:rFonts w:ascii="Times New Roman" w:hAnsi="Times New Roman" w:cs="Times New Roman"/>
+          <w:sz w:val="24"/>
+          <w:szCs w:val="24"/>
+        </w:rPr>
+      </w:pPr>
+      <w:r>
+        <w:rPr>
+          <w:rFonts w:ascii="Times New Roman" w:hAnsi="Times New Roman" w:cs="Times New Roman"/>
+          <w:sz w:val="24"/>
+          <w:szCs w:val="24"/>
+        </w:rPr>
+        <w:t xml:space="preserve">Masalah. </w:t>
+      </w:r>
+    </w:p>
+    <w:p>
+      <w:pPr>
+        <w:autoSpaceDE w:val="0"/>
+        <w:autoSpaceDN w:val="0"/>
+        <w:adjustRightInd w:val="0"/>
+        <w:spacing w:after="0" w:line="480" w:lineRule="auto"/>
+        <w:ind w:left="426" w:hanging="426"/>
+        <w:jc w:val="both"/>
+        <w:rPr>
+          <w:rFonts w:ascii="Times New Roman" w:hAnsi="Times New Roman" w:cs="Times New Roman"/>
+          <w:sz w:val="24"/>
+          <w:szCs w:val="24"/>
+        </w:rPr>
+      </w:pPr>
+      <w:r>
+        <w:rPr>
+          <w:rFonts w:ascii="Times New Roman" w:hAnsi="Times New Roman" w:cs="Times New Roman"/>
+          <w:sz w:val="24"/>
+          <w:szCs w:val="24"/>
+        </w:rPr>
+        <w:t>Dalam sebuah sistem pendukung keputusan terdapat beberapa jenis masalah yaitu: Masalah terstruktur, masalah semi</w:t>
+      </w:r>
+      <w:r>
+        <w:rPr>
+          <w:rFonts w:ascii="Times New Roman" w:hAnsi="Times New Roman" w:cs="Times New Roman"/>
+          <w:sz w:val="24"/>
+          <w:szCs w:val="24"/>
+          <w:lang w:val="en-US"/>
+        </w:rPr>
+        <w:t>-</w:t>
+      </w:r>
+      <w:r>
+        <w:rPr>
+          <w:rFonts w:ascii="Times New Roman" w:hAnsi="Times New Roman" w:cs="Times New Roman"/>
+          <w:sz w:val="24"/>
+          <w:szCs w:val="24"/>
+        </w:rPr>
+        <w:t>terstruktur dan masalah tidak terstruktur.</w:t>
+      </w:r>
+    </w:p>
+    <w:p>
+      <w:pPr>
+        <w:numPr>
+          <w:ilvl w:val="0"/>
+          <w:numId w:val="14"/>
+        </w:numPr>
+        <w:autoSpaceDE w:val="0"/>
+        <w:autoSpaceDN w:val="0"/>
+        <w:adjustRightInd w:val="0"/>
+        <w:spacing w:after="0" w:line="480" w:lineRule="auto"/>
+        <w:ind w:left="426" w:hanging="426"/>
+        <w:jc w:val="both"/>
+        <w:rPr>
+          <w:rFonts w:ascii="Times New Roman" w:hAnsi="Times New Roman" w:cs="Times New Roman"/>
+          <w:sz w:val="24"/>
+          <w:szCs w:val="24"/>
+        </w:rPr>
+      </w:pPr>
+      <w:r>
+        <w:rPr>
+          <w:rFonts w:ascii="Times New Roman" w:hAnsi="Times New Roman" w:cs="Times New Roman"/>
+          <w:sz w:val="24"/>
+          <w:szCs w:val="24"/>
+        </w:rPr>
+        <w:t xml:space="preserve">Solusi. </w:t>
+      </w:r>
+    </w:p>
+    <w:p>
+      <w:pPr>
+        <w:autoSpaceDE w:val="0"/>
+        <w:autoSpaceDN w:val="0"/>
+        <w:adjustRightInd w:val="0"/>
+        <w:spacing w:after="0" w:line="480" w:lineRule="auto"/>
+        <w:ind w:left="426"/>
+        <w:jc w:val="both"/>
+        <w:rPr>
+          <w:rFonts w:ascii="Times New Roman" w:hAnsi="Times New Roman" w:cs="Times New Roman"/>
+          <w:sz w:val="24"/>
+          <w:szCs w:val="24"/>
+        </w:rPr>
+      </w:pPr>
+      <w:r>
+        <w:rPr>
+          <w:rFonts w:ascii="Times New Roman" w:hAnsi="Times New Roman" w:cs="Times New Roman"/>
+          <w:sz w:val="24"/>
+          <w:szCs w:val="24"/>
+        </w:rPr>
+        <w:t xml:space="preserve">Dalam sebuah sistem pendukung keputusan terdapat beberapa jenis solusi pemecahan masalah diantaranya yaitu: </w:t>
+      </w:r>
+      <w:r>
+        <w:rPr>
+          <w:rFonts w:ascii="Times New Roman" w:hAnsi="Times New Roman" w:cs="Times New Roman"/>
+          <w:i/>
+          <w:iCs/>
+          <w:sz w:val="24"/>
+          <w:szCs w:val="24"/>
+        </w:rPr>
+        <w:t>Multi</w:t>
+      </w:r>
+      <w:r>
+        <w:rPr>
+          <w:rFonts w:ascii="Times New Roman" w:hAnsi="Times New Roman" w:cs="Times New Roman"/>
+          <w:sz w:val="24"/>
+          <w:szCs w:val="24"/>
+        </w:rPr>
+        <w:t xml:space="preserve"> </w:t>
+      </w:r>
+      <w:r>
+        <w:rPr>
+          <w:rFonts w:ascii="Times New Roman" w:hAnsi="Times New Roman" w:cs="Times New Roman"/>
+          <w:i/>
+          <w:iCs/>
+          <w:sz w:val="24"/>
+          <w:szCs w:val="24"/>
+        </w:rPr>
+        <w:t xml:space="preserve">Attribute Decision Making </w:t>
+      </w:r>
+      <w:r>
+        <w:rPr>
+          <w:rFonts w:ascii="Times New Roman" w:hAnsi="Times New Roman" w:cs="Times New Roman"/>
+          <w:sz w:val="24"/>
+          <w:szCs w:val="24"/>
+        </w:rPr>
+        <w:t xml:space="preserve">(MADM) seperti: Metode </w:t>
+      </w:r>
+      <w:r>
+        <w:rPr>
+          <w:rFonts w:ascii="Times New Roman" w:hAnsi="Times New Roman" w:cs="Times New Roman"/>
+          <w:i/>
+          <w:iCs/>
+          <w:sz w:val="24"/>
+          <w:szCs w:val="24"/>
+        </w:rPr>
+        <w:t xml:space="preserve">Simple Additive Weighting </w:t>
+      </w:r>
+      <w:r>
+        <w:rPr>
+          <w:rFonts w:ascii="Times New Roman" w:hAnsi="Times New Roman" w:cs="Times New Roman"/>
+          <w:sz w:val="24"/>
+          <w:szCs w:val="24"/>
+        </w:rPr>
+        <w:t xml:space="preserve">(SAW), Metode </w:t>
+      </w:r>
+      <w:r>
+        <w:rPr>
+          <w:rFonts w:ascii="Times New Roman" w:hAnsi="Times New Roman" w:cs="Times New Roman"/>
+          <w:i/>
+          <w:iCs/>
+          <w:sz w:val="24"/>
+          <w:szCs w:val="24"/>
+        </w:rPr>
+        <w:t>Weight Product</w:t>
+      </w:r>
+      <w:r>
+        <w:rPr>
+          <w:rFonts w:ascii="Times New Roman" w:hAnsi="Times New Roman" w:cs="Times New Roman"/>
+          <w:sz w:val="24"/>
+          <w:szCs w:val="24"/>
+        </w:rPr>
+        <w:t xml:space="preserve"> (WP), Metode </w:t>
+      </w:r>
+      <w:r>
+        <w:rPr>
+          <w:rFonts w:ascii="Times New Roman" w:hAnsi="Times New Roman" w:cs="Times New Roman"/>
+          <w:i/>
+          <w:iCs/>
+          <w:sz w:val="24"/>
+          <w:szCs w:val="24"/>
+        </w:rPr>
+        <w:t>Analythical Hierarchy Process</w:t>
+      </w:r>
+      <w:r>
+        <w:rPr>
+          <w:rFonts w:ascii="Times New Roman" w:hAnsi="Times New Roman" w:cs="Times New Roman"/>
+          <w:sz w:val="24"/>
+          <w:szCs w:val="24"/>
+        </w:rPr>
+        <w:t xml:space="preserve"> (AHP), Metode </w:t>
+      </w:r>
+      <w:r>
+        <w:rPr>
+          <w:rFonts w:ascii="Times New Roman" w:hAnsi="Times New Roman" w:cs="Times New Roman"/>
+          <w:i/>
+          <w:iCs/>
+          <w:sz w:val="24"/>
+          <w:szCs w:val="24"/>
+        </w:rPr>
+        <w:t>Topsis</w:t>
+      </w:r>
+      <w:r>
+        <w:rPr>
+          <w:rFonts w:ascii="Times New Roman" w:hAnsi="Times New Roman" w:cs="Times New Roman"/>
+          <w:sz w:val="24"/>
+          <w:szCs w:val="24"/>
+        </w:rPr>
+        <w:t xml:space="preserve"> dan lain-lain. Kemudian Metode </w:t>
+      </w:r>
+      <w:r>
+        <w:rPr>
+          <w:rFonts w:ascii="Times New Roman" w:hAnsi="Times New Roman" w:cs="Times New Roman"/>
+          <w:i/>
+          <w:iCs/>
+          <w:sz w:val="24"/>
+          <w:szCs w:val="24"/>
+        </w:rPr>
+        <w:t>Multi Criteria Decision Making</w:t>
+      </w:r>
+      <w:r>
+        <w:rPr>
+          <w:rFonts w:ascii="Times New Roman" w:hAnsi="Times New Roman" w:cs="Times New Roman"/>
+          <w:sz w:val="24"/>
+          <w:szCs w:val="24"/>
+        </w:rPr>
+        <w:t xml:space="preserve"> (MCDM) seperti: Metode </w:t>
+      </w:r>
+      <w:r>
+        <w:rPr>
+          <w:rFonts w:ascii="Times New Roman" w:hAnsi="Times New Roman" w:cs="Times New Roman"/>
+          <w:i/>
+          <w:iCs/>
+          <w:sz w:val="24"/>
+          <w:szCs w:val="24"/>
+        </w:rPr>
+        <w:t>Promethee</w:t>
+      </w:r>
+      <w:r>
+        <w:rPr>
+          <w:rFonts w:ascii="Times New Roman" w:hAnsi="Times New Roman" w:cs="Times New Roman"/>
+          <w:sz w:val="24"/>
+          <w:szCs w:val="24"/>
+        </w:rPr>
+        <w:t xml:space="preserve">, Metode </w:t>
+      </w:r>
+      <w:r>
+        <w:rPr>
+          <w:rFonts w:ascii="Times New Roman" w:hAnsi="Times New Roman" w:cs="Times New Roman"/>
+          <w:i/>
+          <w:iCs/>
+          <w:sz w:val="24"/>
+          <w:szCs w:val="24"/>
+        </w:rPr>
+        <w:t>Electre</w:t>
+      </w:r>
+      <w:r>
+        <w:rPr>
+          <w:rFonts w:ascii="Times New Roman" w:hAnsi="Times New Roman" w:cs="Times New Roman"/>
+          <w:sz w:val="24"/>
+          <w:szCs w:val="24"/>
+        </w:rPr>
+        <w:t xml:space="preserve">, Metode </w:t>
+      </w:r>
+      <w:r>
+        <w:rPr>
+          <w:rFonts w:ascii="Times New Roman" w:hAnsi="Times New Roman" w:cs="Times New Roman"/>
+          <w:i/>
+          <w:iCs/>
+          <w:sz w:val="24"/>
+          <w:szCs w:val="24"/>
+        </w:rPr>
+        <w:t>Oreste</w:t>
+      </w:r>
+      <w:r>
+        <w:rPr>
+          <w:rFonts w:ascii="Times New Roman" w:hAnsi="Times New Roman" w:cs="Times New Roman"/>
+          <w:sz w:val="24"/>
+          <w:szCs w:val="24"/>
+        </w:rPr>
+        <w:t xml:space="preserve">, Metode </w:t>
+      </w:r>
+      <w:r>
+        <w:rPr>
+          <w:rFonts w:ascii="Times New Roman" w:hAnsi="Times New Roman" w:cs="Times New Roman"/>
+          <w:i/>
+          <w:iCs/>
+          <w:sz w:val="24"/>
+          <w:szCs w:val="24"/>
+        </w:rPr>
+        <w:t>Entropi</w:t>
+      </w:r>
+      <w:r>
+        <w:rPr>
+          <w:rFonts w:ascii="Times New Roman" w:hAnsi="Times New Roman" w:cs="Times New Roman"/>
+          <w:sz w:val="24"/>
+          <w:szCs w:val="24"/>
+        </w:rPr>
+        <w:t xml:space="preserve"> dan lain-lain. Selain terdapat juga Metode </w:t>
+      </w:r>
+      <w:r>
+        <w:rPr>
+          <w:rFonts w:ascii="Times New Roman" w:hAnsi="Times New Roman" w:cs="Times New Roman"/>
+          <w:i/>
+          <w:iCs/>
+          <w:sz w:val="24"/>
+          <w:szCs w:val="24"/>
+        </w:rPr>
+        <w:t>Multi Factor Evaluation Process</w:t>
+      </w:r>
+      <w:r>
+        <w:rPr>
+          <w:rFonts w:ascii="Times New Roman" w:hAnsi="Times New Roman" w:cs="Times New Roman"/>
+          <w:sz w:val="24"/>
+          <w:szCs w:val="24"/>
+        </w:rPr>
+        <w:t xml:space="preserve"> (MFEP), Metode </w:t>
+      </w:r>
+      <w:r>
+        <w:rPr>
+          <w:rFonts w:ascii="Times New Roman" w:hAnsi="Times New Roman" w:cs="Times New Roman"/>
+          <w:i/>
+          <w:iCs/>
+          <w:sz w:val="24"/>
+          <w:szCs w:val="24"/>
+        </w:rPr>
+        <w:t>Multi Attribute Utility Theory</w:t>
+      </w:r>
+      <w:r>
+        <w:rPr>
+          <w:rFonts w:ascii="Times New Roman" w:hAnsi="Times New Roman" w:cs="Times New Roman"/>
+          <w:sz w:val="24"/>
+          <w:szCs w:val="24"/>
+        </w:rPr>
+        <w:t xml:space="preserve"> (MAUT), serta Metode FMADM (</w:t>
+      </w:r>
+      <w:r>
+        <w:rPr>
+          <w:rFonts w:ascii="Times New Roman" w:hAnsi="Times New Roman" w:cs="Times New Roman"/>
+          <w:i/>
+          <w:iCs/>
+          <w:sz w:val="24"/>
+          <w:szCs w:val="24"/>
+        </w:rPr>
+        <w:t>Fuzzy Multi Attribute Decision Making</w:t>
+      </w:r>
+      <w:r>
+        <w:rPr>
+          <w:rFonts w:ascii="Times New Roman" w:hAnsi="Times New Roman" w:cs="Times New Roman"/>
+          <w:sz w:val="24"/>
+          <w:szCs w:val="24"/>
+        </w:rPr>
+        <w:t>) yang terdiri dari F-AHP, F-SAW, dan lain-lain.</w:t>
+      </w:r>
+    </w:p>
+    <w:p>
+      <w:pPr>
+        <w:numPr>
+          <w:ilvl w:val="0"/>
+          <w:numId w:val="14"/>
+        </w:numPr>
+        <w:autoSpaceDE w:val="0"/>
+        <w:autoSpaceDN w:val="0"/>
+        <w:adjustRightInd w:val="0"/>
+        <w:spacing w:after="0" w:line="480" w:lineRule="auto"/>
+        <w:ind w:left="426" w:hanging="426"/>
+        <w:jc w:val="both"/>
+        <w:rPr>
+          <w:rFonts w:ascii="Times New Roman" w:hAnsi="Times New Roman" w:cs="Times New Roman"/>
+          <w:sz w:val="24"/>
+          <w:szCs w:val="24"/>
+        </w:rPr>
+      </w:pPr>
+      <w:r>
+        <w:rPr>
+          <w:rFonts w:ascii="Times New Roman" w:hAnsi="Times New Roman" w:cs="Times New Roman"/>
+          <w:sz w:val="24"/>
+          <w:szCs w:val="24"/>
+        </w:rPr>
+        <w:t xml:space="preserve">Hasil. </w:t>
+      </w:r>
+    </w:p>
+    <w:p>
+      <w:pPr>
+        <w:autoSpaceDE w:val="0"/>
+        <w:autoSpaceDN w:val="0"/>
+        <w:adjustRightInd w:val="0"/>
+        <w:spacing w:after="0" w:line="480" w:lineRule="auto"/>
+        <w:ind w:left="426"/>
+        <w:jc w:val="both"/>
+        <w:rPr>
+          <w:rFonts w:ascii="Times New Roman" w:hAnsi="Times New Roman" w:cs="Times New Roman"/>
+          <w:sz w:val="24"/>
+          <w:szCs w:val="24"/>
+        </w:rPr>
+      </w:pPr>
+      <w:r>
+        <w:rPr>
+          <w:rFonts w:ascii="Times New Roman" w:hAnsi="Times New Roman" w:cs="Times New Roman"/>
+          <w:sz w:val="24"/>
+          <w:szCs w:val="24"/>
+          <w:lang w:val="en-US"/>
+        </w:rPr>
+        <w:t>Keluaran</w:t>
+      </w:r>
+      <w:r>
+        <w:rPr>
+          <w:rFonts w:ascii="Times New Roman" w:hAnsi="Times New Roman" w:cs="Times New Roman"/>
+          <w:sz w:val="24"/>
+          <w:szCs w:val="24"/>
+        </w:rPr>
+        <w:t xml:space="preserve"> dari suatu sistem pendukung keputusan adalah keputusan yang menjadi pedoman untuk merumuskan kebijakan terkait dengan masalah yang sedang diselidiki atau dibahas. Keputusan merupakan hasil dari pemilihan strategi atau tindakan untuk menanggapi suatu masalah. Proses pemilihan </w:t>
+      </w:r>
+      <w:r>
+        <w:rPr>
+          <w:rFonts w:ascii="Times New Roman" w:hAnsi="Times New Roman" w:cs="Times New Roman"/>
+          <w:sz w:val="24"/>
+          <w:szCs w:val="24"/>
+        </w:rPr>
+        <w:lastRenderedPageBreak/>
+        <w:t>strategi atau tindakan yang dianggap supervisor sebagai solusi terbaik disebut sebagai aktivitas pengambilan keputusan..</w:t>
+      </w:r>
+      <w:r>
+        <w:rPr>
+          <w:rFonts w:ascii="Times New Roman" w:hAnsi="Times New Roman" w:cs="Times New Roman"/>
+          <w:sz w:val="24"/>
+          <w:szCs w:val="24"/>
+        </w:rPr>
+        <w:fldChar w:fldCharType="begin" w:fldLock="1"/>
+      </w:r>
+      <w:r>
+        <w:rPr>
+          <w:rFonts w:ascii="Times New Roman" w:hAnsi="Times New Roman" w:cs="Times New Roman"/>
+          <w:sz w:val="24"/>
+          <w:szCs w:val="24"/>
+        </w:rPr>
+        <w:instrText>ADDIN CSL_CITATION {"citationItems":[{"id":"ITEM-1","itemData":{"abstract":"… Dengan menggunakan Metode Composite Performance Index hasil yang didapatkan lebih … Dengan menggunakan metode Composite Performance Index setiap dosen mengetahui …","author":[{"dropping-particle":"","family":"Sinambela","given":"Lamtiur","non-dropping-particle":"","parse-names":false,"suffix":""},{"dropping-particle":"","family":"Nababan","given":"Labuan","non-dropping-particle":"","parse-names":false,"suffix":""},{"dropping-particle":"","family":"Elnovreny","given":"Jane","non-dropping-particle":"","parse-names":false,"suffix":""}],"container-title":"Jurnal Teknik Informatika Kaputama (JTIK)","id":"ITEM-1","issue":"2","issued":{"date-parts":[["2022"]]},"page":"718-724","title":"Penerapan Metode CPI Dalam Penentuan Cara Terbaik Meningkatkan Kualitas Belajar Mengajar (Studi Kasus UPH Medan)","type":"article-journal","volume":"6"},"uris":["http://www.mendeley.com/documents/?uuid=4d1c0dc5-8b0e-4c37-b0b6-cd5d2d27074b"]}],"mendeley":{"formattedCitation":"[14]","plainTextFormattedCitation":"[14]","previouslyFormattedCitation":"[14]"},"properties":{"noteIndex":0},"schema":"https://github.com/citation-style-language/schema/raw/master/csl-citation.json"}</w:instrText>
+      </w:r>
+      <w:r>
+        <w:rPr>
+          <w:rFonts w:ascii="Times New Roman" w:hAnsi="Times New Roman" w:cs="Times New Roman"/>
+          <w:sz w:val="24"/>
+          <w:szCs w:val="24"/>
+        </w:rPr>
+        <w:fldChar w:fldCharType="separate"/>
+      </w:r>
+      <w:r>
+        <w:rPr>
+          <w:rFonts w:ascii="Times New Roman" w:hAnsi="Times New Roman" w:cs="Times New Roman"/>
+          <w:noProof/>
+          <w:sz w:val="24"/>
+          <w:szCs w:val="24"/>
+        </w:rPr>
+        <w:t>[14]</w:t>
+      </w:r>
+      <w:r>
+        <w:rPr>
+          <w:rFonts w:ascii="Times New Roman" w:hAnsi="Times New Roman" w:cs="Times New Roman"/>
+          <w:sz w:val="24"/>
+          <w:szCs w:val="24"/>
+        </w:rPr>
+        <w:fldChar w:fldCharType="end"/>
+      </w:r>
+    </w:p>
+    <w:p>
+      <w:pPr>
+        <w:autoSpaceDE w:val="0"/>
+        <w:autoSpaceDN w:val="0"/>
+        <w:adjustRightInd w:val="0"/>
+        <w:spacing w:after="0" w:line="480" w:lineRule="auto"/>
+        <w:ind w:firstLine="709"/>
+        <w:jc w:val="both"/>
+        <w:rPr>
+          <w:rFonts w:ascii="Times New Roman" w:hAnsi="Times New Roman" w:cs="Times New Roman"/>
+          <w:sz w:val="24"/>
+          <w:szCs w:val="24"/>
+        </w:rPr>
+      </w:pPr>
+    </w:p>
+    <w:p>
+      <w:pPr>
+        <w:autoSpaceDE w:val="0"/>
+        <w:autoSpaceDN w:val="0"/>
+        <w:adjustRightInd w:val="0"/>
+        <w:spacing w:after="0" w:line="480" w:lineRule="auto"/>
+        <w:ind w:left="709" w:hanging="709"/>
+        <w:jc w:val="both"/>
+        <w:rPr>
+          <w:rFonts w:ascii="Times New Roman" w:hAnsi="Times New Roman" w:cs="Times New Roman"/>
+          <w:b/>
+          <w:bCs/>
+          <w:sz w:val="24"/>
+          <w:szCs w:val="24"/>
+        </w:rPr>
+      </w:pPr>
+      <w:r>
+        <w:rPr>
+          <w:rFonts w:ascii="Times New Roman" w:hAnsi="Times New Roman" w:cs="Times New Roman"/>
+          <w:b/>
+          <w:bCs/>
+          <w:sz w:val="24"/>
+          <w:szCs w:val="24"/>
+        </w:rPr>
+        <w:t>2.3.</w:t>
+      </w:r>
+      <w:r>
+        <w:rPr>
+          <w:rFonts w:ascii="Times New Roman" w:hAnsi="Times New Roman" w:cs="Times New Roman"/>
+          <w:b/>
+          <w:bCs/>
+          <w:sz w:val="24"/>
+          <w:szCs w:val="24"/>
+        </w:rPr>
+        <w:tab/>
+        <w:t>Metode Yang Digunakan Dalam Pembuatan Sistem</w:t>
+      </w:r>
+    </w:p>
+    <w:p>
+      <w:pPr>
+        <w:autoSpaceDE w:val="0"/>
+        <w:autoSpaceDN w:val="0"/>
+        <w:adjustRightInd w:val="0"/>
+        <w:spacing w:after="0" w:line="480" w:lineRule="auto"/>
+        <w:ind w:firstLine="709"/>
+        <w:jc w:val="both"/>
+        <w:rPr>
+          <w:rFonts w:ascii="Times New Roman" w:hAnsi="Times New Roman" w:cs="Times New Roman"/>
+          <w:sz w:val="24"/>
+          <w:szCs w:val="24"/>
+          <w:lang w:val="en-US"/>
+        </w:rPr>
+      </w:pPr>
+      <w:r>
+        <w:rPr>
+          <w:rFonts w:ascii="Times New Roman" w:hAnsi="Times New Roman" w:cs="Times New Roman"/>
+          <w:sz w:val="24"/>
+          <w:szCs w:val="24"/>
+          <w:lang w:val="en-US"/>
+        </w:rPr>
+        <w:t>Pada pengembangan E-Permission di Pondok Pesantren Daarul Istiqlal Medan, diperlukan pendalaman algoritma sistem guna mendukung pengambilan keputusan terkait input yang dimasukkan ke dalam sistem. Metode yang diterapkan</w:t>
+      </w:r>
+    </w:p>
+    <w:p>
+      <w:pPr>
+        <w:autoSpaceDE w:val="0"/>
+        <w:autoSpaceDN w:val="0"/>
+        <w:adjustRightInd w:val="0"/>
+        <w:spacing w:after="0" w:line="480" w:lineRule="auto"/>
+        <w:ind w:firstLine="709"/>
+        <w:jc w:val="both"/>
+        <w:rPr>
+          <w:rFonts w:ascii="Times New Roman" w:hAnsi="Times New Roman" w:cs="Times New Roman"/>
+          <w:sz w:val="24"/>
+          <w:szCs w:val="24"/>
+          <w:lang w:val="en-US"/>
+        </w:rPr>
+      </w:pPr>
+    </w:p>
+    <w:p>
+      <w:pPr>
+        <w:autoSpaceDE w:val="0"/>
+        <w:autoSpaceDN w:val="0"/>
+        <w:adjustRightInd w:val="0"/>
+        <w:spacing w:after="0" w:line="480" w:lineRule="auto"/>
+        <w:jc w:val="both"/>
+        <w:rPr>
+          <w:rFonts w:ascii="Times New Roman" w:hAnsi="Times New Roman" w:cs="Times New Roman"/>
+          <w:b/>
+          <w:bCs/>
+          <w:sz w:val="24"/>
+          <w:szCs w:val="24"/>
+        </w:rPr>
+      </w:pPr>
+      <w:r>
+        <w:rPr>
+          <w:rFonts w:ascii="Times New Roman" w:hAnsi="Times New Roman" w:cs="Times New Roman"/>
+          <w:b/>
+          <w:bCs/>
+          <w:sz w:val="24"/>
+          <w:szCs w:val="24"/>
+          <w:lang w:val="en-US"/>
+        </w:rPr>
+        <w:t>2.3.1.</w:t>
+      </w:r>
+      <w:r>
+        <w:rPr>
+          <w:rFonts w:ascii="Times New Roman" w:hAnsi="Times New Roman" w:cs="Times New Roman"/>
+          <w:b/>
+          <w:bCs/>
+          <w:sz w:val="24"/>
+          <w:szCs w:val="24"/>
+          <w:lang w:val="en-US"/>
+        </w:rPr>
+        <w:tab/>
+        <w:t>Metode ARAS</w:t>
+      </w:r>
+      <w:r>
+        <w:rPr>
+          <w:rFonts w:ascii="Times New Roman" w:hAnsi="Times New Roman" w:cs="Times New Roman"/>
+          <w:b/>
+          <w:bCs/>
+          <w:sz w:val="24"/>
+          <w:szCs w:val="24"/>
+          <w:lang w:val="en-US"/>
+        </w:rPr>
+        <w:t xml:space="preserve"> </w:t>
+      </w:r>
+    </w:p>
+    <w:p>
+      <w:pPr>
+        <w:autoSpaceDE w:val="0"/>
+        <w:autoSpaceDN w:val="0"/>
+        <w:adjustRightInd w:val="0"/>
+        <w:spacing w:after="0" w:line="480" w:lineRule="auto"/>
+        <w:ind w:left="426"/>
+        <w:jc w:val="both"/>
+        <w:rPr>
+          <w:rFonts w:asciiTheme="majorBidi" w:hAnsiTheme="majorBidi" w:cstheme="majorBidi"/>
+          <w:sz w:val="24"/>
+          <w:szCs w:val="24"/>
+        </w:rPr>
+      </w:pPr>
+    </w:p>
+    <w:p>
+      <w:pPr>
+        <w:pStyle w:val="ListParagraph"/>
+        <w:spacing w:line="480" w:lineRule="auto"/>
+        <w:ind w:left="709" w:hanging="283"/>
+        <w:rPr>
+          <w:rFonts w:ascii="Times New Roman" w:hAnsi="Times New Roman" w:cs="Times New Roman"/>
+          <w:b/>
+          <w:bCs/>
+          <w:sz w:val="28"/>
+          <w:szCs w:val="28"/>
+        </w:rPr>
+      </w:pPr>
     </w:p>
     <w:p>
       <w:pPr>
@@ -2118,7 +5386,13 @@
           <w:szCs w:val="28"/>
         </w:rPr>
       </w:pPr>
-      <w:r>
+    </w:p>
+    <w:p>
+      <w:pPr>
+        <w:pStyle w:val="ListParagraph"/>
+        <w:spacing w:line="480" w:lineRule="auto"/>
+        <w:ind w:left="709"/>
+        <w:jc w:val="center"/>
         <w:rPr>
           <w:rFonts w:ascii="Times New Roman" w:hAnsi="Times New Roman" w:cs="Times New Roman"/>
           <w:b/>
@@ -2126,7 +5400,555 @@
           <w:sz w:val="28"/>
           <w:szCs w:val="28"/>
         </w:rPr>
-        <w:lastRenderedPageBreak/>
+      </w:pPr>
+    </w:p>
+    <w:p>
+      <w:pPr>
+        <w:pStyle w:val="ListParagraph"/>
+        <w:spacing w:line="480" w:lineRule="auto"/>
+        <w:ind w:left="709"/>
+        <w:jc w:val="center"/>
+        <w:rPr>
+          <w:rFonts w:ascii="Times New Roman" w:hAnsi="Times New Roman" w:cs="Times New Roman"/>
+          <w:b/>
+          <w:bCs/>
+          <w:sz w:val="28"/>
+          <w:szCs w:val="28"/>
+        </w:rPr>
+      </w:pPr>
+    </w:p>
+    <w:p>
+      <w:pPr>
+        <w:pStyle w:val="ListParagraph"/>
+        <w:spacing w:line="480" w:lineRule="auto"/>
+        <w:ind w:left="709"/>
+        <w:jc w:val="center"/>
+        <w:rPr>
+          <w:rFonts w:ascii="Times New Roman" w:hAnsi="Times New Roman" w:cs="Times New Roman"/>
+          <w:b/>
+          <w:bCs/>
+          <w:sz w:val="28"/>
+          <w:szCs w:val="28"/>
+        </w:rPr>
+      </w:pPr>
+    </w:p>
+    <w:p>
+      <w:pPr>
+        <w:pStyle w:val="ListParagraph"/>
+        <w:spacing w:line="480" w:lineRule="auto"/>
+        <w:ind w:left="709"/>
+        <w:jc w:val="center"/>
+        <w:rPr>
+          <w:rFonts w:ascii="Times New Roman" w:hAnsi="Times New Roman" w:cs="Times New Roman"/>
+          <w:b/>
+          <w:bCs/>
+          <w:sz w:val="28"/>
+          <w:szCs w:val="28"/>
+        </w:rPr>
+      </w:pPr>
+    </w:p>
+    <w:p>
+      <w:pPr>
+        <w:pStyle w:val="ListParagraph"/>
+        <w:spacing w:line="480" w:lineRule="auto"/>
+        <w:ind w:left="709"/>
+        <w:jc w:val="center"/>
+        <w:rPr>
+          <w:rFonts w:ascii="Times New Roman" w:hAnsi="Times New Roman" w:cs="Times New Roman"/>
+          <w:b/>
+          <w:bCs/>
+          <w:sz w:val="28"/>
+          <w:szCs w:val="28"/>
+        </w:rPr>
+      </w:pPr>
+    </w:p>
+    <w:p>
+      <w:pPr>
+        <w:pStyle w:val="ListParagraph"/>
+        <w:spacing w:line="480" w:lineRule="auto"/>
+        <w:ind w:left="709"/>
+        <w:jc w:val="center"/>
+        <w:rPr>
+          <w:rFonts w:ascii="Times New Roman" w:hAnsi="Times New Roman" w:cs="Times New Roman"/>
+          <w:b/>
+          <w:bCs/>
+          <w:sz w:val="28"/>
+          <w:szCs w:val="28"/>
+        </w:rPr>
+      </w:pPr>
+    </w:p>
+    <w:p>
+      <w:pPr>
+        <w:pStyle w:val="ListParagraph"/>
+        <w:spacing w:line="480" w:lineRule="auto"/>
+        <w:ind w:left="709"/>
+        <w:jc w:val="center"/>
+        <w:rPr>
+          <w:rFonts w:ascii="Times New Roman" w:hAnsi="Times New Roman" w:cs="Times New Roman"/>
+          <w:b/>
+          <w:bCs/>
+          <w:sz w:val="28"/>
+          <w:szCs w:val="28"/>
+        </w:rPr>
+      </w:pPr>
+    </w:p>
+    <w:p>
+      <w:pPr>
+        <w:pStyle w:val="ListParagraph"/>
+        <w:spacing w:line="480" w:lineRule="auto"/>
+        <w:ind w:left="709"/>
+        <w:jc w:val="center"/>
+        <w:rPr>
+          <w:rFonts w:ascii="Times New Roman" w:hAnsi="Times New Roman" w:cs="Times New Roman"/>
+          <w:b/>
+          <w:bCs/>
+          <w:sz w:val="28"/>
+          <w:szCs w:val="28"/>
+        </w:rPr>
+      </w:pPr>
+    </w:p>
+    <w:p>
+      <w:pPr>
+        <w:pStyle w:val="ListParagraph"/>
+        <w:spacing w:line="480" w:lineRule="auto"/>
+        <w:ind w:left="709"/>
+        <w:jc w:val="center"/>
+        <w:rPr>
+          <w:rFonts w:ascii="Times New Roman" w:hAnsi="Times New Roman" w:cs="Times New Roman"/>
+          <w:b/>
+          <w:bCs/>
+          <w:sz w:val="28"/>
+          <w:szCs w:val="28"/>
+        </w:rPr>
+      </w:pPr>
+    </w:p>
+    <w:p>
+      <w:pPr>
+        <w:pStyle w:val="ListParagraph"/>
+        <w:spacing w:line="480" w:lineRule="auto"/>
+        <w:ind w:left="709"/>
+        <w:jc w:val="center"/>
+        <w:rPr>
+          <w:rFonts w:ascii="Times New Roman" w:hAnsi="Times New Roman" w:cs="Times New Roman"/>
+          <w:b/>
+          <w:bCs/>
+          <w:sz w:val="28"/>
+          <w:szCs w:val="28"/>
+        </w:rPr>
+      </w:pPr>
+    </w:p>
+    <w:p>
+      <w:pPr>
+        <w:pStyle w:val="ListParagraph"/>
+        <w:spacing w:line="480" w:lineRule="auto"/>
+        <w:ind w:left="709"/>
+        <w:jc w:val="center"/>
+        <w:rPr>
+          <w:rFonts w:ascii="Times New Roman" w:hAnsi="Times New Roman" w:cs="Times New Roman"/>
+          <w:b/>
+          <w:bCs/>
+          <w:sz w:val="28"/>
+          <w:szCs w:val="28"/>
+        </w:rPr>
+      </w:pPr>
+    </w:p>
+    <w:p>
+      <w:pPr>
+        <w:pStyle w:val="ListParagraph"/>
+        <w:spacing w:line="480" w:lineRule="auto"/>
+        <w:ind w:left="709"/>
+        <w:jc w:val="center"/>
+        <w:rPr>
+          <w:rFonts w:ascii="Times New Roman" w:hAnsi="Times New Roman" w:cs="Times New Roman"/>
+          <w:b/>
+          <w:bCs/>
+          <w:sz w:val="28"/>
+          <w:szCs w:val="28"/>
+        </w:rPr>
+      </w:pPr>
+    </w:p>
+    <w:p>
+      <w:pPr>
+        <w:pStyle w:val="ListParagraph"/>
+        <w:spacing w:line="480" w:lineRule="auto"/>
+        <w:ind w:left="709"/>
+        <w:jc w:val="center"/>
+        <w:rPr>
+          <w:rFonts w:ascii="Times New Roman" w:hAnsi="Times New Roman" w:cs="Times New Roman"/>
+          <w:b/>
+          <w:bCs/>
+          <w:sz w:val="28"/>
+          <w:szCs w:val="28"/>
+        </w:rPr>
+      </w:pPr>
+    </w:p>
+    <w:p>
+      <w:pPr>
+        <w:pStyle w:val="ListParagraph"/>
+        <w:spacing w:line="480" w:lineRule="auto"/>
+        <w:ind w:left="709"/>
+        <w:jc w:val="center"/>
+        <w:rPr>
+          <w:rFonts w:ascii="Times New Roman" w:hAnsi="Times New Roman" w:cs="Times New Roman"/>
+          <w:b/>
+          <w:bCs/>
+          <w:sz w:val="28"/>
+          <w:szCs w:val="28"/>
+        </w:rPr>
+      </w:pPr>
+    </w:p>
+    <w:p>
+      <w:pPr>
+        <w:pStyle w:val="ListParagraph"/>
+        <w:spacing w:line="480" w:lineRule="auto"/>
+        <w:ind w:left="709"/>
+        <w:jc w:val="center"/>
+        <w:rPr>
+          <w:rFonts w:ascii="Times New Roman" w:hAnsi="Times New Roman" w:cs="Times New Roman"/>
+          <w:b/>
+          <w:bCs/>
+          <w:sz w:val="28"/>
+          <w:szCs w:val="28"/>
+        </w:rPr>
+      </w:pPr>
+    </w:p>
+    <w:p>
+      <w:pPr>
+        <w:pStyle w:val="ListParagraph"/>
+        <w:spacing w:line="480" w:lineRule="auto"/>
+        <w:ind w:left="709"/>
+        <w:jc w:val="center"/>
+        <w:rPr>
+          <w:rFonts w:ascii="Times New Roman" w:hAnsi="Times New Roman" w:cs="Times New Roman"/>
+          <w:b/>
+          <w:bCs/>
+          <w:sz w:val="28"/>
+          <w:szCs w:val="28"/>
+        </w:rPr>
+      </w:pPr>
+    </w:p>
+    <w:p>
+      <w:pPr>
+        <w:pStyle w:val="ListParagraph"/>
+        <w:spacing w:line="480" w:lineRule="auto"/>
+        <w:ind w:left="709"/>
+        <w:jc w:val="center"/>
+        <w:rPr>
+          <w:rFonts w:ascii="Times New Roman" w:hAnsi="Times New Roman" w:cs="Times New Roman"/>
+          <w:b/>
+          <w:bCs/>
+          <w:sz w:val="28"/>
+          <w:szCs w:val="28"/>
+        </w:rPr>
+      </w:pPr>
+    </w:p>
+    <w:p>
+      <w:pPr>
+        <w:pStyle w:val="ListParagraph"/>
+        <w:spacing w:line="480" w:lineRule="auto"/>
+        <w:ind w:left="709"/>
+        <w:jc w:val="center"/>
+        <w:rPr>
+          <w:rFonts w:ascii="Times New Roman" w:hAnsi="Times New Roman" w:cs="Times New Roman"/>
+          <w:b/>
+          <w:bCs/>
+          <w:sz w:val="28"/>
+          <w:szCs w:val="28"/>
+        </w:rPr>
+      </w:pPr>
+    </w:p>
+    <w:p>
+      <w:pPr>
+        <w:pStyle w:val="ListParagraph"/>
+        <w:spacing w:line="480" w:lineRule="auto"/>
+        <w:ind w:left="709"/>
+        <w:jc w:val="center"/>
+        <w:rPr>
+          <w:rFonts w:ascii="Times New Roman" w:hAnsi="Times New Roman" w:cs="Times New Roman"/>
+          <w:b/>
+          <w:bCs/>
+          <w:sz w:val="28"/>
+          <w:szCs w:val="28"/>
+        </w:rPr>
+      </w:pPr>
+    </w:p>
+    <w:p>
+      <w:pPr>
+        <w:pStyle w:val="ListParagraph"/>
+        <w:spacing w:line="480" w:lineRule="auto"/>
+        <w:ind w:left="709"/>
+        <w:jc w:val="center"/>
+        <w:rPr>
+          <w:rFonts w:ascii="Times New Roman" w:hAnsi="Times New Roman" w:cs="Times New Roman"/>
+          <w:b/>
+          <w:bCs/>
+          <w:sz w:val="28"/>
+          <w:szCs w:val="28"/>
+        </w:rPr>
+      </w:pPr>
+    </w:p>
+    <w:p>
+      <w:pPr>
+        <w:pStyle w:val="ListParagraph"/>
+        <w:spacing w:line="480" w:lineRule="auto"/>
+        <w:ind w:left="709"/>
+        <w:jc w:val="center"/>
+        <w:rPr>
+          <w:rFonts w:ascii="Times New Roman" w:hAnsi="Times New Roman" w:cs="Times New Roman"/>
+          <w:b/>
+          <w:bCs/>
+          <w:sz w:val="28"/>
+          <w:szCs w:val="28"/>
+        </w:rPr>
+      </w:pPr>
+    </w:p>
+    <w:p>
+      <w:pPr>
+        <w:pStyle w:val="ListParagraph"/>
+        <w:spacing w:line="480" w:lineRule="auto"/>
+        <w:ind w:left="709"/>
+        <w:jc w:val="center"/>
+        <w:rPr>
+          <w:rFonts w:ascii="Times New Roman" w:hAnsi="Times New Roman" w:cs="Times New Roman"/>
+          <w:b/>
+          <w:bCs/>
+          <w:sz w:val="28"/>
+          <w:szCs w:val="28"/>
+        </w:rPr>
+      </w:pPr>
+    </w:p>
+    <w:p>
+      <w:pPr>
+        <w:pStyle w:val="ListParagraph"/>
+        <w:spacing w:line="480" w:lineRule="auto"/>
+        <w:ind w:left="709"/>
+        <w:jc w:val="center"/>
+        <w:rPr>
+          <w:rFonts w:ascii="Times New Roman" w:hAnsi="Times New Roman" w:cs="Times New Roman"/>
+          <w:b/>
+          <w:bCs/>
+          <w:sz w:val="28"/>
+          <w:szCs w:val="28"/>
+        </w:rPr>
+      </w:pPr>
+    </w:p>
+    <w:p>
+      <w:pPr>
+        <w:pStyle w:val="ListParagraph"/>
+        <w:spacing w:line="480" w:lineRule="auto"/>
+        <w:ind w:left="709"/>
+        <w:jc w:val="center"/>
+        <w:rPr>
+          <w:rFonts w:ascii="Times New Roman" w:hAnsi="Times New Roman" w:cs="Times New Roman"/>
+          <w:b/>
+          <w:bCs/>
+          <w:sz w:val="28"/>
+          <w:szCs w:val="28"/>
+        </w:rPr>
+      </w:pPr>
+    </w:p>
+    <w:p>
+      <w:pPr>
+        <w:pStyle w:val="ListParagraph"/>
+        <w:spacing w:line="480" w:lineRule="auto"/>
+        <w:ind w:left="709"/>
+        <w:jc w:val="center"/>
+        <w:rPr>
+          <w:rFonts w:ascii="Times New Roman" w:hAnsi="Times New Roman" w:cs="Times New Roman"/>
+          <w:b/>
+          <w:bCs/>
+          <w:sz w:val="28"/>
+          <w:szCs w:val="28"/>
+        </w:rPr>
+      </w:pPr>
+    </w:p>
+    <w:p>
+      <w:pPr>
+        <w:pStyle w:val="ListParagraph"/>
+        <w:spacing w:line="480" w:lineRule="auto"/>
+        <w:ind w:left="709"/>
+        <w:jc w:val="center"/>
+        <w:rPr>
+          <w:rFonts w:ascii="Times New Roman" w:hAnsi="Times New Roman" w:cs="Times New Roman"/>
+          <w:b/>
+          <w:bCs/>
+          <w:sz w:val="28"/>
+          <w:szCs w:val="28"/>
+        </w:rPr>
+      </w:pPr>
+    </w:p>
+    <w:p>
+      <w:pPr>
+        <w:pStyle w:val="ListParagraph"/>
+        <w:spacing w:line="480" w:lineRule="auto"/>
+        <w:ind w:left="709"/>
+        <w:jc w:val="center"/>
+        <w:rPr>
+          <w:rFonts w:ascii="Times New Roman" w:hAnsi="Times New Roman" w:cs="Times New Roman"/>
+          <w:b/>
+          <w:bCs/>
+          <w:sz w:val="28"/>
+          <w:szCs w:val="28"/>
+        </w:rPr>
+      </w:pPr>
+    </w:p>
+    <w:p>
+      <w:pPr>
+        <w:pStyle w:val="ListParagraph"/>
+        <w:spacing w:line="480" w:lineRule="auto"/>
+        <w:ind w:left="709"/>
+        <w:jc w:val="center"/>
+        <w:rPr>
+          <w:rFonts w:ascii="Times New Roman" w:hAnsi="Times New Roman" w:cs="Times New Roman"/>
+          <w:b/>
+          <w:bCs/>
+          <w:sz w:val="28"/>
+          <w:szCs w:val="28"/>
+        </w:rPr>
+      </w:pPr>
+    </w:p>
+    <w:p>
+      <w:pPr>
+        <w:pStyle w:val="ListParagraph"/>
+        <w:spacing w:line="480" w:lineRule="auto"/>
+        <w:ind w:left="709"/>
+        <w:jc w:val="center"/>
+        <w:rPr>
+          <w:rFonts w:ascii="Times New Roman" w:hAnsi="Times New Roman" w:cs="Times New Roman"/>
+          <w:b/>
+          <w:bCs/>
+          <w:sz w:val="28"/>
+          <w:szCs w:val="28"/>
+        </w:rPr>
+      </w:pPr>
+    </w:p>
+    <w:p>
+      <w:pPr>
+        <w:pStyle w:val="ListParagraph"/>
+        <w:spacing w:line="480" w:lineRule="auto"/>
+        <w:ind w:left="709"/>
+        <w:jc w:val="center"/>
+        <w:rPr>
+          <w:rFonts w:ascii="Times New Roman" w:hAnsi="Times New Roman" w:cs="Times New Roman"/>
+          <w:b/>
+          <w:bCs/>
+          <w:sz w:val="28"/>
+          <w:szCs w:val="28"/>
+        </w:rPr>
+      </w:pPr>
+    </w:p>
+    <w:p>
+      <w:pPr>
+        <w:pStyle w:val="ListParagraph"/>
+        <w:spacing w:line="480" w:lineRule="auto"/>
+        <w:ind w:left="709"/>
+        <w:jc w:val="center"/>
+        <w:rPr>
+          <w:rFonts w:ascii="Times New Roman" w:hAnsi="Times New Roman" w:cs="Times New Roman"/>
+          <w:b/>
+          <w:bCs/>
+          <w:sz w:val="28"/>
+          <w:szCs w:val="28"/>
+        </w:rPr>
+      </w:pPr>
+    </w:p>
+    <w:p>
+      <w:pPr>
+        <w:pStyle w:val="ListParagraph"/>
+        <w:spacing w:line="480" w:lineRule="auto"/>
+        <w:ind w:left="709"/>
+        <w:jc w:val="center"/>
+        <w:rPr>
+          <w:rFonts w:ascii="Times New Roman" w:hAnsi="Times New Roman" w:cs="Times New Roman"/>
+          <w:b/>
+          <w:bCs/>
+          <w:sz w:val="28"/>
+          <w:szCs w:val="28"/>
+        </w:rPr>
+      </w:pPr>
+    </w:p>
+    <w:p>
+      <w:pPr>
+        <w:pStyle w:val="ListParagraph"/>
+        <w:spacing w:line="480" w:lineRule="auto"/>
+        <w:ind w:left="709"/>
+        <w:jc w:val="center"/>
+        <w:rPr>
+          <w:rFonts w:ascii="Times New Roman" w:hAnsi="Times New Roman" w:cs="Times New Roman"/>
+          <w:b/>
+          <w:bCs/>
+          <w:sz w:val="28"/>
+          <w:szCs w:val="28"/>
+        </w:rPr>
+      </w:pPr>
+    </w:p>
+    <w:p>
+      <w:pPr>
+        <w:pStyle w:val="ListParagraph"/>
+        <w:spacing w:line="480" w:lineRule="auto"/>
+        <w:ind w:left="709"/>
+        <w:jc w:val="center"/>
+        <w:rPr>
+          <w:rFonts w:ascii="Times New Roman" w:hAnsi="Times New Roman" w:cs="Times New Roman"/>
+          <w:b/>
+          <w:bCs/>
+          <w:sz w:val="28"/>
+          <w:szCs w:val="28"/>
+        </w:rPr>
+      </w:pPr>
+    </w:p>
+    <w:p>
+      <w:pPr>
+        <w:pStyle w:val="ListParagraph"/>
+        <w:spacing w:line="480" w:lineRule="auto"/>
+        <w:ind w:left="709"/>
+        <w:jc w:val="center"/>
+        <w:rPr>
+          <w:rFonts w:ascii="Times New Roman" w:hAnsi="Times New Roman" w:cs="Times New Roman"/>
+          <w:b/>
+          <w:bCs/>
+          <w:sz w:val="28"/>
+          <w:szCs w:val="28"/>
+        </w:rPr>
+      </w:pPr>
+    </w:p>
+    <w:p>
+      <w:pPr>
+        <w:pStyle w:val="ListParagraph"/>
+        <w:spacing w:line="480" w:lineRule="auto"/>
+        <w:ind w:left="709"/>
+        <w:jc w:val="center"/>
+        <w:rPr>
+          <w:rFonts w:ascii="Times New Roman" w:hAnsi="Times New Roman" w:cs="Times New Roman"/>
+          <w:b/>
+          <w:bCs/>
+          <w:sz w:val="28"/>
+          <w:szCs w:val="28"/>
+        </w:rPr>
+      </w:pPr>
+    </w:p>
+    <w:p>
+      <w:pPr>
+        <w:pStyle w:val="ListParagraph"/>
+        <w:spacing w:line="480" w:lineRule="auto"/>
+        <w:ind w:left="709"/>
+        <w:jc w:val="center"/>
+        <w:rPr>
+          <w:rFonts w:ascii="Times New Roman" w:hAnsi="Times New Roman" w:cs="Times New Roman"/>
+          <w:b/>
+          <w:bCs/>
+          <w:sz w:val="28"/>
+          <w:szCs w:val="28"/>
+        </w:rPr>
+      </w:pPr>
+      <w:r>
+        <w:rPr>
+          <w:rFonts w:ascii="Times New Roman" w:hAnsi="Times New Roman" w:cs="Times New Roman"/>
+          <w:b/>
+          <w:bCs/>
+          <w:sz w:val="28"/>
+          <w:szCs w:val="28"/>
+        </w:rPr>
         <w:t>DAFTAR PUSTAKA</w:t>
       </w:r>
     </w:p>
@@ -2642,6 +6464,178 @@
     </w:lvl>
   </w:abstractNum>
   <w:abstractNum w:abstractNumId="2" w15:restartNumberingAfterBreak="0">
+    <w:nsid w:val="05A827F2"/>
+    <w:multiLevelType w:val="hybridMultilevel"/>
+    <w:tmpl w:val="1E96B5B6"/>
+    <w:lvl w:ilvl="0" w:tplc="3809000F">
+      <w:start w:val="1"/>
+      <w:numFmt w:val="decimal"/>
+      <w:lvlText w:val="%1."/>
+      <w:lvlJc w:val="left"/>
+      <w:pPr>
+        <w:ind w:left="2160" w:hanging="360"/>
+      </w:pPr>
+    </w:lvl>
+    <w:lvl w:ilvl="1" w:tplc="04210019">
+      <w:start w:val="1"/>
+      <w:numFmt w:val="lowerLetter"/>
+      <w:lvlText w:val="%2."/>
+      <w:lvlJc w:val="left"/>
+      <w:pPr>
+        <w:ind w:left="2880" w:hanging="360"/>
+      </w:pPr>
+    </w:lvl>
+    <w:lvl w:ilvl="2" w:tplc="0421001B">
+      <w:start w:val="1"/>
+      <w:numFmt w:val="lowerRoman"/>
+      <w:lvlText w:val="%3."/>
+      <w:lvlJc w:val="right"/>
+      <w:pPr>
+        <w:ind w:left="3600" w:hanging="180"/>
+      </w:pPr>
+    </w:lvl>
+    <w:lvl w:ilvl="3" w:tplc="0421000F">
+      <w:start w:val="1"/>
+      <w:numFmt w:val="decimal"/>
+      <w:lvlText w:val="%4."/>
+      <w:lvlJc w:val="left"/>
+      <w:pPr>
+        <w:ind w:left="4320" w:hanging="360"/>
+      </w:pPr>
+    </w:lvl>
+    <w:lvl w:ilvl="4" w:tplc="04210019">
+      <w:start w:val="1"/>
+      <w:numFmt w:val="lowerLetter"/>
+      <w:lvlText w:val="%5."/>
+      <w:lvlJc w:val="left"/>
+      <w:pPr>
+        <w:ind w:left="5040" w:hanging="360"/>
+      </w:pPr>
+    </w:lvl>
+    <w:lvl w:ilvl="5" w:tplc="0421001B">
+      <w:start w:val="1"/>
+      <w:numFmt w:val="lowerRoman"/>
+      <w:lvlText w:val="%6."/>
+      <w:lvlJc w:val="right"/>
+      <w:pPr>
+        <w:ind w:left="5760" w:hanging="180"/>
+      </w:pPr>
+    </w:lvl>
+    <w:lvl w:ilvl="6" w:tplc="0421000F">
+      <w:start w:val="1"/>
+      <w:numFmt w:val="decimal"/>
+      <w:lvlText w:val="%7."/>
+      <w:lvlJc w:val="left"/>
+      <w:pPr>
+        <w:ind w:left="6480" w:hanging="360"/>
+      </w:pPr>
+    </w:lvl>
+    <w:lvl w:ilvl="7" w:tplc="04210019">
+      <w:start w:val="1"/>
+      <w:numFmt w:val="lowerLetter"/>
+      <w:lvlText w:val="%8."/>
+      <w:lvlJc w:val="left"/>
+      <w:pPr>
+        <w:ind w:left="7200" w:hanging="360"/>
+      </w:pPr>
+    </w:lvl>
+    <w:lvl w:ilvl="8" w:tplc="0421001B">
+      <w:start w:val="1"/>
+      <w:numFmt w:val="lowerRoman"/>
+      <w:lvlText w:val="%9."/>
+      <w:lvlJc w:val="right"/>
+      <w:pPr>
+        <w:ind w:left="7920" w:hanging="180"/>
+      </w:pPr>
+    </w:lvl>
+  </w:abstractNum>
+  <w:abstractNum w:abstractNumId="3" w15:restartNumberingAfterBreak="0">
+    <w:nsid w:val="07C82335"/>
+    <w:multiLevelType w:val="hybridMultilevel"/>
+    <w:tmpl w:val="A12C7E62"/>
+    <w:lvl w:ilvl="0" w:tplc="3809000F">
+      <w:start w:val="1"/>
+      <w:numFmt w:val="decimal"/>
+      <w:lvlText w:val="%1."/>
+      <w:lvlJc w:val="left"/>
+      <w:pPr>
+        <w:ind w:left="2149" w:hanging="360"/>
+      </w:pPr>
+    </w:lvl>
+    <w:lvl w:ilvl="1" w:tplc="04210019">
+      <w:start w:val="1"/>
+      <w:numFmt w:val="lowerLetter"/>
+      <w:lvlText w:val="%2."/>
+      <w:lvlJc w:val="left"/>
+      <w:pPr>
+        <w:ind w:left="2869" w:hanging="360"/>
+      </w:pPr>
+    </w:lvl>
+    <w:lvl w:ilvl="2" w:tplc="0421001B">
+      <w:start w:val="1"/>
+      <w:numFmt w:val="lowerRoman"/>
+      <w:lvlText w:val="%3."/>
+      <w:lvlJc w:val="right"/>
+      <w:pPr>
+        <w:ind w:left="3589" w:hanging="180"/>
+      </w:pPr>
+    </w:lvl>
+    <w:lvl w:ilvl="3" w:tplc="0421000F">
+      <w:start w:val="1"/>
+      <w:numFmt w:val="decimal"/>
+      <w:lvlText w:val="%4."/>
+      <w:lvlJc w:val="left"/>
+      <w:pPr>
+        <w:ind w:left="4309" w:hanging="360"/>
+      </w:pPr>
+    </w:lvl>
+    <w:lvl w:ilvl="4" w:tplc="04210019">
+      <w:start w:val="1"/>
+      <w:numFmt w:val="lowerLetter"/>
+      <w:lvlText w:val="%5."/>
+      <w:lvlJc w:val="left"/>
+      <w:pPr>
+        <w:ind w:left="5029" w:hanging="360"/>
+      </w:pPr>
+    </w:lvl>
+    <w:lvl w:ilvl="5" w:tplc="0421001B">
+      <w:start w:val="1"/>
+      <w:numFmt w:val="lowerRoman"/>
+      <w:lvlText w:val="%6."/>
+      <w:lvlJc w:val="right"/>
+      <w:pPr>
+        <w:ind w:left="5749" w:hanging="180"/>
+      </w:pPr>
+    </w:lvl>
+    <w:lvl w:ilvl="6" w:tplc="0421000F">
+      <w:start w:val="1"/>
+      <w:numFmt w:val="decimal"/>
+      <w:lvlText w:val="%7."/>
+      <w:lvlJc w:val="left"/>
+      <w:pPr>
+        <w:ind w:left="6469" w:hanging="360"/>
+      </w:pPr>
+    </w:lvl>
+    <w:lvl w:ilvl="7" w:tplc="04210019">
+      <w:start w:val="1"/>
+      <w:numFmt w:val="lowerLetter"/>
+      <w:lvlText w:val="%8."/>
+      <w:lvlJc w:val="left"/>
+      <w:pPr>
+        <w:ind w:left="7189" w:hanging="360"/>
+      </w:pPr>
+    </w:lvl>
+    <w:lvl w:ilvl="8" w:tplc="0421001B">
+      <w:start w:val="1"/>
+      <w:numFmt w:val="lowerRoman"/>
+      <w:lvlText w:val="%9."/>
+      <w:lvlJc w:val="right"/>
+      <w:pPr>
+        <w:ind w:left="7909" w:hanging="180"/>
+      </w:pPr>
+    </w:lvl>
+  </w:abstractNum>
+  <w:abstractNum w:abstractNumId="4" w15:restartNumberingAfterBreak="0">
     <w:nsid w:val="0E47697B"/>
     <w:multiLevelType w:val="hybridMultilevel"/>
     <w:tmpl w:val="DC22A204"/>
@@ -2730,7 +6724,93 @@
       </w:pPr>
     </w:lvl>
   </w:abstractNum>
-  <w:abstractNum w:abstractNumId="3" w15:restartNumberingAfterBreak="0">
+  <w:abstractNum w:abstractNumId="5" w15:restartNumberingAfterBreak="0">
+    <w:nsid w:val="186E57BC"/>
+    <w:multiLevelType w:val="hybridMultilevel"/>
+    <w:tmpl w:val="D5E20050"/>
+    <w:lvl w:ilvl="0" w:tplc="3809000F">
+      <w:start w:val="1"/>
+      <w:numFmt w:val="decimal"/>
+      <w:lvlText w:val="%1."/>
+      <w:lvlJc w:val="left"/>
+      <w:pPr>
+        <w:ind w:left="720" w:hanging="360"/>
+      </w:pPr>
+    </w:lvl>
+    <w:lvl w:ilvl="1" w:tplc="04210019">
+      <w:start w:val="1"/>
+      <w:numFmt w:val="lowerLetter"/>
+      <w:lvlText w:val="%2."/>
+      <w:lvlJc w:val="left"/>
+      <w:pPr>
+        <w:ind w:left="1440" w:hanging="360"/>
+      </w:pPr>
+    </w:lvl>
+    <w:lvl w:ilvl="2" w:tplc="0421001B">
+      <w:start w:val="1"/>
+      <w:numFmt w:val="lowerRoman"/>
+      <w:lvlText w:val="%3."/>
+      <w:lvlJc w:val="right"/>
+      <w:pPr>
+        <w:ind w:left="2160" w:hanging="180"/>
+      </w:pPr>
+    </w:lvl>
+    <w:lvl w:ilvl="3" w:tplc="0421000F">
+      <w:start w:val="1"/>
+      <w:numFmt w:val="decimal"/>
+      <w:lvlText w:val="%4."/>
+      <w:lvlJc w:val="left"/>
+      <w:pPr>
+        <w:ind w:left="2880" w:hanging="360"/>
+      </w:pPr>
+    </w:lvl>
+    <w:lvl w:ilvl="4" w:tplc="04210019">
+      <w:start w:val="1"/>
+      <w:numFmt w:val="lowerLetter"/>
+      <w:lvlText w:val="%5."/>
+      <w:lvlJc w:val="left"/>
+      <w:pPr>
+        <w:ind w:left="3600" w:hanging="360"/>
+      </w:pPr>
+    </w:lvl>
+    <w:lvl w:ilvl="5" w:tplc="0421001B">
+      <w:start w:val="1"/>
+      <w:numFmt w:val="lowerRoman"/>
+      <w:lvlText w:val="%6."/>
+      <w:lvlJc w:val="right"/>
+      <w:pPr>
+        <w:ind w:left="4320" w:hanging="180"/>
+      </w:pPr>
+    </w:lvl>
+    <w:lvl w:ilvl="6" w:tplc="0421000F">
+      <w:start w:val="1"/>
+      <w:numFmt w:val="decimal"/>
+      <w:lvlText w:val="%7."/>
+      <w:lvlJc w:val="left"/>
+      <w:pPr>
+        <w:ind w:left="5040" w:hanging="360"/>
+      </w:pPr>
+    </w:lvl>
+    <w:lvl w:ilvl="7" w:tplc="04210019">
+      <w:start w:val="1"/>
+      <w:numFmt w:val="lowerLetter"/>
+      <w:lvlText w:val="%8."/>
+      <w:lvlJc w:val="left"/>
+      <w:pPr>
+        <w:ind w:left="5760" w:hanging="360"/>
+      </w:pPr>
+    </w:lvl>
+    <w:lvl w:ilvl="8" w:tplc="0421001B">
+      <w:start w:val="1"/>
+      <w:numFmt w:val="lowerRoman"/>
+      <w:lvlText w:val="%9."/>
+      <w:lvlJc w:val="right"/>
+      <w:pPr>
+        <w:ind w:left="6480" w:hanging="180"/>
+      </w:pPr>
+    </w:lvl>
+  </w:abstractNum>
+  <w:abstractNum w:abstractNumId="6" w15:restartNumberingAfterBreak="0">
     <w:nsid w:val="1B89003D"/>
     <w:multiLevelType w:val="hybridMultilevel"/>
     <w:tmpl w:val="666A5FD6"/>
@@ -2819,7 +6899,7 @@
       </w:pPr>
     </w:lvl>
   </w:abstractNum>
-  <w:abstractNum w:abstractNumId="4" w15:restartNumberingAfterBreak="0">
+  <w:abstractNum w:abstractNumId="7" w15:restartNumberingAfterBreak="0">
     <w:nsid w:val="236B7BAB"/>
     <w:multiLevelType w:val="hybridMultilevel"/>
     <w:tmpl w:val="17AC9638"/>
@@ -2908,7 +6988,7 @@
       </w:pPr>
     </w:lvl>
   </w:abstractNum>
-  <w:abstractNum w:abstractNumId="5" w15:restartNumberingAfterBreak="0">
+  <w:abstractNum w:abstractNumId="8" w15:restartNumberingAfterBreak="0">
     <w:nsid w:val="36F64252"/>
     <w:multiLevelType w:val="hybridMultilevel"/>
     <w:tmpl w:val="6CEC3058"/>
@@ -2997,7 +7077,7 @@
       </w:pPr>
     </w:lvl>
   </w:abstractNum>
-  <w:abstractNum w:abstractNumId="6" w15:restartNumberingAfterBreak="0">
+  <w:abstractNum w:abstractNumId="9" w15:restartNumberingAfterBreak="0">
     <w:nsid w:val="481809FC"/>
     <w:multiLevelType w:val="hybridMultilevel"/>
     <w:tmpl w:val="94D88772"/>
@@ -3086,7 +7166,7 @@
       </w:pPr>
     </w:lvl>
   </w:abstractNum>
-  <w:abstractNum w:abstractNumId="7" w15:restartNumberingAfterBreak="0">
+  <w:abstractNum w:abstractNumId="10" w15:restartNumberingAfterBreak="0">
     <w:nsid w:val="579112C3"/>
     <w:multiLevelType w:val="multilevel"/>
     <w:tmpl w:val="01DCC97A"/>
@@ -3199,7 +7279,93 @@
       </w:rPr>
     </w:lvl>
   </w:abstractNum>
-  <w:abstractNum w:abstractNumId="8" w15:restartNumberingAfterBreak="0">
+  <w:abstractNum w:abstractNumId="11" w15:restartNumberingAfterBreak="0">
+    <w:nsid w:val="6A5C173F"/>
+    <w:multiLevelType w:val="hybridMultilevel"/>
+    <w:tmpl w:val="E6F2565E"/>
+    <w:lvl w:ilvl="0" w:tplc="3809000F">
+      <w:start w:val="1"/>
+      <w:numFmt w:val="decimal"/>
+      <w:lvlText w:val="%1."/>
+      <w:lvlJc w:val="left"/>
+      <w:pPr>
+        <w:ind w:left="4276" w:hanging="360"/>
+      </w:pPr>
+    </w:lvl>
+    <w:lvl w:ilvl="1" w:tplc="04210019">
+      <w:start w:val="1"/>
+      <w:numFmt w:val="lowerLetter"/>
+      <w:lvlText w:val="%2."/>
+      <w:lvlJc w:val="left"/>
+      <w:pPr>
+        <w:ind w:left="4996" w:hanging="360"/>
+      </w:pPr>
+    </w:lvl>
+    <w:lvl w:ilvl="2" w:tplc="0421001B">
+      <w:start w:val="1"/>
+      <w:numFmt w:val="lowerRoman"/>
+      <w:lvlText w:val="%3."/>
+      <w:lvlJc w:val="right"/>
+      <w:pPr>
+        <w:ind w:left="5716" w:hanging="180"/>
+      </w:pPr>
+    </w:lvl>
+    <w:lvl w:ilvl="3" w:tplc="0421000F">
+      <w:start w:val="1"/>
+      <w:numFmt w:val="decimal"/>
+      <w:lvlText w:val="%4."/>
+      <w:lvlJc w:val="left"/>
+      <w:pPr>
+        <w:ind w:left="6436" w:hanging="360"/>
+      </w:pPr>
+    </w:lvl>
+    <w:lvl w:ilvl="4" w:tplc="04210019">
+      <w:start w:val="1"/>
+      <w:numFmt w:val="lowerLetter"/>
+      <w:lvlText w:val="%5."/>
+      <w:lvlJc w:val="left"/>
+      <w:pPr>
+        <w:ind w:left="7156" w:hanging="360"/>
+      </w:pPr>
+    </w:lvl>
+    <w:lvl w:ilvl="5" w:tplc="0421001B">
+      <w:start w:val="1"/>
+      <w:numFmt w:val="lowerRoman"/>
+      <w:lvlText w:val="%6."/>
+      <w:lvlJc w:val="right"/>
+      <w:pPr>
+        <w:ind w:left="7876" w:hanging="180"/>
+      </w:pPr>
+    </w:lvl>
+    <w:lvl w:ilvl="6" w:tplc="0421000F">
+      <w:start w:val="1"/>
+      <w:numFmt w:val="decimal"/>
+      <w:lvlText w:val="%7."/>
+      <w:lvlJc w:val="left"/>
+      <w:pPr>
+        <w:ind w:left="8596" w:hanging="360"/>
+      </w:pPr>
+    </w:lvl>
+    <w:lvl w:ilvl="7" w:tplc="04210019">
+      <w:start w:val="1"/>
+      <w:numFmt w:val="lowerLetter"/>
+      <w:lvlText w:val="%8."/>
+      <w:lvlJc w:val="left"/>
+      <w:pPr>
+        <w:ind w:left="9316" w:hanging="360"/>
+      </w:pPr>
+    </w:lvl>
+    <w:lvl w:ilvl="8" w:tplc="0421001B">
+      <w:start w:val="1"/>
+      <w:numFmt w:val="lowerRoman"/>
+      <w:lvlText w:val="%9."/>
+      <w:lvlJc w:val="right"/>
+      <w:pPr>
+        <w:ind w:left="10036" w:hanging="180"/>
+      </w:pPr>
+    </w:lvl>
+  </w:abstractNum>
+  <w:abstractNum w:abstractNumId="12" w15:restartNumberingAfterBreak="0">
     <w:nsid w:val="74D61420"/>
     <w:multiLevelType w:val="hybridMultilevel"/>
     <w:tmpl w:val="E2380886"/>
@@ -3288,32 +7454,268 @@
       </w:pPr>
     </w:lvl>
   </w:abstractNum>
+  <w:abstractNum w:abstractNumId="13" w15:restartNumberingAfterBreak="0">
+    <w:nsid w:val="76433236"/>
+    <w:multiLevelType w:val="hybridMultilevel"/>
+    <w:tmpl w:val="E8C69E56"/>
+    <w:lvl w:ilvl="0" w:tplc="3809000F">
+      <w:start w:val="1"/>
+      <w:numFmt w:val="decimal"/>
+      <w:lvlText w:val="%1."/>
+      <w:lvlJc w:val="left"/>
+      <w:pPr>
+        <w:ind w:left="2160" w:hanging="360"/>
+      </w:pPr>
+    </w:lvl>
+    <w:lvl w:ilvl="1" w:tplc="04210019">
+      <w:start w:val="1"/>
+      <w:numFmt w:val="lowerLetter"/>
+      <w:lvlText w:val="%2."/>
+      <w:lvlJc w:val="left"/>
+      <w:pPr>
+        <w:ind w:left="2880" w:hanging="360"/>
+      </w:pPr>
+    </w:lvl>
+    <w:lvl w:ilvl="2" w:tplc="0421001B">
+      <w:start w:val="1"/>
+      <w:numFmt w:val="lowerRoman"/>
+      <w:lvlText w:val="%3."/>
+      <w:lvlJc w:val="right"/>
+      <w:pPr>
+        <w:ind w:left="3600" w:hanging="180"/>
+      </w:pPr>
+    </w:lvl>
+    <w:lvl w:ilvl="3" w:tplc="0421000F">
+      <w:start w:val="1"/>
+      <w:numFmt w:val="decimal"/>
+      <w:lvlText w:val="%4."/>
+      <w:lvlJc w:val="left"/>
+      <w:pPr>
+        <w:ind w:left="4320" w:hanging="360"/>
+      </w:pPr>
+    </w:lvl>
+    <w:lvl w:ilvl="4" w:tplc="04210019">
+      <w:start w:val="1"/>
+      <w:numFmt w:val="lowerLetter"/>
+      <w:lvlText w:val="%5."/>
+      <w:lvlJc w:val="left"/>
+      <w:pPr>
+        <w:ind w:left="5040" w:hanging="360"/>
+      </w:pPr>
+    </w:lvl>
+    <w:lvl w:ilvl="5" w:tplc="0421001B">
+      <w:start w:val="1"/>
+      <w:numFmt w:val="lowerRoman"/>
+      <w:lvlText w:val="%6."/>
+      <w:lvlJc w:val="right"/>
+      <w:pPr>
+        <w:ind w:left="5760" w:hanging="180"/>
+      </w:pPr>
+    </w:lvl>
+    <w:lvl w:ilvl="6" w:tplc="0421000F">
+      <w:start w:val="1"/>
+      <w:numFmt w:val="decimal"/>
+      <w:lvlText w:val="%7."/>
+      <w:lvlJc w:val="left"/>
+      <w:pPr>
+        <w:ind w:left="6480" w:hanging="360"/>
+      </w:pPr>
+    </w:lvl>
+    <w:lvl w:ilvl="7" w:tplc="04210019">
+      <w:start w:val="1"/>
+      <w:numFmt w:val="lowerLetter"/>
+      <w:lvlText w:val="%8."/>
+      <w:lvlJc w:val="left"/>
+      <w:pPr>
+        <w:ind w:left="7200" w:hanging="360"/>
+      </w:pPr>
+    </w:lvl>
+    <w:lvl w:ilvl="8" w:tplc="0421001B">
+      <w:start w:val="1"/>
+      <w:numFmt w:val="lowerRoman"/>
+      <w:lvlText w:val="%9."/>
+      <w:lvlJc w:val="right"/>
+      <w:pPr>
+        <w:ind w:left="7920" w:hanging="180"/>
+      </w:pPr>
+    </w:lvl>
+  </w:abstractNum>
   <w:num w:numId="1" w16cid:durableId="2086952083">
-    <w:abstractNumId w:val="7"/>
+    <w:abstractNumId w:val="10"/>
   </w:num>
   <w:num w:numId="2" w16cid:durableId="550533810">
-    <w:abstractNumId w:val="5"/>
+    <w:abstractNumId w:val="8"/>
   </w:num>
   <w:num w:numId="3" w16cid:durableId="1680309656">
-    <w:abstractNumId w:val="2"/>
+    <w:abstractNumId w:val="4"/>
   </w:num>
   <w:num w:numId="4" w16cid:durableId="267587870">
-    <w:abstractNumId w:val="4"/>
+    <w:abstractNumId w:val="7"/>
   </w:num>
   <w:num w:numId="5" w16cid:durableId="852232706">
     <w:abstractNumId w:val="0"/>
   </w:num>
   <w:num w:numId="6" w16cid:durableId="1959528466">
-    <w:abstractNumId w:val="6"/>
+    <w:abstractNumId w:val="9"/>
   </w:num>
   <w:num w:numId="7" w16cid:durableId="1066222084">
-    <w:abstractNumId w:val="8"/>
+    <w:abstractNumId w:val="12"/>
   </w:num>
   <w:num w:numId="8" w16cid:durableId="714810881">
-    <w:abstractNumId w:val="3"/>
+    <w:abstractNumId w:val="6"/>
   </w:num>
   <w:num w:numId="9" w16cid:durableId="1965456078">
     <w:abstractNumId w:val="1"/>
+    <w:lvlOverride w:ilvl="0">
+      <w:startOverride w:val="1"/>
+    </w:lvlOverride>
+    <w:lvlOverride w:ilvl="1">
+      <w:startOverride w:val="1"/>
+    </w:lvlOverride>
+    <w:lvlOverride w:ilvl="2">
+      <w:startOverride w:val="1"/>
+    </w:lvlOverride>
+    <w:lvlOverride w:ilvl="3">
+      <w:startOverride w:val="1"/>
+    </w:lvlOverride>
+    <w:lvlOverride w:ilvl="4">
+      <w:startOverride w:val="1"/>
+    </w:lvlOverride>
+    <w:lvlOverride w:ilvl="5">
+      <w:startOverride w:val="1"/>
+    </w:lvlOverride>
+    <w:lvlOverride w:ilvl="6">
+      <w:startOverride w:val="1"/>
+    </w:lvlOverride>
+    <w:lvlOverride w:ilvl="7">
+      <w:startOverride w:val="1"/>
+    </w:lvlOverride>
+    <w:lvlOverride w:ilvl="8">
+      <w:startOverride w:val="1"/>
+    </w:lvlOverride>
+  </w:num>
+  <w:num w:numId="10" w16cid:durableId="552666379">
+    <w:abstractNumId w:val="11"/>
+    <w:lvlOverride w:ilvl="0">
+      <w:startOverride w:val="1"/>
+    </w:lvlOverride>
+    <w:lvlOverride w:ilvl="1">
+      <w:startOverride w:val="1"/>
+    </w:lvlOverride>
+    <w:lvlOverride w:ilvl="2">
+      <w:startOverride w:val="1"/>
+    </w:lvlOverride>
+    <w:lvlOverride w:ilvl="3">
+      <w:startOverride w:val="1"/>
+    </w:lvlOverride>
+    <w:lvlOverride w:ilvl="4">
+      <w:startOverride w:val="1"/>
+    </w:lvlOverride>
+    <w:lvlOverride w:ilvl="5">
+      <w:startOverride w:val="1"/>
+    </w:lvlOverride>
+    <w:lvlOverride w:ilvl="6">
+      <w:startOverride w:val="1"/>
+    </w:lvlOverride>
+    <w:lvlOverride w:ilvl="7">
+      <w:startOverride w:val="1"/>
+    </w:lvlOverride>
+    <w:lvlOverride w:ilvl="8">
+      <w:startOverride w:val="1"/>
+    </w:lvlOverride>
+  </w:num>
+  <w:num w:numId="11" w16cid:durableId="1807621937">
+    <w:abstractNumId w:val="3"/>
+    <w:lvlOverride w:ilvl="0">
+      <w:startOverride w:val="1"/>
+    </w:lvlOverride>
+    <w:lvlOverride w:ilvl="1">
+      <w:startOverride w:val="1"/>
+    </w:lvlOverride>
+    <w:lvlOverride w:ilvl="2">
+      <w:startOverride w:val="1"/>
+    </w:lvlOverride>
+    <w:lvlOverride w:ilvl="3">
+      <w:startOverride w:val="1"/>
+    </w:lvlOverride>
+    <w:lvlOverride w:ilvl="4">
+      <w:startOverride w:val="1"/>
+    </w:lvlOverride>
+    <w:lvlOverride w:ilvl="5">
+      <w:startOverride w:val="1"/>
+    </w:lvlOverride>
+    <w:lvlOverride w:ilvl="6">
+      <w:startOverride w:val="1"/>
+    </w:lvlOverride>
+    <w:lvlOverride w:ilvl="7">
+      <w:startOverride w:val="1"/>
+    </w:lvlOverride>
+    <w:lvlOverride w:ilvl="8">
+      <w:startOverride w:val="1"/>
+    </w:lvlOverride>
+  </w:num>
+  <w:num w:numId="12" w16cid:durableId="1754812742">
+    <w:abstractNumId w:val="5"/>
+    <w:lvlOverride w:ilvl="0">
+      <w:startOverride w:val="1"/>
+    </w:lvlOverride>
+    <w:lvlOverride w:ilvl="1">
+      <w:startOverride w:val="1"/>
+    </w:lvlOverride>
+    <w:lvlOverride w:ilvl="2">
+      <w:startOverride w:val="1"/>
+    </w:lvlOverride>
+    <w:lvlOverride w:ilvl="3">
+      <w:startOverride w:val="1"/>
+    </w:lvlOverride>
+    <w:lvlOverride w:ilvl="4">
+      <w:startOverride w:val="1"/>
+    </w:lvlOverride>
+    <w:lvlOverride w:ilvl="5">
+      <w:startOverride w:val="1"/>
+    </w:lvlOverride>
+    <w:lvlOverride w:ilvl="6">
+      <w:startOverride w:val="1"/>
+    </w:lvlOverride>
+    <w:lvlOverride w:ilvl="7">
+      <w:startOverride w:val="1"/>
+    </w:lvlOverride>
+    <w:lvlOverride w:ilvl="8">
+      <w:startOverride w:val="1"/>
+    </w:lvlOverride>
+  </w:num>
+  <w:num w:numId="13" w16cid:durableId="1387602299">
+    <w:abstractNumId w:val="2"/>
+    <w:lvlOverride w:ilvl="0">
+      <w:startOverride w:val="1"/>
+    </w:lvlOverride>
+    <w:lvlOverride w:ilvl="1">
+      <w:startOverride w:val="1"/>
+    </w:lvlOverride>
+    <w:lvlOverride w:ilvl="2">
+      <w:startOverride w:val="1"/>
+    </w:lvlOverride>
+    <w:lvlOverride w:ilvl="3">
+      <w:startOverride w:val="1"/>
+    </w:lvlOverride>
+    <w:lvlOverride w:ilvl="4">
+      <w:startOverride w:val="1"/>
+    </w:lvlOverride>
+    <w:lvlOverride w:ilvl="5">
+      <w:startOverride w:val="1"/>
+    </w:lvlOverride>
+    <w:lvlOverride w:ilvl="6">
+      <w:startOverride w:val="1"/>
+    </w:lvlOverride>
+    <w:lvlOverride w:ilvl="7">
+      <w:startOverride w:val="1"/>
+    </w:lvlOverride>
+    <w:lvlOverride w:ilvl="8">
+      <w:startOverride w:val="1"/>
+    </w:lvlOverride>
+  </w:num>
+  <w:num w:numId="14" w16cid:durableId="141579953">
+    <w:abstractNumId w:val="13"/>
     <w:lvlOverride w:ilvl="0">
       <w:startOverride w:val="1"/>
     </w:lvlOverride>

</xml_diff>